<commit_message>
Rad aggiornato al 5/5/22
</commit_message>
<xml_diff>
--- a/DOCUMENTAZIONE/3-Requirements Analysis Document - Copia.docx
+++ b/DOCUMENTAZIONE/3-Requirements Analysis Document - Copia.docx
@@ -2096,6 +2096,291 @@
           </w:p>
         </w:tc>
       </w:tr>
+      <w:tr>
+        <w:trPr>
+          <w:trHeight w:val="536"/>
+        </w:trPr>
+        <w:tc>
+          <w:tcPr>
+            <w:tcW w:w="2460" w:type="dxa"/>
+            <w:vAlign w:val="center"/>
+          </w:tcPr>
+          <w:p>
+            <w:pPr>
+              <w:widowControl w:val="0"/>
+              <w:overflowPunct/>
+              <w:jc w:val="center"/>
+              <w:textAlignment w:val="auto"/>
+              <w:rPr>
+                <w:rFonts w:ascii="Century Gothic" w:eastAsia="Droid Sans" w:hAnsi="Century Gothic" w:cs="Droid Sans"/>
+                <w:color w:val="auto"/>
+              </w:rPr>
+            </w:pPr>
+            <w:r>
+              <w:rPr>
+                <w:rFonts w:ascii="Century Gothic" w:eastAsia="Droid Sans" w:hAnsi="Century Gothic" w:cs="Droid Sans"/>
+                <w:color w:val="auto"/>
+              </w:rPr>
+              <w:t>04/05/2022</w:t>
+            </w:r>
+          </w:p>
+        </w:tc>
+        <w:tc>
+          <w:tcPr>
+            <w:tcW w:w="1516" w:type="dxa"/>
+            <w:vAlign w:val="center"/>
+          </w:tcPr>
+          <w:p>
+            <w:pPr>
+              <w:widowControl w:val="0"/>
+              <w:overflowPunct/>
+              <w:jc w:val="center"/>
+              <w:textAlignment w:val="auto"/>
+              <w:rPr>
+                <w:rFonts w:ascii="Century Gothic" w:eastAsia="Droid Sans" w:hAnsi="Century Gothic" w:cs="Droid Sans"/>
+                <w:color w:val="auto"/>
+              </w:rPr>
+            </w:pPr>
+            <w:r>
+              <w:rPr>
+                <w:rFonts w:ascii="Century Gothic" w:eastAsia="Droid Sans" w:hAnsi="Century Gothic" w:cs="Droid Sans"/>
+                <w:color w:val="auto"/>
+              </w:rPr>
+              <w:t>0.7</w:t>
+            </w:r>
+          </w:p>
+        </w:tc>
+        <w:tc>
+          <w:tcPr>
+            <w:tcW w:w="3816" w:type="dxa"/>
+            <w:vAlign w:val="center"/>
+          </w:tcPr>
+          <w:p>
+            <w:pPr>
+              <w:widowControl w:val="0"/>
+              <w:overflowPunct/>
+              <w:jc w:val="center"/>
+              <w:textAlignment w:val="auto"/>
+              <w:rPr>
+                <w:rFonts w:ascii="Century Gothic" w:eastAsia="Droid Sans" w:hAnsi="Century Gothic" w:cs="Droid Sans"/>
+                <w:color w:val="auto"/>
+              </w:rPr>
+            </w:pPr>
+            <w:r>
+              <w:rPr>
+                <w:rFonts w:ascii="Century Gothic" w:eastAsia="Droid Sans" w:hAnsi="Century Gothic" w:cs="Droid Sans"/>
+                <w:color w:val="auto"/>
+              </w:rPr>
+              <w:t xml:space="preserve">Aggiunta di User Story </w:t>
+            </w:r>
+            <w:r>
+              <w:rPr>
+                <w:rFonts w:ascii="Century Gothic" w:eastAsia="Droid Sans" w:hAnsi="Century Gothic" w:cs="Droid Sans"/>
+                <w:color w:val="auto"/>
+              </w:rPr>
+              <w:t>,</w:t>
+            </w:r>
+            <w:r>
+              <w:rPr>
+                <w:rFonts w:hint="eastAsia"/>
+              </w:rPr>
+              <w:t xml:space="preserve"> </w:t>
+            </w:r>
+            <w:r>
+              <w:rPr>
+                <w:rFonts w:ascii="Century Gothic" w:eastAsia="Droid Sans" w:hAnsi="Century Gothic" w:cs="Droid Sans"/>
+                <w:color w:val="auto"/>
+              </w:rPr>
+              <w:t>a</w:t>
+            </w:r>
+            <w:r>
+              <w:rPr>
+                <w:rFonts w:ascii="Century Gothic" w:eastAsia="Droid Sans" w:hAnsi="Century Gothic" w:cs="Droid Sans" w:hint="eastAsia"/>
+                <w:color w:val="auto"/>
+              </w:rPr>
+              <w:t>ggiunta UserCase gestione Utente</w:t>
+            </w:r>
+          </w:p>
+        </w:tc>
+        <w:tc>
+          <w:tcPr>
+            <w:tcW w:w="2043" w:type="dxa"/>
+            <w:vAlign w:val="center"/>
+          </w:tcPr>
+          <w:p>
+            <w:pPr>
+              <w:widowControl w:val="0"/>
+              <w:overflowPunct/>
+              <w:jc w:val="center"/>
+              <w:textAlignment w:val="auto"/>
+              <w:rPr>
+                <w:rFonts w:ascii="Century Gothic" w:eastAsia="Droid Sans" w:hAnsi="Century Gothic" w:cs="Droid Sans"/>
+                <w:color w:val="auto"/>
+              </w:rPr>
+            </w:pPr>
+            <w:r>
+              <w:rPr>
+                <w:rFonts w:ascii="Century Gothic" w:eastAsia="Droid Sans" w:hAnsi="Century Gothic" w:cs="Droid Sans"/>
+                <w:color w:val="auto"/>
+              </w:rPr>
+              <w:t>ML</w:t>
+            </w:r>
+          </w:p>
+        </w:tc>
+      </w:tr>
+      <w:tr>
+        <w:trPr>
+          <w:cnfStyle w:val="000000100000" w:firstRow="0" w:lastRow="0" w:firstColumn="0" w:lastColumn="0" w:oddVBand="0" w:evenVBand="0" w:oddHBand="1" w:evenHBand="0" w:firstRowFirstColumn="0" w:firstRowLastColumn="0" w:lastRowFirstColumn="0" w:lastRowLastColumn="0"/>
+          <w:trHeight w:val="536"/>
+        </w:trPr>
+        <w:tc>
+          <w:tcPr>
+            <w:tcW w:w="2460" w:type="dxa"/>
+            <w:vAlign w:val="center"/>
+          </w:tcPr>
+          <w:p>
+            <w:pPr>
+              <w:widowControl w:val="0"/>
+              <w:overflowPunct/>
+              <w:jc w:val="center"/>
+              <w:textAlignment w:val="auto"/>
+              <w:rPr>
+                <w:rFonts w:ascii="Century Gothic" w:eastAsia="Droid Sans" w:hAnsi="Century Gothic" w:cs="Droid Sans"/>
+                <w:color w:val="auto"/>
+              </w:rPr>
+            </w:pPr>
+            <w:r>
+              <w:rPr>
+                <w:rFonts w:ascii="Century Gothic" w:eastAsia="Droid Sans" w:hAnsi="Century Gothic" w:cs="Droid Sans"/>
+                <w:color w:val="auto"/>
+              </w:rPr>
+              <w:t>05/05/2022</w:t>
+            </w:r>
+          </w:p>
+        </w:tc>
+        <w:tc>
+          <w:tcPr>
+            <w:tcW w:w="1516" w:type="dxa"/>
+            <w:vAlign w:val="center"/>
+          </w:tcPr>
+          <w:p>
+            <w:pPr>
+              <w:widowControl w:val="0"/>
+              <w:overflowPunct/>
+              <w:jc w:val="center"/>
+              <w:textAlignment w:val="auto"/>
+              <w:rPr>
+                <w:rFonts w:ascii="Century Gothic" w:eastAsia="Droid Sans" w:hAnsi="Century Gothic" w:cs="Droid Sans"/>
+                <w:color w:val="auto"/>
+              </w:rPr>
+            </w:pPr>
+            <w:r>
+              <w:rPr>
+                <w:rFonts w:ascii="Century Gothic" w:eastAsia="Droid Sans" w:hAnsi="Century Gothic" w:cs="Droid Sans"/>
+                <w:color w:val="auto"/>
+              </w:rPr>
+              <w:t>0.8</w:t>
+            </w:r>
+          </w:p>
+        </w:tc>
+        <w:tc>
+          <w:tcPr>
+            <w:tcW w:w="3816" w:type="dxa"/>
+            <w:vAlign w:val="center"/>
+          </w:tcPr>
+          <w:p>
+            <w:pPr>
+              <w:widowControl w:val="0"/>
+              <w:overflowPunct/>
+              <w:jc w:val="center"/>
+              <w:textAlignment w:val="auto"/>
+              <w:rPr>
+                <w:rFonts w:ascii="Century Gothic" w:eastAsia="Droid Sans" w:hAnsi="Century Gothic" w:cs="Droid Sans"/>
+                <w:color w:val="auto"/>
+              </w:rPr>
+            </w:pPr>
+            <w:r>
+              <w:rPr>
+                <w:rFonts w:ascii="Century Gothic" w:eastAsia="Droid Sans" w:hAnsi="Century Gothic" w:cs="Droid Sans"/>
+                <w:color w:val="auto"/>
+              </w:rPr>
+              <w:t>M</w:t>
+            </w:r>
+            <w:r>
+              <w:rPr>
+                <w:rFonts w:ascii="Century Gothic" w:eastAsia="Droid Sans" w:hAnsi="Century Gothic" w:cs="Droid Sans"/>
+                <w:color w:val="auto"/>
+              </w:rPr>
+              <w:t xml:space="preserve">odifica Activity </w:t>
+            </w:r>
+          </w:p>
+          <w:p>
+            <w:pPr>
+              <w:widowControl w:val="0"/>
+              <w:overflowPunct/>
+              <w:jc w:val="center"/>
+              <w:textAlignment w:val="auto"/>
+              <w:rPr>
+                <w:rFonts w:ascii="Century Gothic" w:eastAsia="Droid Sans" w:hAnsi="Century Gothic" w:cs="Droid Sans"/>
+                <w:color w:val="auto"/>
+              </w:rPr>
+            </w:pPr>
+            <w:r>
+              <w:rPr>
+                <w:rFonts w:ascii="Century Gothic" w:eastAsia="Droid Sans" w:hAnsi="Century Gothic" w:cs="Droid Sans"/>
+                <w:color w:val="auto"/>
+              </w:rPr>
+              <w:t>D</w:t>
+            </w:r>
+            <w:r>
+              <w:rPr>
+                <w:rFonts w:ascii="Century Gothic" w:eastAsia="Droid Sans" w:hAnsi="Century Gothic" w:cs="Droid Sans"/>
+                <w:color w:val="auto"/>
+              </w:rPr>
+              <w:t>iagram</w:t>
+            </w:r>
+            <w:r>
+              <w:rPr>
+                <w:rFonts w:ascii="Century Gothic" w:eastAsia="Droid Sans" w:hAnsi="Century Gothic" w:cs="Droid Sans"/>
+                <w:color w:val="auto"/>
+              </w:rPr>
+              <w:t xml:space="preserve">, aggiunta </w:t>
+            </w:r>
+            <w:r>
+              <w:rPr>
+                <w:rFonts w:ascii="Century Gothic" w:eastAsia="Droid Sans" w:hAnsi="Century Gothic" w:cs="Droid Sans" w:hint="eastAsia"/>
+                <w:color w:val="auto"/>
+              </w:rPr>
+              <w:t>Statechart Diagram</w:t>
+            </w:r>
+          </w:p>
+        </w:tc>
+        <w:tc>
+          <w:tcPr>
+            <w:tcW w:w="2043" w:type="dxa"/>
+            <w:vAlign w:val="center"/>
+          </w:tcPr>
+          <w:p>
+            <w:pPr>
+              <w:widowControl w:val="0"/>
+              <w:overflowPunct/>
+              <w:jc w:val="center"/>
+              <w:textAlignment w:val="auto"/>
+              <w:rPr>
+                <w:rFonts w:ascii="Century Gothic" w:eastAsia="Droid Sans" w:hAnsi="Century Gothic" w:cs="Droid Sans"/>
+                <w:color w:val="auto"/>
+              </w:rPr>
+            </w:pPr>
+            <w:r>
+              <w:rPr>
+                <w:rFonts w:ascii="Century Gothic" w:eastAsia="Droid Sans" w:hAnsi="Century Gothic" w:cs="Droid Sans"/>
+                <w:color w:val="auto"/>
+              </w:rPr>
+              <w:t>ML</w:t>
+            </w:r>
+          </w:p>
+        </w:tc>
+      </w:tr>
     </w:tbl>
     <w:p>
       <w:pPr>
@@ -2129,122 +2414,6 @@
     </w:p>
     <w:p>
       <w:pPr>
-        <w:rPr>
-          <w:rFonts w:hint="eastAsia"/>
-          <w:sz w:val="32"/>
-          <w:szCs w:val="32"/>
-          <w:u w:val="single"/>
-          <w:lang w:val="it-IT"/>
-        </w:rPr>
-      </w:pPr>
-    </w:p>
-    <w:p>
-      <w:pPr>
-        <w:jc w:val="center"/>
-        <w:rPr>
-          <w:rFonts w:hint="eastAsia"/>
-          <w:b/>
-          <w:bCs/>
-          <w:sz w:val="80"/>
-          <w:szCs w:val="80"/>
-          <w:lang w:val="it-IT"/>
-        </w:rPr>
-      </w:pPr>
-    </w:p>
-    <w:p>
-      <w:pPr>
-        <w:jc w:val="center"/>
-        <w:rPr>
-          <w:rFonts w:hint="eastAsia"/>
-          <w:b/>
-          <w:bCs/>
-          <w:sz w:val="80"/>
-          <w:szCs w:val="80"/>
-          <w:lang w:val="it-IT"/>
-        </w:rPr>
-      </w:pPr>
-    </w:p>
-    <w:p>
-      <w:pPr>
-        <w:jc w:val="center"/>
-        <w:rPr>
-          <w:rFonts w:hint="eastAsia"/>
-          <w:b/>
-          <w:bCs/>
-          <w:sz w:val="80"/>
-          <w:szCs w:val="80"/>
-          <w:lang w:val="it-IT"/>
-        </w:rPr>
-      </w:pPr>
-    </w:p>
-    <w:p>
-      <w:pPr>
-        <w:jc w:val="center"/>
-        <w:rPr>
-          <w:rFonts w:hint="eastAsia"/>
-          <w:b/>
-          <w:bCs/>
-          <w:sz w:val="80"/>
-          <w:szCs w:val="80"/>
-          <w:lang w:val="it-IT"/>
-        </w:rPr>
-      </w:pPr>
-    </w:p>
-    <w:p>
-      <w:pPr>
-        <w:jc w:val="center"/>
-        <w:rPr>
-          <w:rFonts w:hint="eastAsia"/>
-          <w:b/>
-          <w:bCs/>
-          <w:sz w:val="80"/>
-          <w:szCs w:val="80"/>
-          <w:lang w:val="it-IT"/>
-        </w:rPr>
-      </w:pPr>
-    </w:p>
-    <w:p>
-      <w:pPr>
-        <w:jc w:val="center"/>
-        <w:rPr>
-          <w:rFonts w:hint="eastAsia"/>
-          <w:b/>
-          <w:bCs/>
-          <w:sz w:val="80"/>
-          <w:szCs w:val="80"/>
-          <w:lang w:val="it-IT"/>
-        </w:rPr>
-      </w:pPr>
-    </w:p>
-    <w:p>
-      <w:pPr>
-        <w:jc w:val="center"/>
-        <w:rPr>
-          <w:rFonts w:hint="eastAsia"/>
-          <w:b/>
-          <w:bCs/>
-          <w:sz w:val="80"/>
-          <w:szCs w:val="80"/>
-          <w:lang w:val="it-IT"/>
-        </w:rPr>
-      </w:pPr>
-    </w:p>
-    <w:p>
-      <w:pPr>
-        <w:jc w:val="center"/>
-        <w:rPr>
-          <w:rFonts w:hint="eastAsia"/>
-          <w:b/>
-          <w:bCs/>
-          <w:sz w:val="80"/>
-          <w:szCs w:val="80"/>
-          <w:lang w:val="it-IT"/>
-        </w:rPr>
-      </w:pPr>
-    </w:p>
-    <w:p>
-      <w:pPr>
-        <w:jc w:val="center"/>
         <w:rPr>
           <w:rFonts w:hint="eastAsia"/>
           <w:b/>
@@ -2317,21 +2486,7 @@
                 <w:rStyle w:val="Collegamentoipertestuale"/>
                 <w:noProof/>
               </w:rPr>
-              <w:t xml:space="preserve">Membri del </w:t>
-            </w:r>
-            <w:r>
-              <w:rPr>
-                <w:rStyle w:val="Collegamentoipertestuale"/>
-                <w:noProof/>
-              </w:rPr>
-              <w:t>T</w:t>
-            </w:r>
-            <w:r>
-              <w:rPr>
-                <w:rStyle w:val="Collegamentoipertestuale"/>
-                <w:noProof/>
-              </w:rPr>
-              <w:t>eam</w:t>
+              <w:t>Membri del Team</w:t>
             </w:r>
             <w:r>
               <w:rPr>
@@ -7109,7 +7264,7 @@
           <w:rFonts w:ascii="Garamond" w:hAnsi="Garamond"/>
           <w:lang w:val="it-IT"/>
         </w:rPr>
-        <w:t>Sistemi che per  richiedere la disponibilità di biglietti contengono solo riferimenti telefonici alle strutture che ospitano gli eventi e di conseguenza permettono di finalizzare gli acquisti solo in presenza all’interno della struttura</w:t>
+        <w:t>Sistemi che per richiedere la disponibilità di biglietti contengono solo riferimenti telefonici alle strutture che ospitano gli eventi e di conseguenza permettono di finalizzare gli acquisti solo in presenza all’interno della struttura</w:t>
       </w:r>
     </w:p>
     <w:p>
@@ -9895,7 +10050,6 @@
           <w:rFonts w:ascii="Garamond" w:hAnsi="Garamond"/>
           <w:b/>
           <w:bCs/>
-          <w:color w:val="FF0000"/>
           <w:lang w:val="it-IT"/>
         </w:rPr>
       </w:pPr>
@@ -9908,6 +10062,27 @@
         </w:rPr>
         <w:t xml:space="preserve"> </w:t>
       </w:r>
+    </w:p>
+    <w:p>
+      <w:pPr>
+        <w:rPr>
+          <w:rFonts w:ascii="Garamond" w:hAnsi="Garamond"/>
+          <w:b/>
+          <w:bCs/>
+          <w:lang w:val="it-IT"/>
+        </w:rPr>
+      </w:pPr>
+    </w:p>
+    <w:p>
+      <w:pPr>
+        <w:rPr>
+          <w:rFonts w:ascii="Garamond" w:hAnsi="Garamond"/>
+          <w:b/>
+          <w:bCs/>
+          <w:color w:val="FF0000"/>
+          <w:lang w:val="it-IT"/>
+        </w:rPr>
+      </w:pPr>
     </w:p>
     <w:tbl>
       <w:tblPr>
@@ -9957,6 +10132,7 @@
                 <w:b/>
                 <w:bCs/>
               </w:rPr>
+              <w:lastRenderedPageBreak/>
               <w:t>I</w:t>
             </w:r>
             <w:r>
@@ -10035,7 +10211,6 @@
               <w:rPr>
                 <w:rFonts w:ascii="Garamond" w:hAnsi="Garamond"/>
               </w:rPr>
-              <w:lastRenderedPageBreak/>
               <w:t>ST_G</w:t>
             </w:r>
             <w:r>
@@ -10064,6 +10239,68 @@
                 <w:lang w:val="it-IT"/>
               </w:rPr>
             </w:pPr>
+            <w:r>
+              <w:rPr>
+                <w:rFonts w:ascii="Garamond" w:hAnsi="Garamond" w:hint="eastAsia"/>
+                <w:lang w:val="it-IT"/>
+              </w:rPr>
+              <w:t>Come Utente Registrato,</w:t>
+            </w:r>
+            <w:r>
+              <w:rPr>
+                <w:rFonts w:hint="eastAsia"/>
+              </w:rPr>
+              <w:t xml:space="preserve"> </w:t>
+            </w:r>
+            <w:r>
+              <w:rPr>
+                <w:rFonts w:ascii="Garamond" w:hAnsi="Garamond"/>
+                <w:lang w:val="it-IT"/>
+              </w:rPr>
+              <w:t xml:space="preserve">come </w:t>
+            </w:r>
+            <w:r>
+              <w:rPr>
+                <w:rFonts w:ascii="Garamond" w:hAnsi="Garamond" w:hint="eastAsia"/>
+                <w:lang w:val="it-IT"/>
+              </w:rPr>
+              <w:t xml:space="preserve">Organizzatore </w:t>
+            </w:r>
+            <w:r>
+              <w:rPr>
+                <w:rFonts w:ascii="Garamond" w:hAnsi="Garamond"/>
+                <w:lang w:val="it-IT"/>
+              </w:rPr>
+              <w:t xml:space="preserve">e come </w:t>
+            </w:r>
+            <w:r>
+              <w:rPr>
+                <w:rFonts w:ascii="Garamond" w:hAnsi="Garamond" w:hint="eastAsia"/>
+                <w:lang w:val="it-IT"/>
+              </w:rPr>
+              <w:t>Amministratore</w:t>
+            </w:r>
+            <w:r>
+              <w:rPr>
+                <w:rFonts w:ascii="Garamond" w:hAnsi="Garamond"/>
+                <w:lang w:val="it-IT"/>
+              </w:rPr>
+              <w:t xml:space="preserve"> si deve poter </w:t>
+            </w:r>
+            <w:r>
+              <w:rPr>
+                <w:rFonts w:ascii="Garamond" w:hAnsi="Garamond" w:hint="eastAsia"/>
+                <w:lang w:val="it-IT"/>
+              </w:rPr>
+              <w:t>effettuare il login per accedere alla propria area riservata</w:t>
+            </w:r>
+            <w:r>
+              <w:rPr>
+                <w:rFonts w:ascii="Garamond" w:hAnsi="Garamond"/>
+                <w:lang w:val="it-IT"/>
+              </w:rPr>
+              <w:t xml:space="preserve"> e visualizzare i dati precedentemente inseriti</w:t>
+            </w:r>
           </w:p>
         </w:tc>
         <w:tc>
@@ -10135,6 +10372,27 @@
                 <w:lang w:val="it-IT"/>
               </w:rPr>
             </w:pPr>
+            <w:r>
+              <w:rPr>
+                <w:rFonts w:ascii="Garamond" w:hAnsi="Garamond" w:hint="eastAsia"/>
+                <w:lang w:val="it-IT"/>
+              </w:rPr>
+              <w:t>Come Utente Registrato, come Organizzatore e come Amministratore</w:t>
+            </w:r>
+            <w:r>
+              <w:rPr>
+                <w:rFonts w:ascii="Garamond" w:hAnsi="Garamond"/>
+                <w:lang w:val="it-IT"/>
+              </w:rPr>
+              <w:t xml:space="preserve"> si deve poter effettuare il logout per uscire da</w:t>
+            </w:r>
+            <w:r>
+              <w:rPr>
+                <w:rFonts w:ascii="Garamond" w:hAnsi="Garamond"/>
+                <w:lang w:val="it-IT"/>
+              </w:rPr>
+              <w:t>lla propria area riservata</w:t>
+            </w:r>
           </w:p>
         </w:tc>
         <w:tc>
@@ -10204,6 +10462,20 @@
                 <w:lang w:val="it-IT"/>
               </w:rPr>
             </w:pPr>
+            <w:r>
+              <w:rPr>
+                <w:rFonts w:ascii="Garamond" w:hAnsi="Garamond" w:hint="eastAsia"/>
+                <w:lang w:val="it-IT"/>
+              </w:rPr>
+              <w:t>Come Utente</w:t>
+            </w:r>
+            <w:r>
+              <w:rPr>
+                <w:rFonts w:ascii="Garamond" w:hAnsi="Garamond"/>
+                <w:lang w:val="it-IT"/>
+              </w:rPr>
+              <w:t xml:space="preserve"> possa essere in grado di registrarsi sulla piattaforma inserendo i dati richiesti così da diventare un utente registrato</w:t>
+            </w:r>
           </w:p>
         </w:tc>
         <w:tc>
@@ -11775,6 +12047,7 @@
                 <w:rFonts w:ascii="Times New Roman" w:hAnsi="Times New Roman" w:cs="Times New Roman"/>
                 <w:lang w:val="it-IT"/>
               </w:rPr>
+              <w:lastRenderedPageBreak/>
               <w:t>RF_GE_</w:t>
             </w:r>
             <w:r>
@@ -11906,16 +12179,7 @@
                 <w:color w:val="FF0000"/>
                 <w:lang w:val="it-IT"/>
               </w:rPr>
-              <w:t xml:space="preserve">RF_GE_12 (io l’ho mancato </w:t>
-            </w:r>
-            <w:r>
-              <w:rPr>
-                <w:rFonts w:ascii="Times New Roman" w:hAnsi="Times New Roman" w:cs="Times New Roman"/>
-                <w:color w:val="FF0000"/>
-                <w:lang w:val="it-IT"/>
-              </w:rPr>
-              <w:lastRenderedPageBreak/>
-              <w:t>ma aspetta rispost agli altri msg)</w:t>
+              <w:t>RF_GE_12 (io l’ho mancato ma aspetta rispost agli altri msg)</w:t>
             </w:r>
           </w:p>
         </w:tc>
@@ -11945,7 +12209,6 @@
                 <w:color w:val="FF0000"/>
                 <w:lang w:val="it-IT"/>
               </w:rPr>
-              <w:lastRenderedPageBreak/>
               <w:t>Visualizza bio organizzatore</w:t>
             </w:r>
           </w:p>
@@ -13496,6 +13759,7 @@
               <w:rPr>
                 <w:rFonts w:ascii="Garamond" w:hAnsi="Garamond"/>
               </w:rPr>
+              <w:lastRenderedPageBreak/>
               <w:t>ST_G</w:t>
             </w:r>
             <w:r>
@@ -13598,7 +13862,6 @@
           <w:color w:val="FF0000"/>
           <w:lang w:val="it-IT"/>
         </w:rPr>
-        <w:lastRenderedPageBreak/>
         <w:t>DUBBI</w:t>
       </w:r>
     </w:p>
@@ -14517,7 +14780,6 @@
           <w:sz w:val="32"/>
           <w:szCs w:val="32"/>
         </w:rPr>
-        <w:lastRenderedPageBreak/>
         <w:t>Prestazioni</w:t>
       </w:r>
       <w:bookmarkEnd w:id="18"/>
@@ -15015,6 +15277,7 @@
           <w:sz w:val="32"/>
           <w:szCs w:val="32"/>
         </w:rPr>
+        <w:lastRenderedPageBreak/>
         <w:t>Modello del Sistema</w:t>
       </w:r>
       <w:bookmarkEnd w:id="25"/>
@@ -15935,7 +16198,10 @@
               </w:rPr>
             </w:pPr>
             <w:r>
-              <w:t>Marco Longo</w:t>
+              <w:t xml:space="preserve"> Longo</w:t>
+            </w:r>
+            <w:r>
+              <w:t xml:space="preserve"> Marco</w:t>
             </w:r>
           </w:p>
         </w:tc>
@@ -16109,6 +16375,7 @@
               <w:rPr>
                 <w:lang w:val="it-IT"/>
               </w:rPr>
+              <w:lastRenderedPageBreak/>
               <w:t>Mauro, mentre sta osservando la lista di tutti gli eventi presenti nel sito, vuole cercare l’evento “In forma di luce alla ricerca dell’infinito” ma non lo trova.</w:t>
             </w:r>
           </w:p>
@@ -16174,7 +16441,6 @@
               <w:rPr>
                 <w:lang w:val="it-IT"/>
               </w:rPr>
-              <w:lastRenderedPageBreak/>
               <w:t>Mauro decide di utilizzare la barra di ricerca per trovare facilmente l’evento. Scrive il nome dell’evento che vuole cercare all’interno della barra e preme invio</w:t>
             </w:r>
           </w:p>
@@ -16812,12 +17078,23 @@
           <w:lang w:val="it-IT"/>
         </w:rPr>
       </w:pPr>
-      <w:r>
-        <w:rPr>
+    </w:p>
+    <w:p>
+      <w:pPr>
+        <w:rPr>
+          <w:rFonts w:hint="eastAsia"/>
           <w:b/>
           <w:bCs/>
           <w:lang w:val="it-IT"/>
         </w:rPr>
+      </w:pPr>
+      <w:r>
+        <w:rPr>
+          <w:b/>
+          <w:bCs/>
+          <w:lang w:val="it-IT"/>
+        </w:rPr>
+        <w:lastRenderedPageBreak/>
         <w:t>U</w:t>
       </w:r>
       <w:r>
@@ -16842,6 +17119,7 @@
     <w:p>
       <w:pPr>
         <w:rPr>
+          <w:rFonts w:hint="eastAsia"/>
           <w:b/>
           <w:bCs/>
           <w:color w:val="FF0000"/>
@@ -16850,12 +17128,58 @@
       </w:pPr>
       <w:r>
         <w:rPr>
+          <w:rFonts w:hint="eastAsia"/>
           <w:b/>
           <w:bCs/>
+          <w:noProof/>
           <w:color w:val="FF0000"/>
           <w:lang w:val="it-IT"/>
         </w:rPr>
-        <w:t>DIAGRAMMA CASI D’USO</w:t>
+        <w:drawing>
+          <wp:inline distT="0" distB="0" distL="0" distR="0" wp14:anchorId="64BAD2E0" wp14:editId="3EFBDCF3">
+            <wp:extent cx="6334125" cy="4791710"/>
+            <wp:effectExtent l="0" t="0" r="9525" b="8890"/>
+            <wp:docPr id="26" name="Immagine 26"/>
+            <wp:cNvGraphicFramePr>
+              <a:graphicFrameLocks xmlns:a="http://schemas.openxmlformats.org/drawingml/2006/main" noChangeAspect="1"/>
+            </wp:cNvGraphicFramePr>
+            <a:graphic xmlns:a="http://schemas.openxmlformats.org/drawingml/2006/main">
+              <a:graphicData uri="http://schemas.openxmlformats.org/drawingml/2006/picture">
+                <pic:pic xmlns:pic="http://schemas.openxmlformats.org/drawingml/2006/picture">
+                  <pic:nvPicPr>
+                    <pic:cNvPr id="0" name="Picture 2"/>
+                    <pic:cNvPicPr>
+                      <a:picLocks noChangeAspect="1" noChangeArrowheads="1"/>
+                    </pic:cNvPicPr>
+                  </pic:nvPicPr>
+                  <pic:blipFill>
+                    <a:blip r:embed="rId13">
+                      <a:extLst>
+                        <a:ext uri="{28A0092B-C50C-407E-A947-70E740481C1C}">
+                          <a14:useLocalDpi xmlns:a14="http://schemas.microsoft.com/office/drawing/2010/main" val="0"/>
+                        </a:ext>
+                      </a:extLst>
+                    </a:blip>
+                    <a:srcRect/>
+                    <a:stretch>
+                      <a:fillRect/>
+                    </a:stretch>
+                  </pic:blipFill>
+                  <pic:spPr bwMode="auto">
+                    <a:xfrm>
+                      <a:off x="0" y="0"/>
+                      <a:ext cx="6334125" cy="4791710"/>
+                    </a:xfrm>
+                    <a:prstGeom prst="rect">
+                      <a:avLst/>
+                    </a:prstGeom>
+                    <a:noFill/>
+                  </pic:spPr>
+                </pic:pic>
+              </a:graphicData>
+            </a:graphic>
+          </wp:inline>
+        </w:drawing>
       </w:r>
     </w:p>
     <w:p>
@@ -17718,6 +18042,7 @@
                 <w:color w:val="auto"/>
                 <w:kern w:val="1"/>
               </w:rPr>
+              <w:lastRenderedPageBreak/>
               <w:t xml:space="preserve">                       On failure</w:t>
             </w:r>
           </w:p>
@@ -17745,6 +18070,7 @@
                 <w:color w:val="auto"/>
                 <w:kern w:val="1"/>
               </w:rPr>
+              <w:lastRenderedPageBreak/>
               <w:t>Nessun nuovo account è registrato.</w:t>
             </w:r>
           </w:p>
@@ -19603,7 +19929,16 @@
                 <w:color w:val="auto"/>
                 <w:kern w:val="1"/>
               </w:rPr>
-              <w:t>Visualizza un messaggio di errore all'utente che gli segnala che l’username scelto già è presente all’interno del sistema e pertanto deve cambiarlo.</w:t>
+              <w:t xml:space="preserve">Visualizza un messaggio di errore all'utente che gli segnala che l’username </w:t>
+            </w:r>
+            <w:r>
+              <w:rPr>
+                <w:rFonts w:ascii="Times New Roman" w:eastAsia="Lucida Sans Unicode" w:hAnsi="Times New Roman" w:cs="Times New Roman"/>
+                <w:color w:val="auto"/>
+                <w:kern w:val="1"/>
+              </w:rPr>
+              <w:lastRenderedPageBreak/>
+              <w:t>scelto già è presente all’interno del sistema e pertanto deve cambiarlo.</w:t>
             </w:r>
           </w:p>
         </w:tc>
@@ -19635,6 +19970,7 @@
                 <w:color w:val="auto"/>
                 <w:kern w:val="1"/>
               </w:rPr>
+              <w:lastRenderedPageBreak/>
               <w:t>4c.2</w:t>
             </w:r>
           </w:p>
@@ -21511,7 +21847,6 @@
                 <w:color w:val="auto"/>
                 <w:kern w:val="1"/>
               </w:rPr>
-              <w:lastRenderedPageBreak/>
               <w:t>Flusso di Eventi Principale/Main Scenario</w:t>
             </w:r>
           </w:p>
@@ -21831,6 +22166,7 @@
                 <w:color w:val="auto"/>
                 <w:kern w:val="1"/>
               </w:rPr>
+              <w:lastRenderedPageBreak/>
               <w:t>• Password nuova: Stringa di almeno 8 caratteri, di cui almeno una cifra e almeno una lettera maiuscola.</w:t>
             </w:r>
           </w:p>
@@ -21912,6 +22248,7 @@
                 <w:color w:val="auto"/>
                 <w:kern w:val="1"/>
               </w:rPr>
+              <w:lastRenderedPageBreak/>
               <w:t>3</w:t>
             </w:r>
           </w:p>
@@ -23145,7 +23482,6 @@
                 <w:color w:val="auto"/>
                 <w:kern w:val="1"/>
               </w:rPr>
-              <w:lastRenderedPageBreak/>
               <w:t>5.1</w:t>
             </w:r>
           </w:p>
@@ -23599,20 +23935,45 @@
     <w:p>
       <w:pPr>
         <w:rPr>
+          <w:b/>
+          <w:bCs/>
+          <w:lang w:val="it-IT"/>
+        </w:rPr>
+      </w:pPr>
+      <w:r>
+        <w:rPr>
+          <w:b/>
+          <w:bCs/>
+          <w:lang w:val="it-IT"/>
+        </w:rPr>
+        <w:t>UC_GE: G</w:t>
+      </w:r>
+      <w:r>
+        <w:rPr>
+          <w:b/>
+          <w:bCs/>
+          <w:lang w:val="it-IT"/>
+        </w:rPr>
+        <w:t>e</w:t>
+      </w:r>
+      <w:r>
+        <w:rPr>
+          <w:b/>
+          <w:bCs/>
+          <w:lang w:val="it-IT"/>
+        </w:rPr>
+        <w:t>stione Evento</w:t>
+      </w:r>
+    </w:p>
+    <w:p>
+      <w:pPr>
+        <w:rPr>
           <w:rFonts w:hint="eastAsia"/>
           <w:b/>
           <w:bCs/>
           <w:lang w:val="it-IT"/>
         </w:rPr>
       </w:pPr>
-      <w:r>
-        <w:rPr>
-          <w:b/>
-          <w:bCs/>
-          <w:lang w:val="it-IT"/>
-        </w:rPr>
-        <w:t>UC_GE: Gestione Evento</w:t>
-      </w:r>
     </w:p>
     <w:p>
       <w:pPr>
@@ -23649,7 +24010,7 @@
                     </pic:cNvPicPr>
                   </pic:nvPicPr>
                   <pic:blipFill>
-                    <a:blip r:embed="rId13">
+                    <a:blip r:embed="rId14">
                       <a:extLst>
                         <a:ext uri="{28A0092B-C50C-407E-A947-70E740481C1C}">
                           <a14:useLocalDpi xmlns:a14="http://schemas.microsoft.com/office/drawing/2010/main" val="0"/>
@@ -27810,7 +28171,7 @@
                 <w:kern w:val="1"/>
               </w:rPr>
               <w:lastRenderedPageBreak/>
-              <w:t xml:space="preserve">Tipo Evento:  è presente un menù che permette di scegliere tra: Mostra e Teatro </w:t>
+              <w:t xml:space="preserve">Tipo Evento: è presente un menù che permette di scegliere tra: Mostra e Teatro </w:t>
             </w:r>
           </w:p>
           <w:p>
@@ -27882,7 +28243,7 @@
                 <w:color w:val="auto"/>
                 <w:kern w:val="1"/>
               </w:rPr>
-              <w:t>Foto Evento: è presente un menù che permette l’inserimento di un File Immagine  che non deve avere  dimensione superiore a 16 Mb</w:t>
+              <w:t>Foto Evento: è presente un menù che permette l’inserimento di un File Immagine che non deve avere dimensione superiore a 16 Mb</w:t>
             </w:r>
           </w:p>
           <w:p>
@@ -28250,7 +28611,7 @@
                 <w:color w:val="auto"/>
                 <w:kern w:val="1"/>
               </w:rPr>
-              <w:t xml:space="preserve">Scenario/Flusso di eventi Alternativo:  </w:t>
+              <w:t xml:space="preserve">Scenario/Flusso di eventi Alternativo: </w:t>
             </w:r>
             <w:r>
               <w:rPr>
@@ -30431,7 +30792,7 @@
                 <w:color w:val="auto"/>
                 <w:kern w:val="1"/>
               </w:rPr>
-              <w:t>Foto Evento: è presente un menù che permette l’inserimento di un File Immagine che non deve avere  dimensione superiore a 16 MB</w:t>
+              <w:t>Foto Evento: è presente un menù che permette l’inserimento di un File Immagine che non deve avere dimensione superiore a 16 MB</w:t>
             </w:r>
           </w:p>
           <w:p>
@@ -31317,7 +31678,7 @@
                 <w:color w:val="auto"/>
                 <w:kern w:val="1"/>
               </w:rPr>
-              <w:t xml:space="preserve">Scenario/Flusso di eventi Alternativo:  </w:t>
+              <w:t xml:space="preserve">Scenario/Flusso di eventi Alternativo: </w:t>
             </w:r>
             <w:r>
               <w:rPr>
@@ -32104,7 +32465,7 @@
                     </pic:cNvPicPr>
                   </pic:nvPicPr>
                   <pic:blipFill>
-                    <a:blip r:embed="rId14">
+                    <a:blip r:embed="rId15">
                       <a:extLst>
                         <a:ext uri="{28A0092B-C50C-407E-A947-70E740481C1C}">
                           <a14:useLocalDpi xmlns:a14="http://schemas.microsoft.com/office/drawing/2010/main" val="0"/>
@@ -35221,7 +35582,7 @@
                     </pic:cNvPicPr>
                   </pic:nvPicPr>
                   <pic:blipFill>
-                    <a:blip r:embed="rId15">
+                    <a:blip r:embed="rId16">
                       <a:extLst>
                         <a:ext uri="{28A0092B-C50C-407E-A947-70E740481C1C}">
                           <a14:useLocalDpi xmlns:a14="http://schemas.microsoft.com/office/drawing/2010/main" val="0"/>
@@ -37267,7 +37628,7 @@
               <w:rPr>
                 <w:color w:val="auto"/>
               </w:rPr>
-              <w:t>mministratore  di visualizzare la lista di tutti gli Eventi presenti sulla piattaforma</w:t>
+              <w:t>mministratore di visualizzare la lista di tutti gli Eventi presenti sulla piattaforma</w:t>
             </w:r>
           </w:p>
         </w:tc>
@@ -39140,8 +39501,110 @@
           <w:szCs w:val="23"/>
           <w:lang w:val="it-IT"/>
         </w:rPr>
-        <w:t xml:space="preserve"> Modifica Password Utente</w:t>
+        <w:t xml:space="preserve"> </w:t>
       </w:r>
+      <w:r>
+        <w:rPr>
+          <w:b/>
+          <w:bCs/>
+          <w:sz w:val="23"/>
+          <w:szCs w:val="23"/>
+          <w:lang w:val="it-IT"/>
+        </w:rPr>
+        <w:t>Recupera</w:t>
+      </w:r>
+      <w:r>
+        <w:rPr>
+          <w:b/>
+          <w:bCs/>
+          <w:sz w:val="23"/>
+          <w:szCs w:val="23"/>
+          <w:lang w:val="it-IT"/>
+        </w:rPr>
+        <w:t xml:space="preserve"> Password Utente</w:t>
+      </w:r>
+    </w:p>
+    <w:p>
+      <w:pPr>
+        <w:pStyle w:val="Gpstesto"/>
+        <w:rPr>
+          <w:b/>
+          <w:bCs/>
+          <w:sz w:val="23"/>
+          <w:szCs w:val="23"/>
+          <w:lang w:val="it-IT"/>
+        </w:rPr>
+      </w:pPr>
+      <w:r>
+        <w:rPr>
+          <w:b/>
+          <w:bCs/>
+          <w:noProof/>
+          <w:sz w:val="23"/>
+          <w:szCs w:val="23"/>
+          <w:lang w:val="it-IT"/>
+        </w:rPr>
+        <w:drawing>
+          <wp:inline distT="0" distB="0" distL="0" distR="0" wp14:anchorId="3E0518C1" wp14:editId="023EE59E">
+            <wp:extent cx="6088380" cy="6240538"/>
+            <wp:effectExtent l="0" t="0" r="7620" b="8255"/>
+            <wp:docPr id="27" name="Immagine 27"/>
+            <wp:cNvGraphicFramePr>
+              <a:graphicFrameLocks xmlns:a="http://schemas.openxmlformats.org/drawingml/2006/main" noChangeAspect="1"/>
+            </wp:cNvGraphicFramePr>
+            <a:graphic xmlns:a="http://schemas.openxmlformats.org/drawingml/2006/main">
+              <a:graphicData uri="http://schemas.openxmlformats.org/drawingml/2006/picture">
+                <pic:pic xmlns:pic="http://schemas.openxmlformats.org/drawingml/2006/picture">
+                  <pic:nvPicPr>
+                    <pic:cNvPr id="0" name="Picture 2"/>
+                    <pic:cNvPicPr>
+                      <a:picLocks noChangeAspect="1" noChangeArrowheads="1"/>
+                    </pic:cNvPicPr>
+                  </pic:nvPicPr>
+                  <pic:blipFill>
+                    <a:blip r:embed="rId17">
+                      <a:extLst>
+                        <a:ext uri="{28A0092B-C50C-407E-A947-70E740481C1C}">
+                          <a14:useLocalDpi xmlns:a14="http://schemas.microsoft.com/office/drawing/2010/main" val="0"/>
+                        </a:ext>
+                      </a:extLst>
+                    </a:blip>
+                    <a:srcRect/>
+                    <a:stretch>
+                      <a:fillRect/>
+                    </a:stretch>
+                  </pic:blipFill>
+                  <pic:spPr bwMode="auto">
+                    <a:xfrm>
+                      <a:off x="0" y="0"/>
+                      <a:ext cx="6103597" cy="6256135"/>
+                    </a:xfrm>
+                    <a:prstGeom prst="rect">
+                      <a:avLst/>
+                    </a:prstGeom>
+                    <a:noFill/>
+                    <a:ln>
+                      <a:noFill/>
+                    </a:ln>
+                  </pic:spPr>
+                </pic:pic>
+              </a:graphicData>
+            </a:graphic>
+          </wp:inline>
+        </w:drawing>
+      </w:r>
+    </w:p>
+    <w:p>
+      <w:pPr>
+        <w:pStyle w:val="Gpstesto"/>
+        <w:rPr>
+          <w:b/>
+          <w:bCs/>
+          <w:sz w:val="23"/>
+          <w:szCs w:val="23"/>
+          <w:lang w:val="it-IT"/>
+        </w:rPr>
+      </w:pPr>
     </w:p>
     <w:p>
       <w:pPr>
@@ -39215,7 +39678,7 @@
                     </pic:cNvPicPr>
                   </pic:nvPicPr>
                   <pic:blipFill>
-                    <a:blip r:embed="rId16">
+                    <a:blip r:embed="rId18">
                       <a:extLst>
                         <a:ext uri="{28A0092B-C50C-407E-A947-70E740481C1C}">
                           <a14:useLocalDpi xmlns:a14="http://schemas.microsoft.com/office/drawing/2010/main" val="0"/>
@@ -39311,7 +39774,7 @@
                     </pic:cNvPicPr>
                   </pic:nvPicPr>
                   <pic:blipFill>
-                    <a:blip r:embed="rId17">
+                    <a:blip r:embed="rId19">
                       <a:extLst>
                         <a:ext uri="{28A0092B-C50C-407E-A947-70E740481C1C}">
                           <a14:useLocalDpi xmlns:a14="http://schemas.microsoft.com/office/drawing/2010/main" val="0"/>
@@ -39463,7 +39926,7 @@
                     </pic:cNvPicPr>
                   </pic:nvPicPr>
                   <pic:blipFill>
-                    <a:blip r:embed="rId18" cstate="print">
+                    <a:blip r:embed="rId20" cstate="print">
                       <a:extLst>
                         <a:ext uri="{28A0092B-C50C-407E-A947-70E740481C1C}">
                           <a14:useLocalDpi xmlns:a14="http://schemas.microsoft.com/office/drawing/2010/main" val="0"/>
@@ -39562,7 +40025,7 @@
                     </pic:cNvPicPr>
                   </pic:nvPicPr>
                   <pic:blipFill>
-                    <a:blip r:embed="rId19" cstate="print">
+                    <a:blip r:embed="rId21" cstate="print">
                       <a:extLst>
                         <a:ext uri="{28A0092B-C50C-407E-A947-70E740481C1C}">
                           <a14:useLocalDpi xmlns:a14="http://schemas.microsoft.com/office/drawing/2010/main" val="0"/>
@@ -39730,7 +40193,7 @@
                     </pic:cNvPicPr>
                   </pic:nvPicPr>
                   <pic:blipFill>
-                    <a:blip r:embed="rId20">
+                    <a:blip r:embed="rId22">
                       <a:extLst>
                         <a:ext uri="{28A0092B-C50C-407E-A947-70E740481C1C}">
                           <a14:useLocalDpi xmlns:a14="http://schemas.microsoft.com/office/drawing/2010/main" val="0"/>
@@ -39831,7 +40294,7 @@
                     </pic:cNvPicPr>
                   </pic:nvPicPr>
                   <pic:blipFill>
-                    <a:blip r:embed="rId21">
+                    <a:blip r:embed="rId23">
                       <a:extLst>
                         <a:ext uri="{28A0092B-C50C-407E-A947-70E740481C1C}">
                           <a14:useLocalDpi xmlns:a14="http://schemas.microsoft.com/office/drawing/2010/main" val="0"/>
@@ -39902,7 +40365,7 @@
                     </pic:cNvPicPr>
                   </pic:nvPicPr>
                   <pic:blipFill>
-                    <a:blip r:embed="rId22">
+                    <a:blip r:embed="rId24">
                       <a:extLst>
                         <a:ext uri="{28A0092B-C50C-407E-A947-70E740481C1C}">
                           <a14:useLocalDpi xmlns:a14="http://schemas.microsoft.com/office/drawing/2010/main" val="0"/>
@@ -40043,7 +40506,7 @@
                     </pic:cNvPicPr>
                   </pic:nvPicPr>
                   <pic:blipFill>
-                    <a:blip r:embed="rId23">
+                    <a:blip r:embed="rId25">
                       <a:extLst>
                         <a:ext uri="{28A0092B-C50C-407E-A947-70E740481C1C}">
                           <a14:useLocalDpi xmlns:a14="http://schemas.microsoft.com/office/drawing/2010/main" val="0"/>
@@ -40170,12 +40633,43 @@
           <w:lang w:val="it-IT"/>
         </w:rPr>
       </w:pPr>
-      <w:r>
+    </w:p>
+    <w:p>
+      <w:pPr>
+        <w:pStyle w:val="Gpstesto"/>
         <w:rPr>
           <w:b/>
           <w:bCs/>
           <w:lang w:val="it-IT"/>
         </w:rPr>
+      </w:pPr>
+    </w:p>
+    <w:p>
+      <w:pPr>
+        <w:pStyle w:val="Gpstesto"/>
+        <w:rPr>
+          <w:b/>
+          <w:bCs/>
+          <w:lang w:val="it-IT"/>
+        </w:rPr>
+      </w:pPr>
+    </w:p>
+    <w:p>
+      <w:pPr>
+        <w:pStyle w:val="Gpstesto"/>
+        <w:rPr>
+          <w:b/>
+          <w:bCs/>
+          <w:lang w:val="it-IT"/>
+        </w:rPr>
+      </w:pPr>
+      <w:r>
+        <w:rPr>
+          <w:b/>
+          <w:bCs/>
+          <w:lang w:val="it-IT"/>
+        </w:rPr>
+        <w:lastRenderedPageBreak/>
         <w:t>S</w:t>
       </w:r>
       <w:r>
@@ -40209,10 +40703,51 @@
         <w:rPr>
           <w:b/>
           <w:bCs/>
+          <w:noProof/>
           <w:color w:val="FF0000"/>
           <w:lang w:val="it-IT"/>
         </w:rPr>
-        <w:t>RECUPERO PASSWORD</w:t>
+        <w:drawing>
+          <wp:inline distT="0" distB="0" distL="0" distR="0" wp14:anchorId="3884D871" wp14:editId="15B30975">
+            <wp:extent cx="6332220" cy="5216525"/>
+            <wp:effectExtent l="0" t="0" r="0" b="3175"/>
+            <wp:docPr id="45" name="Immagine 45"/>
+            <wp:cNvGraphicFramePr>
+              <a:graphicFrameLocks xmlns:a="http://schemas.openxmlformats.org/drawingml/2006/main" noChangeAspect="1"/>
+            </wp:cNvGraphicFramePr>
+            <a:graphic xmlns:a="http://schemas.openxmlformats.org/drawingml/2006/main">
+              <a:graphicData uri="http://schemas.openxmlformats.org/drawingml/2006/picture">
+                <pic:pic xmlns:pic="http://schemas.openxmlformats.org/drawingml/2006/picture">
+                  <pic:nvPicPr>
+                    <pic:cNvPr id="45" name="Immagine 45"/>
+                    <pic:cNvPicPr/>
+                  </pic:nvPicPr>
+                  <pic:blipFill>
+                    <a:blip r:embed="rId26">
+                      <a:extLst>
+                        <a:ext uri="{28A0092B-C50C-407E-A947-70E740481C1C}">
+                          <a14:useLocalDpi xmlns:a14="http://schemas.microsoft.com/office/drawing/2010/main" val="0"/>
+                        </a:ext>
+                      </a:extLst>
+                    </a:blip>
+                    <a:stretch>
+                      <a:fillRect/>
+                    </a:stretch>
+                  </pic:blipFill>
+                  <pic:spPr>
+                    <a:xfrm>
+                      <a:off x="0" y="0"/>
+                      <a:ext cx="6332220" cy="5216525"/>
+                    </a:xfrm>
+                    <a:prstGeom prst="rect">
+                      <a:avLst/>
+                    </a:prstGeom>
+                  </pic:spPr>
+                </pic:pic>
+              </a:graphicData>
+            </a:graphic>
+          </wp:inline>
+        </w:drawing>
       </w:r>
     </w:p>
     <w:p>
@@ -40230,7 +40765,6 @@
           <w:bCs/>
           <w:lang w:val="it-IT"/>
         </w:rPr>
-        <w:lastRenderedPageBreak/>
         <w:t xml:space="preserve">STD </w:t>
       </w:r>
       <w:r>
@@ -40266,6 +40800,7 @@
           <w:noProof/>
           <w:lang w:val="it-IT"/>
         </w:rPr>
+        <w:lastRenderedPageBreak/>
         <w:drawing>
           <wp:inline distT="0" distB="0" distL="0" distR="0" wp14:anchorId="4C57B1F1" wp14:editId="344DEAF2">
             <wp:extent cx="4030486" cy="3804557"/>
@@ -40284,7 +40819,7 @@
                     </pic:cNvPicPr>
                   </pic:nvPicPr>
                   <pic:blipFill>
-                    <a:blip r:embed="rId24">
+                    <a:blip r:embed="rId27">
                       <a:extLst>
                         <a:ext uri="{28A0092B-C50C-407E-A947-70E740481C1C}">
                           <a14:useLocalDpi xmlns:a14="http://schemas.microsoft.com/office/drawing/2010/main" val="0"/>
@@ -40389,7 +40924,7 @@
                     </pic:cNvPicPr>
                   </pic:nvPicPr>
                   <pic:blipFill>
-                    <a:blip r:embed="rId25">
+                    <a:blip r:embed="rId28">
                       <a:extLst>
                         <a:ext uri="{28A0092B-C50C-407E-A947-70E740481C1C}">
                           <a14:useLocalDpi xmlns:a14="http://schemas.microsoft.com/office/drawing/2010/main" val="0"/>
@@ -40549,7 +41084,7 @@
                     </pic:cNvPicPr>
                   </pic:nvPicPr>
                   <pic:blipFill>
-                    <a:blip r:embed="rId26">
+                    <a:blip r:embed="rId29">
                       <a:extLst>
                         <a:ext uri="{28A0092B-C50C-407E-A947-70E740481C1C}">
                           <a14:useLocalDpi xmlns:a14="http://schemas.microsoft.com/office/drawing/2010/main" val="0"/>
@@ -40665,7 +41200,7 @@
                     </pic:cNvPicPr>
                   </pic:nvPicPr>
                   <pic:blipFill rotWithShape="1">
-                    <a:blip r:embed="rId27">
+                    <a:blip r:embed="rId30">
                       <a:extLst>
                         <a:ext uri="{28A0092B-C50C-407E-A947-70E740481C1C}">
                           <a14:useLocalDpi xmlns:a14="http://schemas.microsoft.com/office/drawing/2010/main" val="0"/>
@@ -40763,7 +41298,7 @@
                     </pic:cNvPicPr>
                   </pic:nvPicPr>
                   <pic:blipFill rotWithShape="1">
-                    <a:blip r:embed="rId28">
+                    <a:blip r:embed="rId31">
                       <a:extLst>
                         <a:ext uri="{28A0092B-C50C-407E-A947-70E740481C1C}">
                           <a14:useLocalDpi xmlns:a14="http://schemas.microsoft.com/office/drawing/2010/main" val="0"/>
@@ -40914,7 +41449,7 @@
                     </pic:cNvPicPr>
                   </pic:nvPicPr>
                   <pic:blipFill>
-                    <a:blip r:embed="rId29">
+                    <a:blip r:embed="rId32">
                       <a:extLst>
                         <a:ext uri="{28A0092B-C50C-407E-A947-70E740481C1C}">
                           <a14:useLocalDpi xmlns:a14="http://schemas.microsoft.com/office/drawing/2010/main" val="0"/>
@@ -41050,284 +41585,6 @@
                 <pic:pic xmlns:pic="http://schemas.openxmlformats.org/drawingml/2006/picture">
                   <pic:nvPicPr>
                     <pic:cNvPr id="0" name="Picture 2"/>
-                    <pic:cNvPicPr>
-                      <a:picLocks noChangeAspect="1" noChangeArrowheads="1"/>
-                    </pic:cNvPicPr>
-                  </pic:nvPicPr>
-                  <pic:blipFill>
-                    <a:blip r:embed="rId30">
-                      <a:extLst>
-                        <a:ext uri="{28A0092B-C50C-407E-A947-70E740481C1C}">
-                          <a14:useLocalDpi xmlns:a14="http://schemas.microsoft.com/office/drawing/2010/main" val="0"/>
-                        </a:ext>
-                      </a:extLst>
-                    </a:blip>
-                    <a:srcRect/>
-                    <a:stretch>
-                      <a:fillRect/>
-                    </a:stretch>
-                  </pic:blipFill>
-                  <pic:spPr bwMode="auto">
-                    <a:xfrm>
-                      <a:off x="0" y="0"/>
-                      <a:ext cx="6324600" cy="3320415"/>
-                    </a:xfrm>
-                    <a:prstGeom prst="rect">
-                      <a:avLst/>
-                    </a:prstGeom>
-                    <a:noFill/>
-                    <a:ln>
-                      <a:noFill/>
-                    </a:ln>
-                  </pic:spPr>
-                </pic:pic>
-              </a:graphicData>
-            </a:graphic>
-          </wp:inline>
-        </w:drawing>
-      </w:r>
-    </w:p>
-    <w:p>
-      <w:pPr>
-        <w:pStyle w:val="GpsTitolo"/>
-        <w:rPr>
-          <w:rFonts w:ascii="Garamond" w:hAnsi="Garamond"/>
-          <w:b/>
-          <w:bCs/>
-          <w:sz w:val="24"/>
-          <w:szCs w:val="24"/>
-        </w:rPr>
-      </w:pPr>
-      <w:r>
-        <w:rPr>
-          <w:rFonts w:ascii="Garamond" w:hAnsi="Garamond"/>
-          <w:b/>
-          <w:bCs/>
-          <w:sz w:val="24"/>
-          <w:szCs w:val="24"/>
-        </w:rPr>
-        <w:t>MU_2: Homepage Utente Registrato</w:t>
-      </w:r>
-    </w:p>
-    <w:p>
-      <w:pPr>
-        <w:pStyle w:val="GpsTitolo"/>
-        <w:rPr>
-          <w:rFonts w:ascii="Garamond" w:hAnsi="Garamond"/>
-          <w:b/>
-          <w:bCs/>
-          <w:sz w:val="24"/>
-          <w:szCs w:val="24"/>
-        </w:rPr>
-      </w:pPr>
-      <w:r>
-        <w:rPr>
-          <w:rFonts w:ascii="Garamond" w:hAnsi="Garamond"/>
-          <w:b/>
-          <w:bCs/>
-          <w:noProof/>
-          <w:sz w:val="24"/>
-          <w:szCs w:val="24"/>
-        </w:rPr>
-        <w:lastRenderedPageBreak/>
-        <w:drawing>
-          <wp:inline distT="0" distB="0" distL="0" distR="0" wp14:anchorId="15683428" wp14:editId="6703EDFA">
-            <wp:extent cx="6324600" cy="3320415"/>
-            <wp:effectExtent l="0" t="0" r="0" b="0"/>
-            <wp:docPr id="23" name="Immagine 23"/>
-            <wp:cNvGraphicFramePr>
-              <a:graphicFrameLocks xmlns:a="http://schemas.openxmlformats.org/drawingml/2006/main" noChangeAspect="1"/>
-            </wp:cNvGraphicFramePr>
-            <a:graphic xmlns:a="http://schemas.openxmlformats.org/drawingml/2006/main">
-              <a:graphicData uri="http://schemas.openxmlformats.org/drawingml/2006/picture">
-                <pic:pic xmlns:pic="http://schemas.openxmlformats.org/drawingml/2006/picture">
-                  <pic:nvPicPr>
-                    <pic:cNvPr id="0" name="Picture 3"/>
-                    <pic:cNvPicPr>
-                      <a:picLocks noChangeAspect="1" noChangeArrowheads="1"/>
-                    </pic:cNvPicPr>
-                  </pic:nvPicPr>
-                  <pic:blipFill>
-                    <a:blip r:embed="rId31">
-                      <a:extLst>
-                        <a:ext uri="{28A0092B-C50C-407E-A947-70E740481C1C}">
-                          <a14:useLocalDpi xmlns:a14="http://schemas.microsoft.com/office/drawing/2010/main" val="0"/>
-                        </a:ext>
-                      </a:extLst>
-                    </a:blip>
-                    <a:srcRect/>
-                    <a:stretch>
-                      <a:fillRect/>
-                    </a:stretch>
-                  </pic:blipFill>
-                  <pic:spPr bwMode="auto">
-                    <a:xfrm>
-                      <a:off x="0" y="0"/>
-                      <a:ext cx="6324600" cy="3320415"/>
-                    </a:xfrm>
-                    <a:prstGeom prst="rect">
-                      <a:avLst/>
-                    </a:prstGeom>
-                    <a:noFill/>
-                    <a:ln>
-                      <a:noFill/>
-                    </a:ln>
-                  </pic:spPr>
-                </pic:pic>
-              </a:graphicData>
-            </a:graphic>
-          </wp:inline>
-        </w:drawing>
-      </w:r>
-    </w:p>
-    <w:p>
-      <w:pPr>
-        <w:pStyle w:val="GpsTitolo"/>
-        <w:rPr>
-          <w:rFonts w:ascii="Garamond" w:hAnsi="Garamond"/>
-          <w:b/>
-          <w:bCs/>
-          <w:sz w:val="24"/>
-          <w:szCs w:val="24"/>
-        </w:rPr>
-      </w:pPr>
-      <w:r>
-        <w:rPr>
-          <w:rFonts w:ascii="Garamond" w:hAnsi="Garamond"/>
-          <w:b/>
-          <w:bCs/>
-          <w:sz w:val="24"/>
-          <w:szCs w:val="24"/>
-        </w:rPr>
-        <w:t>MU_3: Homepage Organizzatore</w:t>
-      </w:r>
-    </w:p>
-    <w:p>
-      <w:pPr>
-        <w:pStyle w:val="GpsTitolo"/>
-        <w:rPr>
-          <w:rFonts w:ascii="Garamond" w:hAnsi="Garamond"/>
-          <w:b/>
-          <w:bCs/>
-          <w:sz w:val="24"/>
-          <w:szCs w:val="24"/>
-        </w:rPr>
-      </w:pPr>
-      <w:r>
-        <w:rPr>
-          <w:rFonts w:ascii="Garamond" w:hAnsi="Garamond"/>
-          <w:b/>
-          <w:bCs/>
-          <w:noProof/>
-          <w:sz w:val="24"/>
-          <w:szCs w:val="24"/>
-        </w:rPr>
-        <w:drawing>
-          <wp:inline distT="0" distB="0" distL="0" distR="0" wp14:anchorId="33FDAAA1" wp14:editId="545CF3D8">
-            <wp:extent cx="6324600" cy="3320415"/>
-            <wp:effectExtent l="0" t="0" r="0" b="0"/>
-            <wp:docPr id="28" name="Immagine 28"/>
-            <wp:cNvGraphicFramePr>
-              <a:graphicFrameLocks xmlns:a="http://schemas.openxmlformats.org/drawingml/2006/main" noChangeAspect="1"/>
-            </wp:cNvGraphicFramePr>
-            <a:graphic xmlns:a="http://schemas.openxmlformats.org/drawingml/2006/main">
-              <a:graphicData uri="http://schemas.openxmlformats.org/drawingml/2006/picture">
-                <pic:pic xmlns:pic="http://schemas.openxmlformats.org/drawingml/2006/picture">
-                  <pic:nvPicPr>
-                    <pic:cNvPr id="0" name="Picture 8"/>
-                    <pic:cNvPicPr>
-                      <a:picLocks noChangeAspect="1" noChangeArrowheads="1"/>
-                    </pic:cNvPicPr>
-                  </pic:nvPicPr>
-                  <pic:blipFill>
-                    <a:blip r:embed="rId32">
-                      <a:extLst>
-                        <a:ext uri="{28A0092B-C50C-407E-A947-70E740481C1C}">
-                          <a14:useLocalDpi xmlns:a14="http://schemas.microsoft.com/office/drawing/2010/main" val="0"/>
-                        </a:ext>
-                      </a:extLst>
-                    </a:blip>
-                    <a:srcRect/>
-                    <a:stretch>
-                      <a:fillRect/>
-                    </a:stretch>
-                  </pic:blipFill>
-                  <pic:spPr bwMode="auto">
-                    <a:xfrm>
-                      <a:off x="0" y="0"/>
-                      <a:ext cx="6324600" cy="3320415"/>
-                    </a:xfrm>
-                    <a:prstGeom prst="rect">
-                      <a:avLst/>
-                    </a:prstGeom>
-                    <a:noFill/>
-                    <a:ln>
-                      <a:noFill/>
-                    </a:ln>
-                  </pic:spPr>
-                </pic:pic>
-              </a:graphicData>
-            </a:graphic>
-          </wp:inline>
-        </w:drawing>
-      </w:r>
-    </w:p>
-    <w:p>
-      <w:pPr>
-        <w:pStyle w:val="GpsTitolo"/>
-        <w:rPr>
-          <w:rFonts w:ascii="Garamond" w:hAnsi="Garamond"/>
-          <w:b/>
-          <w:bCs/>
-          <w:sz w:val="24"/>
-          <w:szCs w:val="24"/>
-        </w:rPr>
-      </w:pPr>
-      <w:r>
-        <w:rPr>
-          <w:rFonts w:ascii="Garamond" w:hAnsi="Garamond"/>
-          <w:b/>
-          <w:bCs/>
-          <w:sz w:val="24"/>
-          <w:szCs w:val="24"/>
-        </w:rPr>
-        <w:t>MU_4: Homepage Amministratore</w:t>
-      </w:r>
-    </w:p>
-    <w:p>
-      <w:pPr>
-        <w:pStyle w:val="GpsTitolo"/>
-        <w:rPr>
-          <w:rFonts w:ascii="Garamond" w:hAnsi="Garamond"/>
-          <w:b/>
-          <w:bCs/>
-          <w:sz w:val="24"/>
-          <w:szCs w:val="24"/>
-        </w:rPr>
-      </w:pPr>
-      <w:r>
-        <w:rPr>
-          <w:rFonts w:ascii="Garamond" w:hAnsi="Garamond"/>
-          <w:b/>
-          <w:bCs/>
-          <w:noProof/>
-          <w:sz w:val="24"/>
-          <w:szCs w:val="24"/>
-        </w:rPr>
-        <w:lastRenderedPageBreak/>
-        <w:drawing>
-          <wp:inline distT="0" distB="0" distL="0" distR="0" wp14:anchorId="6D3217A4" wp14:editId="3CDCC16B">
-            <wp:extent cx="6324600" cy="3320415"/>
-            <wp:effectExtent l="0" t="0" r="0" b="0"/>
-            <wp:docPr id="29" name="Immagine 29"/>
-            <wp:cNvGraphicFramePr>
-              <a:graphicFrameLocks xmlns:a="http://schemas.openxmlformats.org/drawingml/2006/main" noChangeAspect="1"/>
-            </wp:cNvGraphicFramePr>
-            <a:graphic xmlns:a="http://schemas.openxmlformats.org/drawingml/2006/main">
-              <a:graphicData uri="http://schemas.openxmlformats.org/drawingml/2006/picture">
-                <pic:pic xmlns:pic="http://schemas.openxmlformats.org/drawingml/2006/picture">
-                  <pic:nvPicPr>
-                    <pic:cNvPr id="0" name="Picture 9"/>
                     <pic:cNvPicPr>
                       <a:picLocks noChangeAspect="1" noChangeArrowheads="1"/>
                     </pic:cNvPicPr>
@@ -41384,7 +41641,7 @@
           <w:sz w:val="24"/>
           <w:szCs w:val="24"/>
         </w:rPr>
-        <w:t>MU_5: Login</w:t>
+        <w:t>MU_2: Homepage Utente Registrato</w:t>
       </w:r>
     </w:p>
     <w:p>
@@ -41407,11 +41664,12 @@
           <w:sz w:val="24"/>
           <w:szCs w:val="24"/>
         </w:rPr>
+        <w:lastRenderedPageBreak/>
         <w:drawing>
-          <wp:inline distT="0" distB="0" distL="0" distR="0" wp14:anchorId="15F6EEFF" wp14:editId="396635EC">
+          <wp:inline distT="0" distB="0" distL="0" distR="0" wp14:anchorId="15683428" wp14:editId="6703EDFA">
             <wp:extent cx="6324600" cy="3320415"/>
             <wp:effectExtent l="0" t="0" r="0" b="0"/>
-            <wp:docPr id="30" name="Immagine 30"/>
+            <wp:docPr id="23" name="Immagine 23"/>
             <wp:cNvGraphicFramePr>
               <a:graphicFrameLocks xmlns:a="http://schemas.openxmlformats.org/drawingml/2006/main" noChangeAspect="1"/>
             </wp:cNvGraphicFramePr>
@@ -41419,7 +41677,7 @@
               <a:graphicData uri="http://schemas.openxmlformats.org/drawingml/2006/picture">
                 <pic:pic xmlns:pic="http://schemas.openxmlformats.org/drawingml/2006/picture">
                   <pic:nvPicPr>
-                    <pic:cNvPr id="0" name="Picture 10"/>
+                    <pic:cNvPr id="0" name="Picture 3"/>
                     <pic:cNvPicPr>
                       <a:picLocks noChangeAspect="1" noChangeArrowheads="1"/>
                     </pic:cNvPicPr>
@@ -41476,7 +41734,7 @@
           <w:sz w:val="24"/>
           <w:szCs w:val="24"/>
         </w:rPr>
-        <w:t>MU_6: Registrazione Utente</w:t>
+        <w:t>MU_3: Homepage Organizzatore</w:t>
       </w:r>
     </w:p>
     <w:p>
@@ -41499,12 +41757,11 @@
           <w:sz w:val="24"/>
           <w:szCs w:val="24"/>
         </w:rPr>
-        <w:lastRenderedPageBreak/>
         <w:drawing>
-          <wp:inline distT="0" distB="0" distL="0" distR="0" wp14:anchorId="10DDD7FE" wp14:editId="14E90105">
+          <wp:inline distT="0" distB="0" distL="0" distR="0" wp14:anchorId="33FDAAA1" wp14:editId="545CF3D8">
             <wp:extent cx="6324600" cy="3320415"/>
             <wp:effectExtent l="0" t="0" r="0" b="0"/>
-            <wp:docPr id="31" name="Immagine 31"/>
+            <wp:docPr id="28" name="Immagine 28"/>
             <wp:cNvGraphicFramePr>
               <a:graphicFrameLocks xmlns:a="http://schemas.openxmlformats.org/drawingml/2006/main" noChangeAspect="1"/>
             </wp:cNvGraphicFramePr>
@@ -41512,7 +41769,7 @@
               <a:graphicData uri="http://schemas.openxmlformats.org/drawingml/2006/picture">
                 <pic:pic xmlns:pic="http://schemas.openxmlformats.org/drawingml/2006/picture">
                   <pic:nvPicPr>
-                    <pic:cNvPr id="0" name="Picture 11"/>
+                    <pic:cNvPr id="0" name="Picture 8"/>
                     <pic:cNvPicPr>
                       <a:picLocks noChangeAspect="1" noChangeArrowheads="1"/>
                     </pic:cNvPicPr>
@@ -41569,7 +41826,7 @@
           <w:sz w:val="24"/>
           <w:szCs w:val="24"/>
         </w:rPr>
-        <w:t>MU_7: Registrazione Scolaresca</w:t>
+        <w:t>MU_4: Homepage Amministratore</w:t>
       </w:r>
     </w:p>
     <w:p>
@@ -41592,11 +41849,12 @@
           <w:sz w:val="24"/>
           <w:szCs w:val="24"/>
         </w:rPr>
+        <w:lastRenderedPageBreak/>
         <w:drawing>
-          <wp:inline distT="0" distB="0" distL="0" distR="0" wp14:anchorId="52B474FB" wp14:editId="49DDF22E">
+          <wp:inline distT="0" distB="0" distL="0" distR="0" wp14:anchorId="6D3217A4" wp14:editId="3CDCC16B">
             <wp:extent cx="6324600" cy="3320415"/>
             <wp:effectExtent l="0" t="0" r="0" b="0"/>
-            <wp:docPr id="32" name="Immagine 32"/>
+            <wp:docPr id="29" name="Immagine 29"/>
             <wp:cNvGraphicFramePr>
               <a:graphicFrameLocks xmlns:a="http://schemas.openxmlformats.org/drawingml/2006/main" noChangeAspect="1"/>
             </wp:cNvGraphicFramePr>
@@ -41604,7 +41862,7 @@
               <a:graphicData uri="http://schemas.openxmlformats.org/drawingml/2006/picture">
                 <pic:pic xmlns:pic="http://schemas.openxmlformats.org/drawingml/2006/picture">
                   <pic:nvPicPr>
-                    <pic:cNvPr id="0" name="Picture 12"/>
+                    <pic:cNvPr id="0" name="Picture 9"/>
                     <pic:cNvPicPr>
                       <a:picLocks noChangeAspect="1" noChangeArrowheads="1"/>
                     </pic:cNvPicPr>
@@ -41661,7 +41919,7 @@
           <w:sz w:val="24"/>
           <w:szCs w:val="24"/>
         </w:rPr>
-        <w:t>MU_8: Registrazione Organizzatore</w:t>
+        <w:t>MU_5: Login</w:t>
       </w:r>
     </w:p>
     <w:p>
@@ -41684,12 +41942,11 @@
           <w:sz w:val="24"/>
           <w:szCs w:val="24"/>
         </w:rPr>
-        <w:lastRenderedPageBreak/>
         <w:drawing>
-          <wp:inline distT="0" distB="0" distL="0" distR="0" wp14:anchorId="2F4CBE3A" wp14:editId="1C320D4B">
+          <wp:inline distT="0" distB="0" distL="0" distR="0" wp14:anchorId="15F6EEFF" wp14:editId="396635EC">
             <wp:extent cx="6324600" cy="3320415"/>
             <wp:effectExtent l="0" t="0" r="0" b="0"/>
-            <wp:docPr id="33" name="Immagine 33"/>
+            <wp:docPr id="30" name="Immagine 30"/>
             <wp:cNvGraphicFramePr>
               <a:graphicFrameLocks xmlns:a="http://schemas.openxmlformats.org/drawingml/2006/main" noChangeAspect="1"/>
             </wp:cNvGraphicFramePr>
@@ -41697,7 +41954,7 @@
               <a:graphicData uri="http://schemas.openxmlformats.org/drawingml/2006/picture">
                 <pic:pic xmlns:pic="http://schemas.openxmlformats.org/drawingml/2006/picture">
                   <pic:nvPicPr>
-                    <pic:cNvPr id="0" name="Picture 13"/>
+                    <pic:cNvPr id="0" name="Picture 10"/>
                     <pic:cNvPicPr>
                       <a:picLocks noChangeAspect="1" noChangeArrowheads="1"/>
                     </pic:cNvPicPr>
@@ -41754,7 +42011,7 @@
           <w:sz w:val="24"/>
           <w:szCs w:val="24"/>
         </w:rPr>
-        <w:t>MU_9: Lista Mostre d’Arte</w:t>
+        <w:t>MU_6: Registrazione Utente</w:t>
       </w:r>
     </w:p>
     <w:p>
@@ -41777,11 +42034,12 @@
           <w:sz w:val="24"/>
           <w:szCs w:val="24"/>
         </w:rPr>
+        <w:lastRenderedPageBreak/>
         <w:drawing>
-          <wp:inline distT="0" distB="0" distL="0" distR="0" wp14:anchorId="65BEBBE7" wp14:editId="7DA7306E">
+          <wp:inline distT="0" distB="0" distL="0" distR="0" wp14:anchorId="10DDD7FE" wp14:editId="14E90105">
             <wp:extent cx="6324600" cy="3320415"/>
             <wp:effectExtent l="0" t="0" r="0" b="0"/>
-            <wp:docPr id="34" name="Immagine 34"/>
+            <wp:docPr id="31" name="Immagine 31"/>
             <wp:cNvGraphicFramePr>
               <a:graphicFrameLocks xmlns:a="http://schemas.openxmlformats.org/drawingml/2006/main" noChangeAspect="1"/>
             </wp:cNvGraphicFramePr>
@@ -41789,7 +42047,7 @@
               <a:graphicData uri="http://schemas.openxmlformats.org/drawingml/2006/picture">
                 <pic:pic xmlns:pic="http://schemas.openxmlformats.org/drawingml/2006/picture">
                   <pic:nvPicPr>
-                    <pic:cNvPr id="0" name="Picture 14"/>
+                    <pic:cNvPr id="0" name="Picture 11"/>
                     <pic:cNvPicPr>
                       <a:picLocks noChangeAspect="1" noChangeArrowheads="1"/>
                     </pic:cNvPicPr>
@@ -41846,7 +42104,7 @@
           <w:sz w:val="24"/>
           <w:szCs w:val="24"/>
         </w:rPr>
-        <w:t>MU_10: Lista Eventi Teatrali</w:t>
+        <w:t>MU_7: Registrazione Scolaresca</w:t>
       </w:r>
     </w:p>
     <w:p>
@@ -41869,12 +42127,11 @@
           <w:sz w:val="24"/>
           <w:szCs w:val="24"/>
         </w:rPr>
-        <w:lastRenderedPageBreak/>
         <w:drawing>
-          <wp:inline distT="0" distB="0" distL="0" distR="0" wp14:anchorId="4EDCC11D" wp14:editId="1EF198DF">
+          <wp:inline distT="0" distB="0" distL="0" distR="0" wp14:anchorId="52B474FB" wp14:editId="49DDF22E">
             <wp:extent cx="6324600" cy="3320415"/>
             <wp:effectExtent l="0" t="0" r="0" b="0"/>
-            <wp:docPr id="35" name="Immagine 35"/>
+            <wp:docPr id="32" name="Immagine 32"/>
             <wp:cNvGraphicFramePr>
               <a:graphicFrameLocks xmlns:a="http://schemas.openxmlformats.org/drawingml/2006/main" noChangeAspect="1"/>
             </wp:cNvGraphicFramePr>
@@ -41882,7 +42139,7 @@
               <a:graphicData uri="http://schemas.openxmlformats.org/drawingml/2006/picture">
                 <pic:pic xmlns:pic="http://schemas.openxmlformats.org/drawingml/2006/picture">
                   <pic:nvPicPr>
-                    <pic:cNvPr id="0" name="Picture 15"/>
+                    <pic:cNvPr id="0" name="Picture 12"/>
                     <pic:cNvPicPr>
                       <a:picLocks noChangeAspect="1" noChangeArrowheads="1"/>
                     </pic:cNvPicPr>
@@ -41939,7 +42196,7 @@
           <w:sz w:val="24"/>
           <w:szCs w:val="24"/>
         </w:rPr>
-        <w:t>MU_11: Carrello Utente</w:t>
+        <w:t>MU_8: Registrazione Organizzatore</w:t>
       </w:r>
     </w:p>
     <w:p>
@@ -41962,11 +42219,12 @@
           <w:sz w:val="24"/>
           <w:szCs w:val="24"/>
         </w:rPr>
+        <w:lastRenderedPageBreak/>
         <w:drawing>
-          <wp:inline distT="0" distB="0" distL="0" distR="0" wp14:anchorId="126FA0EC" wp14:editId="263F315D">
+          <wp:inline distT="0" distB="0" distL="0" distR="0" wp14:anchorId="2F4CBE3A" wp14:editId="1C320D4B">
             <wp:extent cx="6324600" cy="3320415"/>
             <wp:effectExtent l="0" t="0" r="0" b="0"/>
-            <wp:docPr id="36" name="Immagine 36"/>
+            <wp:docPr id="33" name="Immagine 33"/>
             <wp:cNvGraphicFramePr>
               <a:graphicFrameLocks xmlns:a="http://schemas.openxmlformats.org/drawingml/2006/main" noChangeAspect="1"/>
             </wp:cNvGraphicFramePr>
@@ -41974,7 +42232,7 @@
               <a:graphicData uri="http://schemas.openxmlformats.org/drawingml/2006/picture">
                 <pic:pic xmlns:pic="http://schemas.openxmlformats.org/drawingml/2006/picture">
                   <pic:nvPicPr>
-                    <pic:cNvPr id="0" name="Picture 16"/>
+                    <pic:cNvPr id="0" name="Picture 13"/>
                     <pic:cNvPicPr>
                       <a:picLocks noChangeAspect="1" noChangeArrowheads="1"/>
                     </pic:cNvPicPr>
@@ -42031,7 +42289,7 @@
           <w:sz w:val="24"/>
           <w:szCs w:val="24"/>
         </w:rPr>
-        <w:t>MU_12: Ordini Effettuati Utente</w:t>
+        <w:t>MU_9: Lista Mostre d’Arte</w:t>
       </w:r>
     </w:p>
     <w:p>
@@ -42054,12 +42312,11 @@
           <w:sz w:val="24"/>
           <w:szCs w:val="24"/>
         </w:rPr>
-        <w:lastRenderedPageBreak/>
         <w:drawing>
-          <wp:inline distT="0" distB="0" distL="0" distR="0" wp14:anchorId="0CC4EEA3" wp14:editId="1D6ED58E">
+          <wp:inline distT="0" distB="0" distL="0" distR="0" wp14:anchorId="65BEBBE7" wp14:editId="7DA7306E">
             <wp:extent cx="6324600" cy="3320415"/>
             <wp:effectExtent l="0" t="0" r="0" b="0"/>
-            <wp:docPr id="37" name="Immagine 37"/>
+            <wp:docPr id="34" name="Immagine 34"/>
             <wp:cNvGraphicFramePr>
               <a:graphicFrameLocks xmlns:a="http://schemas.openxmlformats.org/drawingml/2006/main" noChangeAspect="1"/>
             </wp:cNvGraphicFramePr>
@@ -42067,7 +42324,7 @@
               <a:graphicData uri="http://schemas.openxmlformats.org/drawingml/2006/picture">
                 <pic:pic xmlns:pic="http://schemas.openxmlformats.org/drawingml/2006/picture">
                   <pic:nvPicPr>
-                    <pic:cNvPr id="0" name="Picture 17"/>
+                    <pic:cNvPr id="0" name="Picture 14"/>
                     <pic:cNvPicPr>
                       <a:picLocks noChangeAspect="1" noChangeArrowheads="1"/>
                     </pic:cNvPicPr>
@@ -42124,37 +42381,7 @@
           <w:sz w:val="24"/>
           <w:szCs w:val="24"/>
         </w:rPr>
-        <w:t>MU_13</w:t>
-      </w:r>
-      <w:r>
-        <w:rPr>
-          <w:rFonts w:ascii="Garamond" w:hAnsi="Garamond"/>
-          <w:b/>
-          <w:bCs/>
-          <w:sz w:val="24"/>
-          <w:szCs w:val="24"/>
-        </w:rPr>
-        <w:t>: Lista Eventi</w:t>
-      </w:r>
-      <w:r>
-        <w:rPr>
-          <w:rFonts w:ascii="Garamond" w:hAnsi="Garamond"/>
-          <w:b/>
-          <w:bCs/>
-          <w:sz w:val="24"/>
-          <w:szCs w:val="24"/>
-        </w:rPr>
-        <w:t xml:space="preserve"> </w:t>
-      </w:r>
-      <w:r>
-        <w:rPr>
-          <w:rFonts w:ascii="Garamond" w:hAnsi="Garamond"/>
-          <w:b/>
-          <w:bCs/>
-          <w:sz w:val="24"/>
-          <w:szCs w:val="24"/>
-        </w:rPr>
-        <w:t>Organizzatore</w:t>
+        <w:t>MU_10: Lista Eventi Teatrali</w:t>
       </w:r>
     </w:p>
     <w:p>
@@ -42177,11 +42404,12 @@
           <w:sz w:val="24"/>
           <w:szCs w:val="24"/>
         </w:rPr>
+        <w:lastRenderedPageBreak/>
         <w:drawing>
-          <wp:inline distT="0" distB="0" distL="0" distR="0" wp14:anchorId="17B6C115" wp14:editId="4B7C3082">
+          <wp:inline distT="0" distB="0" distL="0" distR="0" wp14:anchorId="4EDCC11D" wp14:editId="1EF198DF">
             <wp:extent cx="6324600" cy="3320415"/>
             <wp:effectExtent l="0" t="0" r="0" b="0"/>
-            <wp:docPr id="38" name="Immagine 38"/>
+            <wp:docPr id="35" name="Immagine 35"/>
             <wp:cNvGraphicFramePr>
               <a:graphicFrameLocks xmlns:a="http://schemas.openxmlformats.org/drawingml/2006/main" noChangeAspect="1"/>
             </wp:cNvGraphicFramePr>
@@ -42189,7 +42417,7 @@
               <a:graphicData uri="http://schemas.openxmlformats.org/drawingml/2006/picture">
                 <pic:pic xmlns:pic="http://schemas.openxmlformats.org/drawingml/2006/picture">
                   <pic:nvPicPr>
-                    <pic:cNvPr id="0" name="Picture 18"/>
+                    <pic:cNvPr id="0" name="Picture 15"/>
                     <pic:cNvPicPr>
                       <a:picLocks noChangeAspect="1" noChangeArrowheads="1"/>
                     </pic:cNvPicPr>
@@ -42246,7 +42474,7 @@
           <w:sz w:val="24"/>
           <w:szCs w:val="24"/>
         </w:rPr>
-        <w:t>MU_14: Lista Eventi Amministratore</w:t>
+        <w:t>MU_11: Carrello Utente</w:t>
       </w:r>
     </w:p>
     <w:p>
@@ -42269,12 +42497,11 @@
           <w:sz w:val="24"/>
           <w:szCs w:val="24"/>
         </w:rPr>
-        <w:lastRenderedPageBreak/>
         <w:drawing>
-          <wp:inline distT="0" distB="0" distL="0" distR="0" wp14:anchorId="284828E4" wp14:editId="71C6908C">
+          <wp:inline distT="0" distB="0" distL="0" distR="0" wp14:anchorId="126FA0EC" wp14:editId="263F315D">
             <wp:extent cx="6324600" cy="3320415"/>
             <wp:effectExtent l="0" t="0" r="0" b="0"/>
-            <wp:docPr id="39" name="Immagine 39"/>
+            <wp:docPr id="36" name="Immagine 36"/>
             <wp:cNvGraphicFramePr>
               <a:graphicFrameLocks xmlns:a="http://schemas.openxmlformats.org/drawingml/2006/main" noChangeAspect="1"/>
             </wp:cNvGraphicFramePr>
@@ -42282,7 +42509,7 @@
               <a:graphicData uri="http://schemas.openxmlformats.org/drawingml/2006/picture">
                 <pic:pic xmlns:pic="http://schemas.openxmlformats.org/drawingml/2006/picture">
                   <pic:nvPicPr>
-                    <pic:cNvPr id="0" name="Picture 19"/>
+                    <pic:cNvPr id="0" name="Picture 16"/>
                     <pic:cNvPicPr>
                       <a:picLocks noChangeAspect="1" noChangeArrowheads="1"/>
                     </pic:cNvPicPr>
@@ -42339,7 +42566,7 @@
           <w:sz w:val="24"/>
           <w:szCs w:val="24"/>
         </w:rPr>
-        <w:t>MU_15: Lista Utenti Amministratore</w:t>
+        <w:t>MU_12: Ordini Effettuati Utente</w:t>
       </w:r>
     </w:p>
     <w:p>
@@ -42362,11 +42589,12 @@
           <w:sz w:val="24"/>
           <w:szCs w:val="24"/>
         </w:rPr>
+        <w:lastRenderedPageBreak/>
         <w:drawing>
-          <wp:inline distT="0" distB="0" distL="0" distR="0" wp14:anchorId="74A7D11A" wp14:editId="004BC49E">
+          <wp:inline distT="0" distB="0" distL="0" distR="0" wp14:anchorId="0CC4EEA3" wp14:editId="1D6ED58E">
             <wp:extent cx="6324600" cy="3320415"/>
             <wp:effectExtent l="0" t="0" r="0" b="0"/>
-            <wp:docPr id="40" name="Immagine 40"/>
+            <wp:docPr id="37" name="Immagine 37"/>
             <wp:cNvGraphicFramePr>
               <a:graphicFrameLocks xmlns:a="http://schemas.openxmlformats.org/drawingml/2006/main" noChangeAspect="1"/>
             </wp:cNvGraphicFramePr>
@@ -42374,7 +42602,7 @@
               <a:graphicData uri="http://schemas.openxmlformats.org/drawingml/2006/picture">
                 <pic:pic xmlns:pic="http://schemas.openxmlformats.org/drawingml/2006/picture">
                   <pic:nvPicPr>
-                    <pic:cNvPr id="0" name="Picture 20"/>
+                    <pic:cNvPr id="0" name="Picture 17"/>
                     <pic:cNvPicPr>
                       <a:picLocks noChangeAspect="1" noChangeArrowheads="1"/>
                     </pic:cNvPicPr>
@@ -42431,7 +42659,37 @@
           <w:sz w:val="24"/>
           <w:szCs w:val="24"/>
         </w:rPr>
-        <w:t>MU_16: Informazioni Evento</w:t>
+        <w:t>MU_13</w:t>
+      </w:r>
+      <w:r>
+        <w:rPr>
+          <w:rFonts w:ascii="Garamond" w:hAnsi="Garamond"/>
+          <w:b/>
+          <w:bCs/>
+          <w:sz w:val="24"/>
+          <w:szCs w:val="24"/>
+        </w:rPr>
+        <w:t>: Lista Eventi</w:t>
+      </w:r>
+      <w:r>
+        <w:rPr>
+          <w:rFonts w:ascii="Garamond" w:hAnsi="Garamond"/>
+          <w:b/>
+          <w:bCs/>
+          <w:sz w:val="24"/>
+          <w:szCs w:val="24"/>
+        </w:rPr>
+        <w:t xml:space="preserve"> </w:t>
+      </w:r>
+      <w:r>
+        <w:rPr>
+          <w:rFonts w:ascii="Garamond" w:hAnsi="Garamond"/>
+          <w:b/>
+          <w:bCs/>
+          <w:sz w:val="24"/>
+          <w:szCs w:val="24"/>
+        </w:rPr>
+        <w:t>Organizzatore</w:t>
       </w:r>
     </w:p>
     <w:p>
@@ -42454,12 +42712,11 @@
           <w:sz w:val="24"/>
           <w:szCs w:val="24"/>
         </w:rPr>
-        <w:lastRenderedPageBreak/>
         <w:drawing>
-          <wp:inline distT="0" distB="0" distL="0" distR="0" wp14:anchorId="27F6E629" wp14:editId="28BE27FB">
+          <wp:inline distT="0" distB="0" distL="0" distR="0" wp14:anchorId="17B6C115" wp14:editId="4B7C3082">
             <wp:extent cx="6324600" cy="3320415"/>
             <wp:effectExtent l="0" t="0" r="0" b="0"/>
-            <wp:docPr id="41" name="Immagine 41"/>
+            <wp:docPr id="38" name="Immagine 38"/>
             <wp:cNvGraphicFramePr>
               <a:graphicFrameLocks xmlns:a="http://schemas.openxmlformats.org/drawingml/2006/main" noChangeAspect="1"/>
             </wp:cNvGraphicFramePr>
@@ -42467,7 +42724,7 @@
               <a:graphicData uri="http://schemas.openxmlformats.org/drawingml/2006/picture">
                 <pic:pic xmlns:pic="http://schemas.openxmlformats.org/drawingml/2006/picture">
                   <pic:nvPicPr>
-                    <pic:cNvPr id="0" name="Picture 21"/>
+                    <pic:cNvPr id="0" name="Picture 18"/>
                     <pic:cNvPicPr>
                       <a:picLocks noChangeAspect="1" noChangeArrowheads="1"/>
                     </pic:cNvPicPr>
@@ -42524,7 +42781,7 @@
           <w:sz w:val="24"/>
           <w:szCs w:val="24"/>
         </w:rPr>
-        <w:t>MU_17: Organizzatore Richiesta evento</w:t>
+        <w:t>MU_14: Lista Eventi Amministratore</w:t>
       </w:r>
     </w:p>
     <w:p>
@@ -42547,11 +42804,12 @@
           <w:sz w:val="24"/>
           <w:szCs w:val="24"/>
         </w:rPr>
+        <w:lastRenderedPageBreak/>
         <w:drawing>
-          <wp:inline distT="0" distB="0" distL="0" distR="0" wp14:anchorId="223C373B" wp14:editId="7D6EEFF1">
+          <wp:inline distT="0" distB="0" distL="0" distR="0" wp14:anchorId="284828E4" wp14:editId="71C6908C">
             <wp:extent cx="6324600" cy="3320415"/>
             <wp:effectExtent l="0" t="0" r="0" b="0"/>
-            <wp:docPr id="42" name="Immagine 42"/>
+            <wp:docPr id="39" name="Immagine 39"/>
             <wp:cNvGraphicFramePr>
               <a:graphicFrameLocks xmlns:a="http://schemas.openxmlformats.org/drawingml/2006/main" noChangeAspect="1"/>
             </wp:cNvGraphicFramePr>
@@ -42559,7 +42817,7 @@
               <a:graphicData uri="http://schemas.openxmlformats.org/drawingml/2006/picture">
                 <pic:pic xmlns:pic="http://schemas.openxmlformats.org/drawingml/2006/picture">
                   <pic:nvPicPr>
-                    <pic:cNvPr id="0" name="Picture 22"/>
+                    <pic:cNvPr id="0" name="Picture 19"/>
                     <pic:cNvPicPr>
                       <a:picLocks noChangeAspect="1" noChangeArrowheads="1"/>
                     </pic:cNvPicPr>
@@ -42616,7 +42874,7 @@
           <w:sz w:val="24"/>
           <w:szCs w:val="24"/>
         </w:rPr>
-        <w:t>MU_18: Biografia Organizzatore</w:t>
+        <w:t>MU_15: Lista Utenti Amministratore</w:t>
       </w:r>
     </w:p>
     <w:p>
@@ -42639,12 +42897,11 @@
           <w:sz w:val="24"/>
           <w:szCs w:val="24"/>
         </w:rPr>
-        <w:lastRenderedPageBreak/>
         <w:drawing>
-          <wp:inline distT="0" distB="0" distL="0" distR="0" wp14:anchorId="7FFB88DD" wp14:editId="27CAAE18">
+          <wp:inline distT="0" distB="0" distL="0" distR="0" wp14:anchorId="74A7D11A" wp14:editId="004BC49E">
             <wp:extent cx="6324600" cy="3320415"/>
             <wp:effectExtent l="0" t="0" r="0" b="0"/>
-            <wp:docPr id="43" name="Immagine 43"/>
+            <wp:docPr id="40" name="Immagine 40"/>
             <wp:cNvGraphicFramePr>
               <a:graphicFrameLocks xmlns:a="http://schemas.openxmlformats.org/drawingml/2006/main" noChangeAspect="1"/>
             </wp:cNvGraphicFramePr>
@@ -42652,7 +42909,7 @@
               <a:graphicData uri="http://schemas.openxmlformats.org/drawingml/2006/picture">
                 <pic:pic xmlns:pic="http://schemas.openxmlformats.org/drawingml/2006/picture">
                   <pic:nvPicPr>
-                    <pic:cNvPr id="0" name="Picture 23"/>
+                    <pic:cNvPr id="0" name="Picture 20"/>
                     <pic:cNvPicPr>
                       <a:picLocks noChangeAspect="1" noChangeArrowheads="1"/>
                     </pic:cNvPicPr>
@@ -42709,7 +42966,7 @@
           <w:sz w:val="24"/>
           <w:szCs w:val="24"/>
         </w:rPr>
-        <w:t>MU_19: Amministratore accetta/rifiuta evento</w:t>
+        <w:t>MU_16: Informazioni Evento</w:t>
       </w:r>
     </w:p>
     <w:p>
@@ -42732,11 +42989,12 @@
           <w:sz w:val="24"/>
           <w:szCs w:val="24"/>
         </w:rPr>
+        <w:lastRenderedPageBreak/>
         <w:drawing>
-          <wp:inline distT="0" distB="0" distL="0" distR="0" wp14:anchorId="63869525" wp14:editId="2B11B5EF">
+          <wp:inline distT="0" distB="0" distL="0" distR="0" wp14:anchorId="27F6E629" wp14:editId="28BE27FB">
             <wp:extent cx="6324600" cy="3320415"/>
             <wp:effectExtent l="0" t="0" r="0" b="0"/>
-            <wp:docPr id="44" name="Immagine 44"/>
+            <wp:docPr id="41" name="Immagine 41"/>
             <wp:cNvGraphicFramePr>
               <a:graphicFrameLocks xmlns:a="http://schemas.openxmlformats.org/drawingml/2006/main" noChangeAspect="1"/>
             </wp:cNvGraphicFramePr>
@@ -42744,7 +43002,7 @@
               <a:graphicData uri="http://schemas.openxmlformats.org/drawingml/2006/picture">
                 <pic:pic xmlns:pic="http://schemas.openxmlformats.org/drawingml/2006/picture">
                   <pic:nvPicPr>
-                    <pic:cNvPr id="0" name="Picture 24"/>
+                    <pic:cNvPr id="0" name="Picture 21"/>
                     <pic:cNvPicPr>
                       <a:picLocks noChangeAspect="1" noChangeArrowheads="1"/>
                     </pic:cNvPicPr>
@@ -42793,6 +43051,283 @@
           <w:szCs w:val="24"/>
         </w:rPr>
       </w:pPr>
+      <w:r>
+        <w:rPr>
+          <w:rFonts w:ascii="Garamond" w:hAnsi="Garamond"/>
+          <w:b/>
+          <w:bCs/>
+          <w:sz w:val="24"/>
+          <w:szCs w:val="24"/>
+        </w:rPr>
+        <w:t>MU_17: Organizzatore Richiesta evento</w:t>
+      </w:r>
+    </w:p>
+    <w:p>
+      <w:pPr>
+        <w:pStyle w:val="GpsTitolo"/>
+        <w:rPr>
+          <w:rFonts w:ascii="Garamond" w:hAnsi="Garamond"/>
+          <w:b/>
+          <w:bCs/>
+          <w:sz w:val="24"/>
+          <w:szCs w:val="24"/>
+        </w:rPr>
+      </w:pPr>
+      <w:r>
+        <w:rPr>
+          <w:rFonts w:ascii="Garamond" w:hAnsi="Garamond"/>
+          <w:b/>
+          <w:bCs/>
+          <w:noProof/>
+          <w:sz w:val="24"/>
+          <w:szCs w:val="24"/>
+        </w:rPr>
+        <w:drawing>
+          <wp:inline distT="0" distB="0" distL="0" distR="0" wp14:anchorId="223C373B" wp14:editId="7D6EEFF1">
+            <wp:extent cx="6324600" cy="3320415"/>
+            <wp:effectExtent l="0" t="0" r="0" b="0"/>
+            <wp:docPr id="42" name="Immagine 42"/>
+            <wp:cNvGraphicFramePr>
+              <a:graphicFrameLocks xmlns:a="http://schemas.openxmlformats.org/drawingml/2006/main" noChangeAspect="1"/>
+            </wp:cNvGraphicFramePr>
+            <a:graphic xmlns:a="http://schemas.openxmlformats.org/drawingml/2006/main">
+              <a:graphicData uri="http://schemas.openxmlformats.org/drawingml/2006/picture">
+                <pic:pic xmlns:pic="http://schemas.openxmlformats.org/drawingml/2006/picture">
+                  <pic:nvPicPr>
+                    <pic:cNvPr id="0" name="Picture 22"/>
+                    <pic:cNvPicPr>
+                      <a:picLocks noChangeAspect="1" noChangeArrowheads="1"/>
+                    </pic:cNvPicPr>
+                  </pic:nvPicPr>
+                  <pic:blipFill>
+                    <a:blip r:embed="rId49">
+                      <a:extLst>
+                        <a:ext uri="{28A0092B-C50C-407E-A947-70E740481C1C}">
+                          <a14:useLocalDpi xmlns:a14="http://schemas.microsoft.com/office/drawing/2010/main" val="0"/>
+                        </a:ext>
+                      </a:extLst>
+                    </a:blip>
+                    <a:srcRect/>
+                    <a:stretch>
+                      <a:fillRect/>
+                    </a:stretch>
+                  </pic:blipFill>
+                  <pic:spPr bwMode="auto">
+                    <a:xfrm>
+                      <a:off x="0" y="0"/>
+                      <a:ext cx="6324600" cy="3320415"/>
+                    </a:xfrm>
+                    <a:prstGeom prst="rect">
+                      <a:avLst/>
+                    </a:prstGeom>
+                    <a:noFill/>
+                    <a:ln>
+                      <a:noFill/>
+                    </a:ln>
+                  </pic:spPr>
+                </pic:pic>
+              </a:graphicData>
+            </a:graphic>
+          </wp:inline>
+        </w:drawing>
+      </w:r>
+    </w:p>
+    <w:p>
+      <w:pPr>
+        <w:pStyle w:val="GpsTitolo"/>
+        <w:rPr>
+          <w:rFonts w:ascii="Garamond" w:hAnsi="Garamond"/>
+          <w:b/>
+          <w:bCs/>
+          <w:sz w:val="24"/>
+          <w:szCs w:val="24"/>
+        </w:rPr>
+      </w:pPr>
+      <w:r>
+        <w:rPr>
+          <w:rFonts w:ascii="Garamond" w:hAnsi="Garamond"/>
+          <w:b/>
+          <w:bCs/>
+          <w:sz w:val="24"/>
+          <w:szCs w:val="24"/>
+        </w:rPr>
+        <w:t>MU_18: Biografia Organizzatore</w:t>
+      </w:r>
+    </w:p>
+    <w:p>
+      <w:pPr>
+        <w:pStyle w:val="GpsTitolo"/>
+        <w:rPr>
+          <w:rFonts w:ascii="Garamond" w:hAnsi="Garamond"/>
+          <w:b/>
+          <w:bCs/>
+          <w:sz w:val="24"/>
+          <w:szCs w:val="24"/>
+        </w:rPr>
+      </w:pPr>
+      <w:r>
+        <w:rPr>
+          <w:rFonts w:ascii="Garamond" w:hAnsi="Garamond"/>
+          <w:b/>
+          <w:bCs/>
+          <w:noProof/>
+          <w:sz w:val="24"/>
+          <w:szCs w:val="24"/>
+        </w:rPr>
+        <w:lastRenderedPageBreak/>
+        <w:drawing>
+          <wp:inline distT="0" distB="0" distL="0" distR="0" wp14:anchorId="7FFB88DD" wp14:editId="27CAAE18">
+            <wp:extent cx="6324600" cy="3320415"/>
+            <wp:effectExtent l="0" t="0" r="0" b="0"/>
+            <wp:docPr id="43" name="Immagine 43"/>
+            <wp:cNvGraphicFramePr>
+              <a:graphicFrameLocks xmlns:a="http://schemas.openxmlformats.org/drawingml/2006/main" noChangeAspect="1"/>
+            </wp:cNvGraphicFramePr>
+            <a:graphic xmlns:a="http://schemas.openxmlformats.org/drawingml/2006/main">
+              <a:graphicData uri="http://schemas.openxmlformats.org/drawingml/2006/picture">
+                <pic:pic xmlns:pic="http://schemas.openxmlformats.org/drawingml/2006/picture">
+                  <pic:nvPicPr>
+                    <pic:cNvPr id="0" name="Picture 23"/>
+                    <pic:cNvPicPr>
+                      <a:picLocks noChangeAspect="1" noChangeArrowheads="1"/>
+                    </pic:cNvPicPr>
+                  </pic:nvPicPr>
+                  <pic:blipFill>
+                    <a:blip r:embed="rId50">
+                      <a:extLst>
+                        <a:ext uri="{28A0092B-C50C-407E-A947-70E740481C1C}">
+                          <a14:useLocalDpi xmlns:a14="http://schemas.microsoft.com/office/drawing/2010/main" val="0"/>
+                        </a:ext>
+                      </a:extLst>
+                    </a:blip>
+                    <a:srcRect/>
+                    <a:stretch>
+                      <a:fillRect/>
+                    </a:stretch>
+                  </pic:blipFill>
+                  <pic:spPr bwMode="auto">
+                    <a:xfrm>
+                      <a:off x="0" y="0"/>
+                      <a:ext cx="6324600" cy="3320415"/>
+                    </a:xfrm>
+                    <a:prstGeom prst="rect">
+                      <a:avLst/>
+                    </a:prstGeom>
+                    <a:noFill/>
+                    <a:ln>
+                      <a:noFill/>
+                    </a:ln>
+                  </pic:spPr>
+                </pic:pic>
+              </a:graphicData>
+            </a:graphic>
+          </wp:inline>
+        </w:drawing>
+      </w:r>
+    </w:p>
+    <w:p>
+      <w:pPr>
+        <w:pStyle w:val="GpsTitolo"/>
+        <w:rPr>
+          <w:rFonts w:ascii="Garamond" w:hAnsi="Garamond"/>
+          <w:b/>
+          <w:bCs/>
+          <w:sz w:val="24"/>
+          <w:szCs w:val="24"/>
+        </w:rPr>
+      </w:pPr>
+      <w:r>
+        <w:rPr>
+          <w:rFonts w:ascii="Garamond" w:hAnsi="Garamond"/>
+          <w:b/>
+          <w:bCs/>
+          <w:sz w:val="24"/>
+          <w:szCs w:val="24"/>
+        </w:rPr>
+        <w:t>MU_19: Amministratore accetta/rifiuta evento</w:t>
+      </w:r>
+    </w:p>
+    <w:p>
+      <w:pPr>
+        <w:pStyle w:val="GpsTitolo"/>
+        <w:rPr>
+          <w:rFonts w:ascii="Garamond" w:hAnsi="Garamond"/>
+          <w:b/>
+          <w:bCs/>
+          <w:sz w:val="24"/>
+          <w:szCs w:val="24"/>
+        </w:rPr>
+      </w:pPr>
+      <w:r>
+        <w:rPr>
+          <w:rFonts w:ascii="Garamond" w:hAnsi="Garamond"/>
+          <w:b/>
+          <w:bCs/>
+          <w:noProof/>
+          <w:sz w:val="24"/>
+          <w:szCs w:val="24"/>
+        </w:rPr>
+        <w:drawing>
+          <wp:inline distT="0" distB="0" distL="0" distR="0" wp14:anchorId="63869525" wp14:editId="2B11B5EF">
+            <wp:extent cx="6324600" cy="3320415"/>
+            <wp:effectExtent l="0" t="0" r="0" b="0"/>
+            <wp:docPr id="44" name="Immagine 44"/>
+            <wp:cNvGraphicFramePr>
+              <a:graphicFrameLocks xmlns:a="http://schemas.openxmlformats.org/drawingml/2006/main" noChangeAspect="1"/>
+            </wp:cNvGraphicFramePr>
+            <a:graphic xmlns:a="http://schemas.openxmlformats.org/drawingml/2006/main">
+              <a:graphicData uri="http://schemas.openxmlformats.org/drawingml/2006/picture">
+                <pic:pic xmlns:pic="http://schemas.openxmlformats.org/drawingml/2006/picture">
+                  <pic:nvPicPr>
+                    <pic:cNvPr id="0" name="Picture 24"/>
+                    <pic:cNvPicPr>
+                      <a:picLocks noChangeAspect="1" noChangeArrowheads="1"/>
+                    </pic:cNvPicPr>
+                  </pic:nvPicPr>
+                  <pic:blipFill>
+                    <a:blip r:embed="rId51">
+                      <a:extLst>
+                        <a:ext uri="{28A0092B-C50C-407E-A947-70E740481C1C}">
+                          <a14:useLocalDpi xmlns:a14="http://schemas.microsoft.com/office/drawing/2010/main" val="0"/>
+                        </a:ext>
+                      </a:extLst>
+                    </a:blip>
+                    <a:srcRect/>
+                    <a:stretch>
+                      <a:fillRect/>
+                    </a:stretch>
+                  </pic:blipFill>
+                  <pic:spPr bwMode="auto">
+                    <a:xfrm>
+                      <a:off x="0" y="0"/>
+                      <a:ext cx="6324600" cy="3320415"/>
+                    </a:xfrm>
+                    <a:prstGeom prst="rect">
+                      <a:avLst/>
+                    </a:prstGeom>
+                    <a:noFill/>
+                    <a:ln>
+                      <a:noFill/>
+                    </a:ln>
+                  </pic:spPr>
+                </pic:pic>
+              </a:graphicData>
+            </a:graphic>
+          </wp:inline>
+        </w:drawing>
+      </w:r>
+    </w:p>
+    <w:p>
+      <w:pPr>
+        <w:pStyle w:val="GpsTitolo"/>
+        <w:rPr>
+          <w:rFonts w:ascii="Garamond" w:hAnsi="Garamond"/>
+          <w:b/>
+          <w:bCs/>
+          <w:sz w:val="24"/>
+          <w:szCs w:val="24"/>
+        </w:rPr>
+      </w:pPr>
     </w:p>
     <w:p>
       <w:pPr>
@@ -42858,7 +43393,7 @@
       </w:pPr>
     </w:p>
     <w:sectPr>
-      <w:headerReference w:type="default" r:id="rId49"/>
+      <w:headerReference w:type="default" r:id="rId52"/>
       <w:pgSz w:w="12240" w:h="15840"/>
       <w:pgMar w:top="1134" w:right="1134" w:bottom="1135" w:left="1134" w:header="0" w:footer="0" w:gutter="0"/>
       <w:cols w:space="720"/>
@@ -46370,6 +46905,7 @@
   <w:style w:type="character" w:default="1" w:styleId="Carpredefinitoparagrafo">
     <w:name w:val="Default Paragraph Font"/>
     <w:uiPriority w:val="1"/>
+    <w:semiHidden/>
     <w:unhideWhenUsed/>
   </w:style>
   <w:style w:type="table" w:default="1" w:styleId="Tabellanormale">

</xml_diff>

<commit_message>
Indice del System Design
</commit_message>
<xml_diff>
--- a/DOCUMENTAZIONE/3-Requirements Analysis Document - Copia.docx
+++ b/DOCUMENTAZIONE/3-Requirements Analysis Document - Copia.docx
@@ -10249,6 +10249,7 @@
             <w:r>
               <w:rPr>
                 <w:rFonts w:hint="eastAsia"/>
+                <w:lang w:val="it-IT"/>
               </w:rPr>
               <w:t xml:space="preserve"> </w:t>
             </w:r>
@@ -14739,6 +14740,7 @@
         <w:rPr>
           <w:lang w:val="it-IT"/>
         </w:rPr>
+        <w:lastRenderedPageBreak/>
         <w:t>RNF_A</w:t>
       </w:r>
       <w:r>
@@ -17073,6 +17075,7 @@
     <w:p>
       <w:pPr>
         <w:rPr>
+          <w:rFonts w:hint="eastAsia"/>
           <w:b/>
           <w:bCs/>
           <w:lang w:val="it-IT"/>
@@ -23935,6 +23938,7 @@
     <w:p>
       <w:pPr>
         <w:rPr>
+          <w:rFonts w:hint="eastAsia"/>
           <w:b/>
           <w:bCs/>
           <w:lang w:val="it-IT"/>
@@ -40669,7 +40673,6 @@
           <w:bCs/>
           <w:lang w:val="it-IT"/>
         </w:rPr>
-        <w:lastRenderedPageBreak/>
         <w:t>S</w:t>
       </w:r>
       <w:r>
@@ -41508,75 +41511,18 @@
           <w:lang w:val="it-IT"/>
         </w:rPr>
       </w:pPr>
-    </w:p>
-    <w:p>
-      <w:pPr>
-        <w:pStyle w:val="Gpstesto"/>
+      <w:r>
         <w:rPr>
           <w:b/>
           <w:bCs/>
           <w:noProof/>
           <w:lang w:val="it-IT"/>
         </w:rPr>
-      </w:pPr>
-    </w:p>
-    <w:p>
-      <w:pPr>
-        <w:pStyle w:val="GpsTitolo"/>
-      </w:pPr>
-      <w:r>
-        <w:lastRenderedPageBreak/>
-        <w:t>6.4.5.2 Mock-up</w:t>
-      </w:r>
-    </w:p>
-    <w:p>
-      <w:pPr>
-        <w:pStyle w:val="GpsTitolo"/>
-        <w:rPr>
-          <w:rFonts w:ascii="Garamond" w:hAnsi="Garamond"/>
-          <w:b/>
-          <w:bCs/>
-          <w:sz w:val="24"/>
-          <w:szCs w:val="24"/>
-        </w:rPr>
-      </w:pPr>
-      <w:r>
-        <w:rPr>
-          <w:rFonts w:ascii="Garamond" w:hAnsi="Garamond"/>
-          <w:b/>
-          <w:bCs/>
-          <w:sz w:val="24"/>
-          <w:szCs w:val="24"/>
-        </w:rPr>
-        <w:t>MU_1: Homepage Ospite</w:t>
-      </w:r>
-    </w:p>
-    <w:p>
-      <w:pPr>
-        <w:pStyle w:val="GpsTitolo"/>
-        <w:jc w:val="center"/>
-        <w:rPr>
-          <w:rFonts w:ascii="Garamond" w:hAnsi="Garamond"/>
-          <w:b/>
-          <w:bCs/>
-          <w:sz w:val="24"/>
-          <w:szCs w:val="24"/>
-        </w:rPr>
-      </w:pPr>
-      <w:r>
-        <w:rPr>
-          <w:rFonts w:ascii="Garamond" w:hAnsi="Garamond"/>
-          <w:b/>
-          <w:bCs/>
-          <w:noProof/>
-          <w:sz w:val="24"/>
-          <w:szCs w:val="24"/>
-        </w:rPr>
         <w:drawing>
-          <wp:inline distT="0" distB="0" distL="0" distR="0" wp14:anchorId="0F79F8C7" wp14:editId="64D3A486">
-            <wp:extent cx="6324600" cy="3320415"/>
+          <wp:inline distT="0" distB="0" distL="0" distR="0" wp14:anchorId="29A940CF" wp14:editId="5EB96680">
+            <wp:extent cx="6324600" cy="1790700"/>
             <wp:effectExtent l="0" t="0" r="0" b="0"/>
-            <wp:docPr id="17" name="Immagine 17"/>
+            <wp:docPr id="47" name="Immagine 47"/>
             <wp:cNvGraphicFramePr>
               <a:graphicFrameLocks xmlns:a="http://schemas.openxmlformats.org/drawingml/2006/main" noChangeAspect="1"/>
             </wp:cNvGraphicFramePr>
@@ -41584,7 +41530,7 @@
               <a:graphicData uri="http://schemas.openxmlformats.org/drawingml/2006/picture">
                 <pic:pic xmlns:pic="http://schemas.openxmlformats.org/drawingml/2006/picture">
                   <pic:nvPicPr>
-                    <pic:cNvPr id="0" name="Picture 2"/>
+                    <pic:cNvPr id="0" name="Picture 3"/>
                     <pic:cNvPicPr>
                       <a:picLocks noChangeAspect="1" noChangeArrowheads="1"/>
                     </pic:cNvPicPr>
@@ -41605,7 +41551,7 @@
                   <pic:spPr bwMode="auto">
                     <a:xfrm>
                       <a:off x="0" y="0"/>
-                      <a:ext cx="6324600" cy="3320415"/>
+                      <a:ext cx="6324600" cy="1790700"/>
                     </a:xfrm>
                     <a:prstGeom prst="rect">
                       <a:avLst/>
@@ -41624,6 +41570,26 @@
     </w:p>
     <w:p>
       <w:pPr>
+        <w:pStyle w:val="Gpstesto"/>
+        <w:rPr>
+          <w:b/>
+          <w:bCs/>
+          <w:noProof/>
+          <w:lang w:val="it-IT"/>
+        </w:rPr>
+      </w:pPr>
+    </w:p>
+    <w:p>
+      <w:pPr>
+        <w:pStyle w:val="GpsTitolo"/>
+      </w:pPr>
+      <w:r>
+        <w:lastRenderedPageBreak/>
+        <w:t>6.4.5.2 Mock-up</w:t>
+      </w:r>
+    </w:p>
+    <w:p>
+      <w:pPr>
         <w:pStyle w:val="GpsTitolo"/>
         <w:rPr>
           <w:rFonts w:ascii="Garamond" w:hAnsi="Garamond"/>
@@ -41641,12 +41607,13 @@
           <w:sz w:val="24"/>
           <w:szCs w:val="24"/>
         </w:rPr>
-        <w:t>MU_2: Homepage Utente Registrato</w:t>
+        <w:t>MU_1: Homepage Ospite</w:t>
       </w:r>
     </w:p>
     <w:p>
       <w:pPr>
         <w:pStyle w:val="GpsTitolo"/>
+        <w:jc w:val="center"/>
         <w:rPr>
           <w:rFonts w:ascii="Garamond" w:hAnsi="Garamond"/>
           <w:b/>
@@ -41664,12 +41631,11 @@
           <w:sz w:val="24"/>
           <w:szCs w:val="24"/>
         </w:rPr>
-        <w:lastRenderedPageBreak/>
         <w:drawing>
-          <wp:inline distT="0" distB="0" distL="0" distR="0" wp14:anchorId="15683428" wp14:editId="6703EDFA">
+          <wp:inline distT="0" distB="0" distL="0" distR="0" wp14:anchorId="0F79F8C7" wp14:editId="64D3A486">
             <wp:extent cx="6324600" cy="3320415"/>
             <wp:effectExtent l="0" t="0" r="0" b="0"/>
-            <wp:docPr id="23" name="Immagine 23"/>
+            <wp:docPr id="17" name="Immagine 17"/>
             <wp:cNvGraphicFramePr>
               <a:graphicFrameLocks xmlns:a="http://schemas.openxmlformats.org/drawingml/2006/main" noChangeAspect="1"/>
             </wp:cNvGraphicFramePr>
@@ -41677,7 +41643,7 @@
               <a:graphicData uri="http://schemas.openxmlformats.org/drawingml/2006/picture">
                 <pic:pic xmlns:pic="http://schemas.openxmlformats.org/drawingml/2006/picture">
                   <pic:nvPicPr>
-                    <pic:cNvPr id="0" name="Picture 3"/>
+                    <pic:cNvPr id="0" name="Picture 2"/>
                     <pic:cNvPicPr>
                       <a:picLocks noChangeAspect="1" noChangeArrowheads="1"/>
                     </pic:cNvPicPr>
@@ -41734,7 +41700,7 @@
           <w:sz w:val="24"/>
           <w:szCs w:val="24"/>
         </w:rPr>
-        <w:t>MU_3: Homepage Organizzatore</w:t>
+        <w:t>MU_2: Homepage Utente Registrato</w:t>
       </w:r>
     </w:p>
     <w:p>
@@ -41757,11 +41723,12 @@
           <w:sz w:val="24"/>
           <w:szCs w:val="24"/>
         </w:rPr>
+        <w:lastRenderedPageBreak/>
         <w:drawing>
-          <wp:inline distT="0" distB="0" distL="0" distR="0" wp14:anchorId="33FDAAA1" wp14:editId="545CF3D8">
+          <wp:inline distT="0" distB="0" distL="0" distR="0" wp14:anchorId="15683428" wp14:editId="6703EDFA">
             <wp:extent cx="6324600" cy="3320415"/>
             <wp:effectExtent l="0" t="0" r="0" b="0"/>
-            <wp:docPr id="28" name="Immagine 28"/>
+            <wp:docPr id="23" name="Immagine 23"/>
             <wp:cNvGraphicFramePr>
               <a:graphicFrameLocks xmlns:a="http://schemas.openxmlformats.org/drawingml/2006/main" noChangeAspect="1"/>
             </wp:cNvGraphicFramePr>
@@ -41769,7 +41736,7 @@
               <a:graphicData uri="http://schemas.openxmlformats.org/drawingml/2006/picture">
                 <pic:pic xmlns:pic="http://schemas.openxmlformats.org/drawingml/2006/picture">
                   <pic:nvPicPr>
-                    <pic:cNvPr id="0" name="Picture 8"/>
+                    <pic:cNvPr id="0" name="Picture 3"/>
                     <pic:cNvPicPr>
                       <a:picLocks noChangeAspect="1" noChangeArrowheads="1"/>
                     </pic:cNvPicPr>
@@ -41826,7 +41793,7 @@
           <w:sz w:val="24"/>
           <w:szCs w:val="24"/>
         </w:rPr>
-        <w:t>MU_4: Homepage Amministratore</w:t>
+        <w:t>MU_3: Homepage Organizzatore</w:t>
       </w:r>
     </w:p>
     <w:p>
@@ -41849,12 +41816,11 @@
           <w:sz w:val="24"/>
           <w:szCs w:val="24"/>
         </w:rPr>
-        <w:lastRenderedPageBreak/>
         <w:drawing>
-          <wp:inline distT="0" distB="0" distL="0" distR="0" wp14:anchorId="6D3217A4" wp14:editId="3CDCC16B">
+          <wp:inline distT="0" distB="0" distL="0" distR="0" wp14:anchorId="33FDAAA1" wp14:editId="545CF3D8">
             <wp:extent cx="6324600" cy="3320415"/>
             <wp:effectExtent l="0" t="0" r="0" b="0"/>
-            <wp:docPr id="29" name="Immagine 29"/>
+            <wp:docPr id="28" name="Immagine 28"/>
             <wp:cNvGraphicFramePr>
               <a:graphicFrameLocks xmlns:a="http://schemas.openxmlformats.org/drawingml/2006/main" noChangeAspect="1"/>
             </wp:cNvGraphicFramePr>
@@ -41862,7 +41828,7 @@
               <a:graphicData uri="http://schemas.openxmlformats.org/drawingml/2006/picture">
                 <pic:pic xmlns:pic="http://schemas.openxmlformats.org/drawingml/2006/picture">
                   <pic:nvPicPr>
-                    <pic:cNvPr id="0" name="Picture 9"/>
+                    <pic:cNvPr id="0" name="Picture 8"/>
                     <pic:cNvPicPr>
                       <a:picLocks noChangeAspect="1" noChangeArrowheads="1"/>
                     </pic:cNvPicPr>
@@ -41919,7 +41885,7 @@
           <w:sz w:val="24"/>
           <w:szCs w:val="24"/>
         </w:rPr>
-        <w:t>MU_5: Login</w:t>
+        <w:t>MU_4: Homepage Amministratore</w:t>
       </w:r>
     </w:p>
     <w:p>
@@ -41942,11 +41908,12 @@
           <w:sz w:val="24"/>
           <w:szCs w:val="24"/>
         </w:rPr>
+        <w:lastRenderedPageBreak/>
         <w:drawing>
-          <wp:inline distT="0" distB="0" distL="0" distR="0" wp14:anchorId="15F6EEFF" wp14:editId="396635EC">
+          <wp:inline distT="0" distB="0" distL="0" distR="0" wp14:anchorId="6D3217A4" wp14:editId="3CDCC16B">
             <wp:extent cx="6324600" cy="3320415"/>
             <wp:effectExtent l="0" t="0" r="0" b="0"/>
-            <wp:docPr id="30" name="Immagine 30"/>
+            <wp:docPr id="29" name="Immagine 29"/>
             <wp:cNvGraphicFramePr>
               <a:graphicFrameLocks xmlns:a="http://schemas.openxmlformats.org/drawingml/2006/main" noChangeAspect="1"/>
             </wp:cNvGraphicFramePr>
@@ -41954,7 +41921,7 @@
               <a:graphicData uri="http://schemas.openxmlformats.org/drawingml/2006/picture">
                 <pic:pic xmlns:pic="http://schemas.openxmlformats.org/drawingml/2006/picture">
                   <pic:nvPicPr>
-                    <pic:cNvPr id="0" name="Picture 10"/>
+                    <pic:cNvPr id="0" name="Picture 9"/>
                     <pic:cNvPicPr>
                       <a:picLocks noChangeAspect="1" noChangeArrowheads="1"/>
                     </pic:cNvPicPr>
@@ -42011,7 +41978,7 @@
           <w:sz w:val="24"/>
           <w:szCs w:val="24"/>
         </w:rPr>
-        <w:t>MU_6: Registrazione Utente</w:t>
+        <w:t>MU_5: Login</w:t>
       </w:r>
     </w:p>
     <w:p>
@@ -42034,12 +42001,11 @@
           <w:sz w:val="24"/>
           <w:szCs w:val="24"/>
         </w:rPr>
-        <w:lastRenderedPageBreak/>
         <w:drawing>
-          <wp:inline distT="0" distB="0" distL="0" distR="0" wp14:anchorId="10DDD7FE" wp14:editId="14E90105">
+          <wp:inline distT="0" distB="0" distL="0" distR="0" wp14:anchorId="15F6EEFF" wp14:editId="396635EC">
             <wp:extent cx="6324600" cy="3320415"/>
             <wp:effectExtent l="0" t="0" r="0" b="0"/>
-            <wp:docPr id="31" name="Immagine 31"/>
+            <wp:docPr id="30" name="Immagine 30"/>
             <wp:cNvGraphicFramePr>
               <a:graphicFrameLocks xmlns:a="http://schemas.openxmlformats.org/drawingml/2006/main" noChangeAspect="1"/>
             </wp:cNvGraphicFramePr>
@@ -42047,7 +42013,7 @@
               <a:graphicData uri="http://schemas.openxmlformats.org/drawingml/2006/picture">
                 <pic:pic xmlns:pic="http://schemas.openxmlformats.org/drawingml/2006/picture">
                   <pic:nvPicPr>
-                    <pic:cNvPr id="0" name="Picture 11"/>
+                    <pic:cNvPr id="0" name="Picture 10"/>
                     <pic:cNvPicPr>
                       <a:picLocks noChangeAspect="1" noChangeArrowheads="1"/>
                     </pic:cNvPicPr>
@@ -42104,7 +42070,7 @@
           <w:sz w:val="24"/>
           <w:szCs w:val="24"/>
         </w:rPr>
-        <w:t>MU_7: Registrazione Scolaresca</w:t>
+        <w:t>MU_6: Registrazione Utente</w:t>
       </w:r>
     </w:p>
     <w:p>
@@ -42127,11 +42093,12 @@
           <w:sz w:val="24"/>
           <w:szCs w:val="24"/>
         </w:rPr>
+        <w:lastRenderedPageBreak/>
         <w:drawing>
-          <wp:inline distT="0" distB="0" distL="0" distR="0" wp14:anchorId="52B474FB" wp14:editId="49DDF22E">
+          <wp:inline distT="0" distB="0" distL="0" distR="0" wp14:anchorId="10DDD7FE" wp14:editId="14E90105">
             <wp:extent cx="6324600" cy="3320415"/>
             <wp:effectExtent l="0" t="0" r="0" b="0"/>
-            <wp:docPr id="32" name="Immagine 32"/>
+            <wp:docPr id="31" name="Immagine 31"/>
             <wp:cNvGraphicFramePr>
               <a:graphicFrameLocks xmlns:a="http://schemas.openxmlformats.org/drawingml/2006/main" noChangeAspect="1"/>
             </wp:cNvGraphicFramePr>
@@ -42139,7 +42106,7 @@
               <a:graphicData uri="http://schemas.openxmlformats.org/drawingml/2006/picture">
                 <pic:pic xmlns:pic="http://schemas.openxmlformats.org/drawingml/2006/picture">
                   <pic:nvPicPr>
-                    <pic:cNvPr id="0" name="Picture 12"/>
+                    <pic:cNvPr id="0" name="Picture 11"/>
                     <pic:cNvPicPr>
                       <a:picLocks noChangeAspect="1" noChangeArrowheads="1"/>
                     </pic:cNvPicPr>
@@ -42196,7 +42163,7 @@
           <w:sz w:val="24"/>
           <w:szCs w:val="24"/>
         </w:rPr>
-        <w:t>MU_8: Registrazione Organizzatore</w:t>
+        <w:t>MU_7: Registrazione Scolaresca</w:t>
       </w:r>
     </w:p>
     <w:p>
@@ -42219,12 +42186,11 @@
           <w:sz w:val="24"/>
           <w:szCs w:val="24"/>
         </w:rPr>
-        <w:lastRenderedPageBreak/>
         <w:drawing>
-          <wp:inline distT="0" distB="0" distL="0" distR="0" wp14:anchorId="2F4CBE3A" wp14:editId="1C320D4B">
+          <wp:inline distT="0" distB="0" distL="0" distR="0" wp14:anchorId="52B474FB" wp14:editId="49DDF22E">
             <wp:extent cx="6324600" cy="3320415"/>
             <wp:effectExtent l="0" t="0" r="0" b="0"/>
-            <wp:docPr id="33" name="Immagine 33"/>
+            <wp:docPr id="32" name="Immagine 32"/>
             <wp:cNvGraphicFramePr>
               <a:graphicFrameLocks xmlns:a="http://schemas.openxmlformats.org/drawingml/2006/main" noChangeAspect="1"/>
             </wp:cNvGraphicFramePr>
@@ -42232,7 +42198,7 @@
               <a:graphicData uri="http://schemas.openxmlformats.org/drawingml/2006/picture">
                 <pic:pic xmlns:pic="http://schemas.openxmlformats.org/drawingml/2006/picture">
                   <pic:nvPicPr>
-                    <pic:cNvPr id="0" name="Picture 13"/>
+                    <pic:cNvPr id="0" name="Picture 12"/>
                     <pic:cNvPicPr>
                       <a:picLocks noChangeAspect="1" noChangeArrowheads="1"/>
                     </pic:cNvPicPr>
@@ -42289,7 +42255,7 @@
           <w:sz w:val="24"/>
           <w:szCs w:val="24"/>
         </w:rPr>
-        <w:t>MU_9: Lista Mostre d’Arte</w:t>
+        <w:t>MU_8: Registrazione Organizzatore</w:t>
       </w:r>
     </w:p>
     <w:p>
@@ -42312,11 +42278,12 @@
           <w:sz w:val="24"/>
           <w:szCs w:val="24"/>
         </w:rPr>
+        <w:lastRenderedPageBreak/>
         <w:drawing>
-          <wp:inline distT="0" distB="0" distL="0" distR="0" wp14:anchorId="65BEBBE7" wp14:editId="7DA7306E">
+          <wp:inline distT="0" distB="0" distL="0" distR="0" wp14:anchorId="2F4CBE3A" wp14:editId="1C320D4B">
             <wp:extent cx="6324600" cy="3320415"/>
             <wp:effectExtent l="0" t="0" r="0" b="0"/>
-            <wp:docPr id="34" name="Immagine 34"/>
+            <wp:docPr id="33" name="Immagine 33"/>
             <wp:cNvGraphicFramePr>
               <a:graphicFrameLocks xmlns:a="http://schemas.openxmlformats.org/drawingml/2006/main" noChangeAspect="1"/>
             </wp:cNvGraphicFramePr>
@@ -42324,7 +42291,7 @@
               <a:graphicData uri="http://schemas.openxmlformats.org/drawingml/2006/picture">
                 <pic:pic xmlns:pic="http://schemas.openxmlformats.org/drawingml/2006/picture">
                   <pic:nvPicPr>
-                    <pic:cNvPr id="0" name="Picture 14"/>
+                    <pic:cNvPr id="0" name="Picture 13"/>
                     <pic:cNvPicPr>
                       <a:picLocks noChangeAspect="1" noChangeArrowheads="1"/>
                     </pic:cNvPicPr>
@@ -42381,7 +42348,7 @@
           <w:sz w:val="24"/>
           <w:szCs w:val="24"/>
         </w:rPr>
-        <w:t>MU_10: Lista Eventi Teatrali</w:t>
+        <w:t>MU_9: Lista Mostre d’Arte</w:t>
       </w:r>
     </w:p>
     <w:p>
@@ -42404,12 +42371,11 @@
           <w:sz w:val="24"/>
           <w:szCs w:val="24"/>
         </w:rPr>
-        <w:lastRenderedPageBreak/>
         <w:drawing>
-          <wp:inline distT="0" distB="0" distL="0" distR="0" wp14:anchorId="4EDCC11D" wp14:editId="1EF198DF">
+          <wp:inline distT="0" distB="0" distL="0" distR="0" wp14:anchorId="65BEBBE7" wp14:editId="7DA7306E">
             <wp:extent cx="6324600" cy="3320415"/>
             <wp:effectExtent l="0" t="0" r="0" b="0"/>
-            <wp:docPr id="35" name="Immagine 35"/>
+            <wp:docPr id="34" name="Immagine 34"/>
             <wp:cNvGraphicFramePr>
               <a:graphicFrameLocks xmlns:a="http://schemas.openxmlformats.org/drawingml/2006/main" noChangeAspect="1"/>
             </wp:cNvGraphicFramePr>
@@ -42417,7 +42383,7 @@
               <a:graphicData uri="http://schemas.openxmlformats.org/drawingml/2006/picture">
                 <pic:pic xmlns:pic="http://schemas.openxmlformats.org/drawingml/2006/picture">
                   <pic:nvPicPr>
-                    <pic:cNvPr id="0" name="Picture 15"/>
+                    <pic:cNvPr id="0" name="Picture 14"/>
                     <pic:cNvPicPr>
                       <a:picLocks noChangeAspect="1" noChangeArrowheads="1"/>
                     </pic:cNvPicPr>
@@ -42474,7 +42440,7 @@
           <w:sz w:val="24"/>
           <w:szCs w:val="24"/>
         </w:rPr>
-        <w:t>MU_11: Carrello Utente</w:t>
+        <w:t>MU_10: Lista Eventi Teatrali</w:t>
       </w:r>
     </w:p>
     <w:p>
@@ -42497,11 +42463,12 @@
           <w:sz w:val="24"/>
           <w:szCs w:val="24"/>
         </w:rPr>
+        <w:lastRenderedPageBreak/>
         <w:drawing>
-          <wp:inline distT="0" distB="0" distL="0" distR="0" wp14:anchorId="126FA0EC" wp14:editId="263F315D">
+          <wp:inline distT="0" distB="0" distL="0" distR="0" wp14:anchorId="4EDCC11D" wp14:editId="1EF198DF">
             <wp:extent cx="6324600" cy="3320415"/>
             <wp:effectExtent l="0" t="0" r="0" b="0"/>
-            <wp:docPr id="36" name="Immagine 36"/>
+            <wp:docPr id="35" name="Immagine 35"/>
             <wp:cNvGraphicFramePr>
               <a:graphicFrameLocks xmlns:a="http://schemas.openxmlformats.org/drawingml/2006/main" noChangeAspect="1"/>
             </wp:cNvGraphicFramePr>
@@ -42509,7 +42476,7 @@
               <a:graphicData uri="http://schemas.openxmlformats.org/drawingml/2006/picture">
                 <pic:pic xmlns:pic="http://schemas.openxmlformats.org/drawingml/2006/picture">
                   <pic:nvPicPr>
-                    <pic:cNvPr id="0" name="Picture 16"/>
+                    <pic:cNvPr id="0" name="Picture 15"/>
                     <pic:cNvPicPr>
                       <a:picLocks noChangeAspect="1" noChangeArrowheads="1"/>
                     </pic:cNvPicPr>
@@ -42566,7 +42533,7 @@
           <w:sz w:val="24"/>
           <w:szCs w:val="24"/>
         </w:rPr>
-        <w:t>MU_12: Ordini Effettuati Utente</w:t>
+        <w:t>MU_11: Carrello Utente</w:t>
       </w:r>
     </w:p>
     <w:p>
@@ -42589,12 +42556,11 @@
           <w:sz w:val="24"/>
           <w:szCs w:val="24"/>
         </w:rPr>
-        <w:lastRenderedPageBreak/>
         <w:drawing>
-          <wp:inline distT="0" distB="0" distL="0" distR="0" wp14:anchorId="0CC4EEA3" wp14:editId="1D6ED58E">
+          <wp:inline distT="0" distB="0" distL="0" distR="0" wp14:anchorId="126FA0EC" wp14:editId="263F315D">
             <wp:extent cx="6324600" cy="3320415"/>
             <wp:effectExtent l="0" t="0" r="0" b="0"/>
-            <wp:docPr id="37" name="Immagine 37"/>
+            <wp:docPr id="36" name="Immagine 36"/>
             <wp:cNvGraphicFramePr>
               <a:graphicFrameLocks xmlns:a="http://schemas.openxmlformats.org/drawingml/2006/main" noChangeAspect="1"/>
             </wp:cNvGraphicFramePr>
@@ -42602,7 +42568,7 @@
               <a:graphicData uri="http://schemas.openxmlformats.org/drawingml/2006/picture">
                 <pic:pic xmlns:pic="http://schemas.openxmlformats.org/drawingml/2006/picture">
                   <pic:nvPicPr>
-                    <pic:cNvPr id="0" name="Picture 17"/>
+                    <pic:cNvPr id="0" name="Picture 16"/>
                     <pic:cNvPicPr>
                       <a:picLocks noChangeAspect="1" noChangeArrowheads="1"/>
                     </pic:cNvPicPr>
@@ -42659,37 +42625,7 @@
           <w:sz w:val="24"/>
           <w:szCs w:val="24"/>
         </w:rPr>
-        <w:t>MU_13</w:t>
-      </w:r>
-      <w:r>
-        <w:rPr>
-          <w:rFonts w:ascii="Garamond" w:hAnsi="Garamond"/>
-          <w:b/>
-          <w:bCs/>
-          <w:sz w:val="24"/>
-          <w:szCs w:val="24"/>
-        </w:rPr>
-        <w:t>: Lista Eventi</w:t>
-      </w:r>
-      <w:r>
-        <w:rPr>
-          <w:rFonts w:ascii="Garamond" w:hAnsi="Garamond"/>
-          <w:b/>
-          <w:bCs/>
-          <w:sz w:val="24"/>
-          <w:szCs w:val="24"/>
-        </w:rPr>
-        <w:t xml:space="preserve"> </w:t>
-      </w:r>
-      <w:r>
-        <w:rPr>
-          <w:rFonts w:ascii="Garamond" w:hAnsi="Garamond"/>
-          <w:b/>
-          <w:bCs/>
-          <w:sz w:val="24"/>
-          <w:szCs w:val="24"/>
-        </w:rPr>
-        <w:t>Organizzatore</w:t>
+        <w:t>MU_12: Ordini Effettuati Utente</w:t>
       </w:r>
     </w:p>
     <w:p>
@@ -42712,11 +42648,12 @@
           <w:sz w:val="24"/>
           <w:szCs w:val="24"/>
         </w:rPr>
+        <w:lastRenderedPageBreak/>
         <w:drawing>
-          <wp:inline distT="0" distB="0" distL="0" distR="0" wp14:anchorId="17B6C115" wp14:editId="4B7C3082">
+          <wp:inline distT="0" distB="0" distL="0" distR="0" wp14:anchorId="0CC4EEA3" wp14:editId="1D6ED58E">
             <wp:extent cx="6324600" cy="3320415"/>
             <wp:effectExtent l="0" t="0" r="0" b="0"/>
-            <wp:docPr id="38" name="Immagine 38"/>
+            <wp:docPr id="37" name="Immagine 37"/>
             <wp:cNvGraphicFramePr>
               <a:graphicFrameLocks xmlns:a="http://schemas.openxmlformats.org/drawingml/2006/main" noChangeAspect="1"/>
             </wp:cNvGraphicFramePr>
@@ -42724,7 +42661,7 @@
               <a:graphicData uri="http://schemas.openxmlformats.org/drawingml/2006/picture">
                 <pic:pic xmlns:pic="http://schemas.openxmlformats.org/drawingml/2006/picture">
                   <pic:nvPicPr>
-                    <pic:cNvPr id="0" name="Picture 18"/>
+                    <pic:cNvPr id="0" name="Picture 17"/>
                     <pic:cNvPicPr>
                       <a:picLocks noChangeAspect="1" noChangeArrowheads="1"/>
                     </pic:cNvPicPr>
@@ -42781,7 +42718,37 @@
           <w:sz w:val="24"/>
           <w:szCs w:val="24"/>
         </w:rPr>
-        <w:t>MU_14: Lista Eventi Amministratore</w:t>
+        <w:t>MU_13</w:t>
+      </w:r>
+      <w:r>
+        <w:rPr>
+          <w:rFonts w:ascii="Garamond" w:hAnsi="Garamond"/>
+          <w:b/>
+          <w:bCs/>
+          <w:sz w:val="24"/>
+          <w:szCs w:val="24"/>
+        </w:rPr>
+        <w:t>: Lista Eventi</w:t>
+      </w:r>
+      <w:r>
+        <w:rPr>
+          <w:rFonts w:ascii="Garamond" w:hAnsi="Garamond"/>
+          <w:b/>
+          <w:bCs/>
+          <w:sz w:val="24"/>
+          <w:szCs w:val="24"/>
+        </w:rPr>
+        <w:t xml:space="preserve"> </w:t>
+      </w:r>
+      <w:r>
+        <w:rPr>
+          <w:rFonts w:ascii="Garamond" w:hAnsi="Garamond"/>
+          <w:b/>
+          <w:bCs/>
+          <w:sz w:val="24"/>
+          <w:szCs w:val="24"/>
+        </w:rPr>
+        <w:t>Organizzatore</w:t>
       </w:r>
     </w:p>
     <w:p>
@@ -42804,12 +42771,11 @@
           <w:sz w:val="24"/>
           <w:szCs w:val="24"/>
         </w:rPr>
-        <w:lastRenderedPageBreak/>
         <w:drawing>
-          <wp:inline distT="0" distB="0" distL="0" distR="0" wp14:anchorId="284828E4" wp14:editId="71C6908C">
+          <wp:inline distT="0" distB="0" distL="0" distR="0" wp14:anchorId="17B6C115" wp14:editId="4B7C3082">
             <wp:extent cx="6324600" cy="3320415"/>
             <wp:effectExtent l="0" t="0" r="0" b="0"/>
-            <wp:docPr id="39" name="Immagine 39"/>
+            <wp:docPr id="38" name="Immagine 38"/>
             <wp:cNvGraphicFramePr>
               <a:graphicFrameLocks xmlns:a="http://schemas.openxmlformats.org/drawingml/2006/main" noChangeAspect="1"/>
             </wp:cNvGraphicFramePr>
@@ -42817,7 +42783,7 @@
               <a:graphicData uri="http://schemas.openxmlformats.org/drawingml/2006/picture">
                 <pic:pic xmlns:pic="http://schemas.openxmlformats.org/drawingml/2006/picture">
                   <pic:nvPicPr>
-                    <pic:cNvPr id="0" name="Picture 19"/>
+                    <pic:cNvPr id="0" name="Picture 18"/>
                     <pic:cNvPicPr>
                       <a:picLocks noChangeAspect="1" noChangeArrowheads="1"/>
                     </pic:cNvPicPr>
@@ -42874,7 +42840,7 @@
           <w:sz w:val="24"/>
           <w:szCs w:val="24"/>
         </w:rPr>
-        <w:t>MU_15: Lista Utenti Amministratore</w:t>
+        <w:t>MU_14: Lista Eventi Amministratore</w:t>
       </w:r>
     </w:p>
     <w:p>
@@ -42897,11 +42863,12 @@
           <w:sz w:val="24"/>
           <w:szCs w:val="24"/>
         </w:rPr>
+        <w:lastRenderedPageBreak/>
         <w:drawing>
-          <wp:inline distT="0" distB="0" distL="0" distR="0" wp14:anchorId="74A7D11A" wp14:editId="004BC49E">
+          <wp:inline distT="0" distB="0" distL="0" distR="0" wp14:anchorId="284828E4" wp14:editId="71C6908C">
             <wp:extent cx="6324600" cy="3320415"/>
             <wp:effectExtent l="0" t="0" r="0" b="0"/>
-            <wp:docPr id="40" name="Immagine 40"/>
+            <wp:docPr id="39" name="Immagine 39"/>
             <wp:cNvGraphicFramePr>
               <a:graphicFrameLocks xmlns:a="http://schemas.openxmlformats.org/drawingml/2006/main" noChangeAspect="1"/>
             </wp:cNvGraphicFramePr>
@@ -42909,7 +42876,7 @@
               <a:graphicData uri="http://schemas.openxmlformats.org/drawingml/2006/picture">
                 <pic:pic xmlns:pic="http://schemas.openxmlformats.org/drawingml/2006/picture">
                   <pic:nvPicPr>
-                    <pic:cNvPr id="0" name="Picture 20"/>
+                    <pic:cNvPr id="0" name="Picture 19"/>
                     <pic:cNvPicPr>
                       <a:picLocks noChangeAspect="1" noChangeArrowheads="1"/>
                     </pic:cNvPicPr>
@@ -42966,7 +42933,7 @@
           <w:sz w:val="24"/>
           <w:szCs w:val="24"/>
         </w:rPr>
-        <w:t>MU_16: Informazioni Evento</w:t>
+        <w:t>MU_15: Lista Utenti Amministratore</w:t>
       </w:r>
     </w:p>
     <w:p>
@@ -42989,12 +42956,11 @@
           <w:sz w:val="24"/>
           <w:szCs w:val="24"/>
         </w:rPr>
-        <w:lastRenderedPageBreak/>
         <w:drawing>
-          <wp:inline distT="0" distB="0" distL="0" distR="0" wp14:anchorId="27F6E629" wp14:editId="28BE27FB">
+          <wp:inline distT="0" distB="0" distL="0" distR="0" wp14:anchorId="74A7D11A" wp14:editId="004BC49E">
             <wp:extent cx="6324600" cy="3320415"/>
             <wp:effectExtent l="0" t="0" r="0" b="0"/>
-            <wp:docPr id="41" name="Immagine 41"/>
+            <wp:docPr id="40" name="Immagine 40"/>
             <wp:cNvGraphicFramePr>
               <a:graphicFrameLocks xmlns:a="http://schemas.openxmlformats.org/drawingml/2006/main" noChangeAspect="1"/>
             </wp:cNvGraphicFramePr>
@@ -43002,7 +42968,7 @@
               <a:graphicData uri="http://schemas.openxmlformats.org/drawingml/2006/picture">
                 <pic:pic xmlns:pic="http://schemas.openxmlformats.org/drawingml/2006/picture">
                   <pic:nvPicPr>
-                    <pic:cNvPr id="0" name="Picture 21"/>
+                    <pic:cNvPr id="0" name="Picture 20"/>
                     <pic:cNvPicPr>
                       <a:picLocks noChangeAspect="1" noChangeArrowheads="1"/>
                     </pic:cNvPicPr>
@@ -43059,7 +43025,7 @@
           <w:sz w:val="24"/>
           <w:szCs w:val="24"/>
         </w:rPr>
-        <w:t>MU_17: Organizzatore Richiesta evento</w:t>
+        <w:t>MU_16: Informazioni Evento</w:t>
       </w:r>
     </w:p>
     <w:p>
@@ -43082,11 +43048,12 @@
           <w:sz w:val="24"/>
           <w:szCs w:val="24"/>
         </w:rPr>
+        <w:lastRenderedPageBreak/>
         <w:drawing>
-          <wp:inline distT="0" distB="0" distL="0" distR="0" wp14:anchorId="223C373B" wp14:editId="7D6EEFF1">
+          <wp:inline distT="0" distB="0" distL="0" distR="0" wp14:anchorId="27F6E629" wp14:editId="28BE27FB">
             <wp:extent cx="6324600" cy="3320415"/>
             <wp:effectExtent l="0" t="0" r="0" b="0"/>
-            <wp:docPr id="42" name="Immagine 42"/>
+            <wp:docPr id="41" name="Immagine 41"/>
             <wp:cNvGraphicFramePr>
               <a:graphicFrameLocks xmlns:a="http://schemas.openxmlformats.org/drawingml/2006/main" noChangeAspect="1"/>
             </wp:cNvGraphicFramePr>
@@ -43094,7 +43061,7 @@
               <a:graphicData uri="http://schemas.openxmlformats.org/drawingml/2006/picture">
                 <pic:pic xmlns:pic="http://schemas.openxmlformats.org/drawingml/2006/picture">
                   <pic:nvPicPr>
-                    <pic:cNvPr id="0" name="Picture 22"/>
+                    <pic:cNvPr id="0" name="Picture 21"/>
                     <pic:cNvPicPr>
                       <a:picLocks noChangeAspect="1" noChangeArrowheads="1"/>
                     </pic:cNvPicPr>
@@ -43151,7 +43118,7 @@
           <w:sz w:val="24"/>
           <w:szCs w:val="24"/>
         </w:rPr>
-        <w:t>MU_18: Biografia Organizzatore</w:t>
+        <w:t>MU_17: Organizzatore Richiesta evento</w:t>
       </w:r>
     </w:p>
     <w:p>
@@ -43174,12 +43141,11 @@
           <w:sz w:val="24"/>
           <w:szCs w:val="24"/>
         </w:rPr>
-        <w:lastRenderedPageBreak/>
         <w:drawing>
-          <wp:inline distT="0" distB="0" distL="0" distR="0" wp14:anchorId="7FFB88DD" wp14:editId="27CAAE18">
+          <wp:inline distT="0" distB="0" distL="0" distR="0" wp14:anchorId="223C373B" wp14:editId="7D6EEFF1">
             <wp:extent cx="6324600" cy="3320415"/>
             <wp:effectExtent l="0" t="0" r="0" b="0"/>
-            <wp:docPr id="43" name="Immagine 43"/>
+            <wp:docPr id="42" name="Immagine 42"/>
             <wp:cNvGraphicFramePr>
               <a:graphicFrameLocks xmlns:a="http://schemas.openxmlformats.org/drawingml/2006/main" noChangeAspect="1"/>
             </wp:cNvGraphicFramePr>
@@ -43187,7 +43153,7 @@
               <a:graphicData uri="http://schemas.openxmlformats.org/drawingml/2006/picture">
                 <pic:pic xmlns:pic="http://schemas.openxmlformats.org/drawingml/2006/picture">
                   <pic:nvPicPr>
-                    <pic:cNvPr id="0" name="Picture 23"/>
+                    <pic:cNvPr id="0" name="Picture 22"/>
                     <pic:cNvPicPr>
                       <a:picLocks noChangeAspect="1" noChangeArrowheads="1"/>
                     </pic:cNvPicPr>
@@ -43244,7 +43210,7 @@
           <w:sz w:val="24"/>
           <w:szCs w:val="24"/>
         </w:rPr>
-        <w:t>MU_19: Amministratore accetta/rifiuta evento</w:t>
+        <w:t>MU_18: Biografia Organizzatore</w:t>
       </w:r>
     </w:p>
     <w:p>
@@ -43267,11 +43233,12 @@
           <w:sz w:val="24"/>
           <w:szCs w:val="24"/>
         </w:rPr>
+        <w:lastRenderedPageBreak/>
         <w:drawing>
-          <wp:inline distT="0" distB="0" distL="0" distR="0" wp14:anchorId="63869525" wp14:editId="2B11B5EF">
+          <wp:inline distT="0" distB="0" distL="0" distR="0" wp14:anchorId="7FFB88DD" wp14:editId="27CAAE18">
             <wp:extent cx="6324600" cy="3320415"/>
             <wp:effectExtent l="0" t="0" r="0" b="0"/>
-            <wp:docPr id="44" name="Immagine 44"/>
+            <wp:docPr id="43" name="Immagine 43"/>
             <wp:cNvGraphicFramePr>
               <a:graphicFrameLocks xmlns:a="http://schemas.openxmlformats.org/drawingml/2006/main" noChangeAspect="1"/>
             </wp:cNvGraphicFramePr>
@@ -43279,7 +43246,7 @@
               <a:graphicData uri="http://schemas.openxmlformats.org/drawingml/2006/picture">
                 <pic:pic xmlns:pic="http://schemas.openxmlformats.org/drawingml/2006/picture">
                   <pic:nvPicPr>
-                    <pic:cNvPr id="0" name="Picture 24"/>
+                    <pic:cNvPr id="0" name="Picture 23"/>
                     <pic:cNvPicPr>
                       <a:picLocks noChangeAspect="1" noChangeArrowheads="1"/>
                     </pic:cNvPicPr>
@@ -43328,6 +43295,98 @@
           <w:szCs w:val="24"/>
         </w:rPr>
       </w:pPr>
+      <w:r>
+        <w:rPr>
+          <w:rFonts w:ascii="Garamond" w:hAnsi="Garamond"/>
+          <w:b/>
+          <w:bCs/>
+          <w:sz w:val="24"/>
+          <w:szCs w:val="24"/>
+        </w:rPr>
+        <w:t>MU_19: Amministratore accetta/rifiuta evento</w:t>
+      </w:r>
+    </w:p>
+    <w:p>
+      <w:pPr>
+        <w:pStyle w:val="GpsTitolo"/>
+        <w:rPr>
+          <w:rFonts w:ascii="Garamond" w:hAnsi="Garamond"/>
+          <w:b/>
+          <w:bCs/>
+          <w:sz w:val="24"/>
+          <w:szCs w:val="24"/>
+        </w:rPr>
+      </w:pPr>
+      <w:r>
+        <w:rPr>
+          <w:rFonts w:ascii="Garamond" w:hAnsi="Garamond"/>
+          <w:b/>
+          <w:bCs/>
+          <w:noProof/>
+          <w:sz w:val="24"/>
+          <w:szCs w:val="24"/>
+        </w:rPr>
+        <w:drawing>
+          <wp:inline distT="0" distB="0" distL="0" distR="0" wp14:anchorId="63869525" wp14:editId="2B11B5EF">
+            <wp:extent cx="6324600" cy="3320415"/>
+            <wp:effectExtent l="0" t="0" r="0" b="0"/>
+            <wp:docPr id="44" name="Immagine 44"/>
+            <wp:cNvGraphicFramePr>
+              <a:graphicFrameLocks xmlns:a="http://schemas.openxmlformats.org/drawingml/2006/main" noChangeAspect="1"/>
+            </wp:cNvGraphicFramePr>
+            <a:graphic xmlns:a="http://schemas.openxmlformats.org/drawingml/2006/main">
+              <a:graphicData uri="http://schemas.openxmlformats.org/drawingml/2006/picture">
+                <pic:pic xmlns:pic="http://schemas.openxmlformats.org/drawingml/2006/picture">
+                  <pic:nvPicPr>
+                    <pic:cNvPr id="0" name="Picture 24"/>
+                    <pic:cNvPicPr>
+                      <a:picLocks noChangeAspect="1" noChangeArrowheads="1"/>
+                    </pic:cNvPicPr>
+                  </pic:nvPicPr>
+                  <pic:blipFill>
+                    <a:blip r:embed="rId52">
+                      <a:extLst>
+                        <a:ext uri="{28A0092B-C50C-407E-A947-70E740481C1C}">
+                          <a14:useLocalDpi xmlns:a14="http://schemas.microsoft.com/office/drawing/2010/main" val="0"/>
+                        </a:ext>
+                      </a:extLst>
+                    </a:blip>
+                    <a:srcRect/>
+                    <a:stretch>
+                      <a:fillRect/>
+                    </a:stretch>
+                  </pic:blipFill>
+                  <pic:spPr bwMode="auto">
+                    <a:xfrm>
+                      <a:off x="0" y="0"/>
+                      <a:ext cx="6324600" cy="3320415"/>
+                    </a:xfrm>
+                    <a:prstGeom prst="rect">
+                      <a:avLst/>
+                    </a:prstGeom>
+                    <a:noFill/>
+                    <a:ln>
+                      <a:noFill/>
+                    </a:ln>
+                  </pic:spPr>
+                </pic:pic>
+              </a:graphicData>
+            </a:graphic>
+          </wp:inline>
+        </w:drawing>
+      </w:r>
+    </w:p>
+    <w:p>
+      <w:pPr>
+        <w:pStyle w:val="GpsTitolo"/>
+        <w:rPr>
+          <w:rFonts w:ascii="Garamond" w:hAnsi="Garamond"/>
+          <w:b/>
+          <w:bCs/>
+          <w:sz w:val="24"/>
+          <w:szCs w:val="24"/>
+        </w:rPr>
+      </w:pPr>
     </w:p>
     <w:p>
       <w:pPr>
@@ -43393,7 +43452,7 @@
       </w:pPr>
     </w:p>
     <w:sectPr>
-      <w:headerReference w:type="default" r:id="rId52"/>
+      <w:headerReference w:type="default" r:id="rId53"/>
       <w:pgSz w:w="12240" w:h="15840"/>
       <w:pgMar w:top="1134" w:right="1134" w:bottom="1135" w:left="1134" w:header="0" w:footer="0" w:gutter="0"/>
       <w:cols w:space="720"/>

</xml_diff>

<commit_message>
Diagramma architetturale, gestione dati persistenti
</commit_message>
<xml_diff>
--- a/DOCUMENTAZIONE/3-Requirements Analysis Document - Copia.docx
+++ b/DOCUMENTAZIONE/3-Requirements Analysis Document - Copia.docx
@@ -1859,7 +1859,23 @@
                 <w:rFonts w:ascii="Century Gothic" w:eastAsia="Droid Sans" w:hAnsi="Century Gothic" w:cs="Droid Sans"/>
                 <w:color w:val="auto"/>
               </w:rPr>
-              <w:t>Inserimento Relativo al sottosistema Gestione Evento: RF, ST, UCD, SD,AD,STD</w:t>
+              <w:t xml:space="preserve">Inserimento Relativo al sottosistema Gestione Evento: RF, ST, UCD, </w:t>
+            </w:r>
+            <w:proofErr w:type="gramStart"/>
+            <w:r>
+              <w:rPr>
+                <w:rFonts w:ascii="Century Gothic" w:eastAsia="Droid Sans" w:hAnsi="Century Gothic" w:cs="Droid Sans"/>
+                <w:color w:val="auto"/>
+              </w:rPr>
+              <w:t>SD,AD</w:t>
+            </w:r>
+            <w:proofErr w:type="gramEnd"/>
+            <w:r>
+              <w:rPr>
+                <w:rFonts w:ascii="Century Gothic" w:eastAsia="Droid Sans" w:hAnsi="Century Gothic" w:cs="Droid Sans"/>
+                <w:color w:val="auto"/>
+              </w:rPr>
+              <w:t>,STD</w:t>
             </w:r>
           </w:p>
         </w:tc>
@@ -2191,15 +2207,24 @@
                 <w:rFonts w:ascii="Century Gothic" w:eastAsia="Droid Sans" w:hAnsi="Century Gothic" w:cs="Droid Sans"/>
                 <w:color w:val="auto"/>
               </w:rPr>
-              <w:t xml:space="preserve">Aggiunta di User Story </w:t>
-            </w:r>
+              <w:t xml:space="preserve">Aggiunta di User </w:t>
+            </w:r>
+            <w:proofErr w:type="gramStart"/>
             <w:r>
               <w:rPr>
                 <w:rFonts w:ascii="Century Gothic" w:eastAsia="Droid Sans" w:hAnsi="Century Gothic" w:cs="Droid Sans"/>
                 <w:color w:val="auto"/>
               </w:rPr>
+              <w:t xml:space="preserve">Story </w:t>
+            </w:r>
+            <w:r>
+              <w:rPr>
+                <w:rFonts w:ascii="Century Gothic" w:eastAsia="Droid Sans" w:hAnsi="Century Gothic" w:cs="Droid Sans"/>
+                <w:color w:val="auto"/>
+              </w:rPr>
               <w:t>,</w:t>
             </w:r>
+            <w:proofErr w:type="gramEnd"/>
             <w:r>
               <w:rPr>
                 <w:rFonts w:hint="eastAsia"/>
@@ -2687,7 +2712,6 @@
             </w:r>
             <w:r>
               <w:rPr>
-                <w:rFonts w:hint="eastAsia"/>
                 <w:noProof/>
                 <w:webHidden/>
               </w:rPr>
@@ -2778,7 +2802,6 @@
             </w:r>
             <w:r>
               <w:rPr>
-                <w:rFonts w:hint="eastAsia"/>
                 <w:noProof/>
                 <w:webHidden/>
               </w:rPr>
@@ -2873,7 +2896,6 @@
             </w:r>
             <w:r>
               <w:rPr>
-                <w:rFonts w:hint="eastAsia"/>
                 <w:noProof/>
                 <w:webHidden/>
               </w:rPr>
@@ -3484,7 +3506,6 @@
             </w:r>
             <w:r>
               <w:rPr>
-                <w:rFonts w:hint="eastAsia"/>
                 <w:noProof/>
                 <w:webHidden/>
               </w:rPr>
@@ -3579,7 +3600,6 @@
             </w:r>
             <w:r>
               <w:rPr>
-                <w:rFonts w:hint="eastAsia"/>
                 <w:noProof/>
                 <w:webHidden/>
               </w:rPr>
@@ -5233,7 +5253,6 @@
             </w:r>
             <w:r>
               <w:rPr>
-                <w:rFonts w:hint="eastAsia"/>
                 <w:noProof/>
                 <w:webHidden/>
               </w:rPr>
@@ -5331,7 +5350,6 @@
             </w:r>
             <w:r>
               <w:rPr>
-                <w:rFonts w:hint="eastAsia"/>
                 <w:noProof/>
                 <w:webHidden/>
               </w:rPr>
@@ -5429,7 +5447,6 @@
             </w:r>
             <w:r>
               <w:rPr>
-                <w:rFonts w:hint="eastAsia"/>
                 <w:noProof/>
                 <w:webHidden/>
               </w:rPr>
@@ -5613,7 +5630,6 @@
             </w:r>
             <w:r>
               <w:rPr>
-                <w:rFonts w:hint="eastAsia"/>
                 <w:noProof/>
                 <w:webHidden/>
               </w:rPr>
@@ -5711,7 +5727,6 @@
             </w:r>
             <w:r>
               <w:rPr>
-                <w:rFonts w:hint="eastAsia"/>
                 <w:noProof/>
                 <w:webHidden/>
               </w:rPr>
@@ -5809,7 +5824,6 @@
             </w:r>
             <w:r>
               <w:rPr>
-                <w:rFonts w:hint="eastAsia"/>
                 <w:noProof/>
                 <w:webHidden/>
               </w:rPr>
@@ -6057,7 +6071,6 @@
             </w:r>
             <w:r>
               <w:rPr>
-                <w:rFonts w:hint="eastAsia"/>
                 <w:noProof/>
                 <w:webHidden/>
               </w:rPr>
@@ -6133,7 +6146,6 @@
             </w:r>
             <w:r>
               <w:rPr>
-                <w:rFonts w:hint="eastAsia"/>
                 <w:noProof/>
                 <w:webHidden/>
               </w:rPr>
@@ -6209,7 +6221,6 @@
             </w:r>
             <w:r>
               <w:rPr>
-                <w:rFonts w:hint="eastAsia"/>
                 <w:noProof/>
                 <w:webHidden/>
               </w:rPr>
@@ -6391,7 +6402,6 @@
             </w:r>
             <w:r>
               <w:rPr>
-                <w:rFonts w:hint="eastAsia"/>
                 <w:noProof/>
                 <w:webHidden/>
               </w:rPr>
@@ -6487,7 +6497,6 @@
             </w:r>
             <w:r>
               <w:rPr>
-                <w:rFonts w:hint="eastAsia"/>
                 <w:noProof/>
                 <w:webHidden/>
               </w:rPr>
@@ -6560,7 +6569,6 @@
             </w:r>
             <w:r>
               <w:rPr>
-                <w:rFonts w:hint="eastAsia"/>
                 <w:noProof/>
                 <w:webHidden/>
               </w:rPr>
@@ -6657,7 +6665,13 @@
       </w:r>
       <w:bookmarkEnd w:id="3"/>
     </w:p>
-    <w:p/>
+    <w:p>
+      <w:pPr>
+        <w:rPr>
+          <w:rFonts w:hint="eastAsia"/>
+        </w:rPr>
+      </w:pPr>
+    </w:p>
     <w:p>
       <w:pPr>
         <w:jc w:val="both"/>
@@ -7254,7 +7268,23 @@
           <w:rFonts w:ascii="Garamond" w:hAnsi="Garamond"/>
           <w:lang w:val="it-IT"/>
         </w:rPr>
-        <w:t>Interfaccia user friendly: è fondamentale che il sistema sia semplice da utilizzare,  rendendo l’esperienza dell’utente piacevole.</w:t>
+        <w:t xml:space="preserve">Interfaccia user friendly: è fondamentale che il sistema sia semplice da </w:t>
+      </w:r>
+      <w:proofErr w:type="gramStart"/>
+      <w:r>
+        <w:rPr>
+          <w:rFonts w:ascii="Garamond" w:hAnsi="Garamond"/>
+          <w:lang w:val="it-IT"/>
+        </w:rPr>
+        <w:t>utilizzare,  rendendo</w:t>
+      </w:r>
+      <w:proofErr w:type="gramEnd"/>
+      <w:r>
+        <w:rPr>
+          <w:rFonts w:ascii="Garamond" w:hAnsi="Garamond"/>
+          <w:lang w:val="it-IT"/>
+        </w:rPr>
+        <w:t xml:space="preserve"> l’esperienza dell’utente piacevole.</w:t>
       </w:r>
     </w:p>
     <w:p>
@@ -8350,6 +8380,7 @@
           <w:lang w:val="it-IT"/>
         </w:rPr>
       </w:pPr>
+      <w:proofErr w:type="gramStart"/>
       <w:r>
         <w:rPr>
           <w:rFonts w:ascii="Garamond" w:hAnsi="Garamond"/>
@@ -8379,7 +8410,15 @@
           <w:rFonts w:ascii="Garamond" w:hAnsi="Garamond"/>
           <w:lang w:val="it-IT"/>
         </w:rPr>
-        <w:t xml:space="preserve">in questa sezione vi è una breve descrizione del sistema, degli obiettivi che hanno portato alla sua realizzazione, dei criteri che si desidera siano rispettati ed </w:t>
+        <w:t>in</w:t>
+      </w:r>
+      <w:proofErr w:type="gramEnd"/>
+      <w:r>
+        <w:rPr>
+          <w:rFonts w:ascii="Garamond" w:hAnsi="Garamond"/>
+          <w:lang w:val="it-IT"/>
+        </w:rPr>
+        <w:t xml:space="preserve"> questa sezione vi è una breve descrizione del sistema, degli obiettivi che hanno portato alla sua realizzazione, dei criteri che si desidera siano rispettati ed </w:t>
       </w:r>
       <w:r>
         <w:rPr>
@@ -8423,7 +8462,15 @@
           <w:rFonts w:ascii="Garamond" w:hAnsi="Garamond"/>
           <w:lang w:val="it-IT"/>
         </w:rPr>
-        <w:t>in questa sezione viene descritto il sistema attuale</w:t>
+        <w:t xml:space="preserve">in questa sezione viene descritto il sistema </w:t>
+      </w:r>
+      <w:proofErr w:type="gramStart"/>
+      <w:r>
+        <w:rPr>
+          <w:rFonts w:ascii="Garamond" w:hAnsi="Garamond"/>
+          <w:lang w:val="it-IT"/>
+        </w:rPr>
+        <w:t>attuale</w:t>
       </w:r>
       <w:r>
         <w:rPr>
@@ -8444,7 +8491,15 @@
           <w:rFonts w:ascii="Garamond" w:hAnsi="Garamond"/>
           <w:lang w:val="it-IT"/>
         </w:rPr>
-        <w:t>mostrando tramite</w:t>
+        <w:t>mostrando</w:t>
+      </w:r>
+      <w:proofErr w:type="gramEnd"/>
+      <w:r>
+        <w:rPr>
+          <w:rFonts w:ascii="Garamond" w:hAnsi="Garamond"/>
+          <w:lang w:val="it-IT"/>
+        </w:rPr>
+        <w:t xml:space="preserve"> tramite</w:t>
       </w:r>
       <w:r>
         <w:rPr>
@@ -9193,7 +9248,23 @@
           <w:rFonts w:ascii="Garamond" w:hAnsi="Garamond"/>
           <w:lang w:val="it-IT"/>
         </w:rPr>
-        <w:t xml:space="preserve"> ( solo mostre, solo teatro …) </w:t>
+        <w:t xml:space="preserve"> </w:t>
+      </w:r>
+      <w:proofErr w:type="gramStart"/>
+      <w:r>
+        <w:rPr>
+          <w:rFonts w:ascii="Garamond" w:hAnsi="Garamond"/>
+          <w:lang w:val="it-IT"/>
+        </w:rPr>
+        <w:t>( solo</w:t>
+      </w:r>
+      <w:proofErr w:type="gramEnd"/>
+      <w:r>
+        <w:rPr>
+          <w:rFonts w:ascii="Garamond" w:hAnsi="Garamond"/>
+          <w:lang w:val="it-IT"/>
+        </w:rPr>
+        <w:t xml:space="preserve"> mostre, solo teatro …) </w:t>
       </w:r>
     </w:p>
     <w:p>
@@ -9792,7 +9863,23 @@
           <w:rFonts w:ascii="Garamond" w:hAnsi="Garamond"/>
           <w:lang w:val="it-IT"/>
         </w:rPr>
-        <w:t>Ospite: è l’utente che usufruisce dei servizi della piattaforma, ma che non è registrato. Egli potrà usufruire di un numero minore di servizi rispetto al resto degli attori del sistema. Può visualizzare gli eventi (teatro e mostre) presenti nel sistema, visualizzare la biografia dell’organizzatore di un evento,  ricercare eventi ed aggiungere/rimuovere biglietti dal carrello.</w:t>
+        <w:t xml:space="preserve">Ospite: è l’utente che usufruisce dei servizi della piattaforma, ma che non è registrato. Egli potrà usufruire di un numero minore di servizi rispetto al resto degli attori del sistema. Può visualizzare gli eventi (teatro e mostre) presenti nel sistema, visualizzare la biografia dell’organizzatore di un </w:t>
+      </w:r>
+      <w:proofErr w:type="gramStart"/>
+      <w:r>
+        <w:rPr>
+          <w:rFonts w:ascii="Garamond" w:hAnsi="Garamond"/>
+          <w:lang w:val="it-IT"/>
+        </w:rPr>
+        <w:t>evento,  ricercare</w:t>
+      </w:r>
+      <w:proofErr w:type="gramEnd"/>
+      <w:r>
+        <w:rPr>
+          <w:rFonts w:ascii="Garamond" w:hAnsi="Garamond"/>
+          <w:lang w:val="it-IT"/>
+        </w:rPr>
+        <w:t xml:space="preserve"> eventi ed aggiungere/rimuovere biglietti dal carrello.</w:t>
       </w:r>
     </w:p>
     <w:p>
@@ -9985,6 +10072,7 @@
         </w:rPr>
         <w:t xml:space="preserve">Si è deciso di raggruppare i requisiti funzionali in </w:t>
       </w:r>
+      <w:proofErr w:type="gramStart"/>
       <w:r>
         <w:rPr>
           <w:rFonts w:ascii="Garamond" w:hAnsi="Garamond"/>
@@ -9992,6 +10080,7 @@
         </w:rPr>
         <w:t>3</w:t>
       </w:r>
+      <w:proofErr w:type="gramEnd"/>
       <w:r>
         <w:rPr>
           <w:rFonts w:ascii="Garamond" w:hAnsi="Garamond"/>
@@ -10128,6 +10217,7 @@
     <w:p>
       <w:pPr>
         <w:rPr>
+          <w:rFonts w:hint="eastAsia"/>
           <w:lang w:val="it-IT"/>
         </w:rPr>
       </w:pPr>
@@ -11182,6 +11272,7 @@
               <w:t xml:space="preserve">Il sistema dovrebbe permettere ad </w:t>
             </w:r>
             <w:proofErr w:type="spellStart"/>
+            <w:proofErr w:type="gramStart"/>
             <w:r>
               <w:rPr>
                 <w:lang w:val="it-IT"/>
@@ -11199,7 +11290,14 @@
               <w:rPr>
                 <w:lang w:val="it-IT"/>
               </w:rPr>
-              <w:t xml:space="preserve"> , Organizzatore e Amministratore di richiedere il recupero della password</w:t>
+              <w:t xml:space="preserve"> ,</w:t>
+            </w:r>
+            <w:proofErr w:type="gramEnd"/>
+            <w:r>
+              <w:rPr>
+                <w:lang w:val="it-IT"/>
+              </w:rPr>
+              <w:t xml:space="preserve"> Organizzatore e Amministratore di richiedere il recupero della password</w:t>
             </w:r>
           </w:p>
         </w:tc>
@@ -11490,8 +11588,16 @@
               <w:rPr>
                 <w:lang w:val="it-IT"/>
               </w:rPr>
-              <w:t xml:space="preserve"> ed Organizzatore di modificare le informazioni inserite al momento della  registrazione</w:t>
-            </w:r>
+              <w:t xml:space="preserve"> ed Organizzatore di modificare le informazioni inserite al momento </w:t>
+            </w:r>
+            <w:proofErr w:type="gramStart"/>
+            <w:r>
+              <w:rPr>
+                <w:lang w:val="it-IT"/>
+              </w:rPr>
+              <w:t>della  registrazione</w:t>
+            </w:r>
+            <w:proofErr w:type="gramEnd"/>
           </w:p>
         </w:tc>
       </w:tr>
@@ -11612,6 +11718,7 @@
               <w:t xml:space="preserve">Il sistema dovrebbe permettere ad </w:t>
             </w:r>
             <w:proofErr w:type="spellStart"/>
+            <w:proofErr w:type="gramStart"/>
             <w:r>
               <w:rPr>
                 <w:lang w:val="it-IT"/>
@@ -11625,6 +11732,7 @@
               <w:t>Registrato</w:t>
             </w:r>
             <w:proofErr w:type="spellEnd"/>
+            <w:proofErr w:type="gramEnd"/>
             <w:r>
               <w:rPr>
                 <w:lang w:val="it-IT"/>
@@ -12422,6 +12530,7 @@
     <w:p>
       <w:pPr>
         <w:rPr>
+          <w:rFonts w:hint="eastAsia"/>
           <w:lang w:val="it-IT"/>
         </w:rPr>
       </w:pPr>
@@ -13353,7 +13462,21 @@
               <w:rPr>
                 <w:lang w:val="it-IT"/>
               </w:rPr>
-              <w:t xml:space="preserve">l sistema  permetterà all’ </w:t>
+              <w:t xml:space="preserve">l </w:t>
+            </w:r>
+            <w:proofErr w:type="gramStart"/>
+            <w:r>
+              <w:rPr>
+                <w:lang w:val="it-IT"/>
+              </w:rPr>
+              <w:t>sistema  permetterà</w:t>
+            </w:r>
+            <w:proofErr w:type="gramEnd"/>
+            <w:r>
+              <w:rPr>
+                <w:lang w:val="it-IT"/>
+              </w:rPr>
+              <w:t xml:space="preserve"> all’ </w:t>
             </w:r>
             <w:r>
               <w:rPr>
@@ -13776,7 +13899,21 @@
               <w:rPr>
                 <w:lang w:val="it-IT"/>
               </w:rPr>
-              <w:t>l sistema dovrebbe permettere all’Ospite di  visualizzare la lista dei soli eventi teatrali presenti sulla piattaforma</w:t>
+              <w:t xml:space="preserve">l sistema dovrebbe permettere all’Ospite </w:t>
+            </w:r>
+            <w:proofErr w:type="gramStart"/>
+            <w:r>
+              <w:rPr>
+                <w:lang w:val="it-IT"/>
+              </w:rPr>
+              <w:t>di  visualizzare</w:t>
+            </w:r>
+            <w:proofErr w:type="gramEnd"/>
+            <w:r>
+              <w:rPr>
+                <w:lang w:val="it-IT"/>
+              </w:rPr>
+              <w:t xml:space="preserve"> la lista dei soli eventi teatrali presenti sulla piattaforma</w:t>
             </w:r>
           </w:p>
         </w:tc>
@@ -13907,7 +14044,21 @@
               <w:rPr>
                 <w:lang w:val="it-IT"/>
               </w:rPr>
-              <w:t>l sistema dovrebbe permettere all’Ospite di  visualizzare la lista delle mostre d’arte  presenti sulla piattaforma</w:t>
+              <w:t xml:space="preserve">l sistema dovrebbe permettere all’Ospite </w:t>
+            </w:r>
+            <w:proofErr w:type="gramStart"/>
+            <w:r>
+              <w:rPr>
+                <w:lang w:val="it-IT"/>
+              </w:rPr>
+              <w:t>di  visualizzare</w:t>
+            </w:r>
+            <w:proofErr w:type="gramEnd"/>
+            <w:r>
+              <w:rPr>
+                <w:lang w:val="it-IT"/>
+              </w:rPr>
+              <w:t xml:space="preserve"> la lista delle mostre d’arte  presenti sulla piattaforma</w:t>
             </w:r>
           </w:p>
         </w:tc>
@@ -14709,6 +14860,7 @@
     <w:p>
       <w:pPr>
         <w:rPr>
+          <w:rFonts w:hint="eastAsia"/>
           <w:lang w:val="it-IT"/>
         </w:rPr>
       </w:pPr>
@@ -15122,7 +15274,21 @@
               <w:rPr>
                 <w:lang w:val="it-IT"/>
               </w:rPr>
-              <w:t>Il sistema  permetterà all’</w:t>
+              <w:t xml:space="preserve">Il </w:t>
+            </w:r>
+            <w:proofErr w:type="gramStart"/>
+            <w:r>
+              <w:rPr>
+                <w:lang w:val="it-IT"/>
+              </w:rPr>
+              <w:t>sistema  permetterà</w:t>
+            </w:r>
+            <w:proofErr w:type="gramEnd"/>
+            <w:r>
+              <w:rPr>
+                <w:lang w:val="it-IT"/>
+              </w:rPr>
+              <w:t xml:space="preserve"> all’</w:t>
             </w:r>
             <w:proofErr w:type="spellStart"/>
             <w:r>
@@ -15307,7 +15473,21 @@
               <w:rPr>
                 <w:lang w:val="it-IT"/>
               </w:rPr>
-              <w:t xml:space="preserve"> di aggiungere uno o più biglietti di un evento selezionato  al carrello</w:t>
+              <w:t xml:space="preserve"> di aggiungere uno o più biglietti di un evento </w:t>
+            </w:r>
+            <w:proofErr w:type="gramStart"/>
+            <w:r>
+              <w:rPr>
+                <w:lang w:val="it-IT"/>
+              </w:rPr>
+              <w:t>selezionato  al</w:t>
+            </w:r>
+            <w:proofErr w:type="gramEnd"/>
+            <w:r>
+              <w:rPr>
+                <w:lang w:val="it-IT"/>
+              </w:rPr>
+              <w:t xml:space="preserve"> carrello</w:t>
             </w:r>
           </w:p>
         </w:tc>
@@ -15462,7 +15642,21 @@
               <w:rPr>
                 <w:lang w:val="it-IT"/>
               </w:rPr>
-              <w:t xml:space="preserve"> di rimuovere un evento selezionato  dal carrello</w:t>
+              <w:t xml:space="preserve"> di rimuovere un evento </w:t>
+            </w:r>
+            <w:proofErr w:type="gramStart"/>
+            <w:r>
+              <w:rPr>
+                <w:lang w:val="it-IT"/>
+              </w:rPr>
+              <w:t>selezionato  dal</w:t>
+            </w:r>
+            <w:proofErr w:type="gramEnd"/>
+            <w:r>
+              <w:rPr>
+                <w:lang w:val="it-IT"/>
+              </w:rPr>
+              <w:t xml:space="preserve"> carrello</w:t>
             </w:r>
           </w:p>
         </w:tc>
@@ -15618,7 +15812,21 @@
               <w:rPr>
                 <w:lang w:val="it-IT"/>
               </w:rPr>
-              <w:t xml:space="preserve"> di  rimuovere tutti i biglietti per eventi aggiunti al proprio carrello</w:t>
+              <w:t xml:space="preserve"> </w:t>
+            </w:r>
+            <w:proofErr w:type="gramStart"/>
+            <w:r>
+              <w:rPr>
+                <w:lang w:val="it-IT"/>
+              </w:rPr>
+              <w:t>di  rimuovere</w:t>
+            </w:r>
+            <w:proofErr w:type="gramEnd"/>
+            <w:r>
+              <w:rPr>
+                <w:lang w:val="it-IT"/>
+              </w:rPr>
+              <w:t xml:space="preserve"> tutti i biglietti per eventi aggiunti al proprio carrello</w:t>
             </w:r>
           </w:p>
         </w:tc>
@@ -15815,6 +16023,7 @@
                 <w:color w:val="FF0000"/>
                 <w:lang w:val="it-IT"/>
               </w:rPr>
+              <w:lastRenderedPageBreak/>
               <w:t>RF</w:t>
             </w:r>
             <w:r>
@@ -16353,7 +16562,13 @@
       <w:bookmarkEnd w:id="19"/>
       <w:proofErr w:type="spellEnd"/>
     </w:p>
-    <w:p/>
+    <w:p>
+      <w:pPr>
+        <w:rPr>
+          <w:rFonts w:hint="eastAsia"/>
+        </w:rPr>
+      </w:pPr>
+    </w:p>
     <w:tbl>
       <w:tblPr>
         <w:tblStyle w:val="Tabellagriglia5scura-colore1111"/>
@@ -16738,7 +16953,23 @@
                 <w:rFonts w:ascii="Garamond" w:eastAsia="Droid Sans" w:hAnsi="Garamond" w:cs="Droid Sans"/>
                 <w:color w:val="auto"/>
               </w:rPr>
-              <w:t>Il sistema deve essere strutturato in modo da permettere all’utente di completare le operazioni con il minor numero di click possibile, specificamente con meno di 10 click l’utente deve poter completare ciascuna operazione.</w:t>
+              <w:t xml:space="preserve">Il sistema deve essere strutturato in modo da permettere all’utente di completare le operazioni con il minor numero di click possibile, specificamente con meno di </w:t>
+            </w:r>
+            <w:proofErr w:type="gramStart"/>
+            <w:r>
+              <w:rPr>
+                <w:rFonts w:ascii="Garamond" w:eastAsia="Droid Sans" w:hAnsi="Garamond" w:cs="Droid Sans"/>
+                <w:color w:val="auto"/>
+              </w:rPr>
+              <w:t>10</w:t>
+            </w:r>
+            <w:proofErr w:type="gramEnd"/>
+            <w:r>
+              <w:rPr>
+                <w:rFonts w:ascii="Garamond" w:eastAsia="Droid Sans" w:hAnsi="Garamond" w:cs="Droid Sans"/>
+                <w:color w:val="auto"/>
+              </w:rPr>
+              <w:t xml:space="preserve"> click l’utente deve poter completare ciascuna operazione.</w:t>
             </w:r>
           </w:p>
         </w:tc>
@@ -16872,7 +17103,23 @@
                 <w:rFonts w:ascii="Garamond" w:eastAsia="Droid Sans" w:hAnsi="Garamond" w:cs="Droid Sans"/>
                 <w:color w:val="auto"/>
               </w:rPr>
-              <w:t>Il sistema deve comunicare all’utente un chiaro feedback nel momento in cui un cambiamento si verifica, permettendogli di comprendere e valutare ciò che si è verificato.</w:t>
+              <w:t xml:space="preserve">Il sistema deve comunicare all’utente un chiaro </w:t>
+            </w:r>
+            <w:proofErr w:type="gramStart"/>
+            <w:r>
+              <w:rPr>
+                <w:rFonts w:ascii="Garamond" w:eastAsia="Droid Sans" w:hAnsi="Garamond" w:cs="Droid Sans"/>
+                <w:color w:val="auto"/>
+              </w:rPr>
+              <w:t>feedback</w:t>
+            </w:r>
+            <w:proofErr w:type="gramEnd"/>
+            <w:r>
+              <w:rPr>
+                <w:rFonts w:ascii="Garamond" w:eastAsia="Droid Sans" w:hAnsi="Garamond" w:cs="Droid Sans"/>
+                <w:color w:val="auto"/>
+              </w:rPr>
+              <w:t xml:space="preserve"> nel momento in cui un cambiamento si verifica, permettendogli di comprendere e valutare ciò che si è verificato.</w:t>
             </w:r>
           </w:p>
         </w:tc>
@@ -16960,7 +17207,13 @@
       <w:bookmarkEnd w:id="20"/>
       <w:proofErr w:type="spellEnd"/>
     </w:p>
-    <w:p/>
+    <w:p>
+      <w:pPr>
+        <w:rPr>
+          <w:rFonts w:hint="eastAsia"/>
+        </w:rPr>
+      </w:pPr>
+    </w:p>
     <w:tbl>
       <w:tblPr>
         <w:tblStyle w:val="Tabellagriglia5scura-colore11111"/>
@@ -17614,7 +17867,13 @@
       <w:bookmarkEnd w:id="21"/>
       <w:proofErr w:type="spellEnd"/>
     </w:p>
-    <w:p/>
+    <w:p>
+      <w:pPr>
+        <w:rPr>
+          <w:rFonts w:hint="eastAsia"/>
+        </w:rPr>
+      </w:pPr>
+    </w:p>
     <w:tbl>
       <w:tblPr>
         <w:tblStyle w:val="Tabellagriglia5scura-colore111111"/>
@@ -17882,7 +18141,23 @@
                 <w:rFonts w:ascii="Garamond" w:hAnsi="Garamond"/>
                 <w:color w:val="auto"/>
               </w:rPr>
-              <w:t>Il sistema deve garantire che il tempo massimo di risposta per il caricamento di ciascuna pagina sia inferiore a 5 secondi in condizioni di rete stabili.</w:t>
+              <w:t xml:space="preserve">Il sistema deve garantire che il tempo massimo di risposta per il caricamento di ciascuna pagina sia inferiore a </w:t>
+            </w:r>
+            <w:proofErr w:type="gramStart"/>
+            <w:r>
+              <w:rPr>
+                <w:rFonts w:ascii="Garamond" w:hAnsi="Garamond"/>
+                <w:color w:val="auto"/>
+              </w:rPr>
+              <w:t>5</w:t>
+            </w:r>
+            <w:proofErr w:type="gramEnd"/>
+            <w:r>
+              <w:rPr>
+                <w:rFonts w:ascii="Garamond" w:hAnsi="Garamond"/>
+                <w:color w:val="auto"/>
+              </w:rPr>
+              <w:t xml:space="preserve"> secondi in condizioni di rete stabili.</w:t>
             </w:r>
           </w:p>
         </w:tc>
@@ -18103,7 +18378,13 @@
       </w:r>
       <w:bookmarkEnd w:id="22"/>
     </w:p>
-    <w:p/>
+    <w:p>
+      <w:pPr>
+        <w:rPr>
+          <w:rFonts w:hint="eastAsia"/>
+        </w:rPr>
+      </w:pPr>
+    </w:p>
     <w:tbl>
       <w:tblPr>
         <w:tblStyle w:val="Tabellagriglia5scura-colore1111111"/>
@@ -18371,7 +18652,23 @@
                 <w:rFonts w:ascii="Garamond" w:hAnsi="Garamond"/>
                 <w:color w:val="auto"/>
               </w:rPr>
-              <w:t>Il sistema deve essere facile da manutenere in maniera tale da far sì che si possano correggere facilmente eventuali errori anche da parte di sviluppatori esterne al team di sviluppo.</w:t>
+              <w:t xml:space="preserve">Il sistema deve essere facile da manutenere in maniera tale da far sì che si possano correggere facilmente eventuali errori anche da parte di sviluppatori esterne </w:t>
+            </w:r>
+            <w:proofErr w:type="gramStart"/>
+            <w:r>
+              <w:rPr>
+                <w:rFonts w:ascii="Garamond" w:hAnsi="Garamond"/>
+                <w:color w:val="auto"/>
+              </w:rPr>
+              <w:t>al team</w:t>
+            </w:r>
+            <w:proofErr w:type="gramEnd"/>
+            <w:r>
+              <w:rPr>
+                <w:rFonts w:ascii="Garamond" w:hAnsi="Garamond"/>
+                <w:color w:val="auto"/>
+              </w:rPr>
+              <w:t xml:space="preserve"> di sviluppo.</w:t>
             </w:r>
           </w:p>
         </w:tc>
@@ -19114,7 +19411,13 @@
       <w:bookmarkEnd w:id="24"/>
       <w:proofErr w:type="spellEnd"/>
     </w:p>
-    <w:p/>
+    <w:p>
+      <w:pPr>
+        <w:rPr>
+          <w:rFonts w:hint="eastAsia"/>
+        </w:rPr>
+      </w:pPr>
+    </w:p>
     <w:p>
       <w:pPr>
         <w:suppressAutoHyphens w:val="0"/>
@@ -19520,7 +19823,13 @@
       </w:r>
       <w:bookmarkEnd w:id="26"/>
     </w:p>
-    <w:p/>
+    <w:p>
+      <w:pPr>
+        <w:rPr>
+          <w:rFonts w:hint="eastAsia"/>
+        </w:rPr>
+      </w:pPr>
+    </w:p>
     <w:p>
       <w:pPr>
         <w:pStyle w:val="Default"/>
@@ -19892,7 +20201,13 @@
         </w:tc>
       </w:tr>
     </w:tbl>
-    <w:p/>
+    <w:p>
+      <w:pPr>
+        <w:rPr>
+          <w:rFonts w:hint="eastAsia"/>
+        </w:rPr>
+      </w:pPr>
+    </w:p>
     <w:p>
       <w:pPr>
         <w:rPr>
@@ -19971,7 +20286,6 @@
           <w:numId w:val="13"/>
         </w:numPr>
         <w:rPr>
-          <w:rFonts w:hint="eastAsia"/>
           <w:lang w:val="it-IT"/>
         </w:rPr>
       </w:pPr>
@@ -20529,12 +20843,12 @@
             <w:pPr>
               <w:rPr>
                 <w:rFonts w:hint="eastAsia"/>
-                <w:lang w:val="it-IT"/>
-              </w:rPr>
-            </w:pPr>
-            <w:r>
-              <w:rPr>
-                <w:lang w:val="it-IT"/>
+                <w:lang w:val="en-GB"/>
+              </w:rPr>
+            </w:pPr>
+            <w:r>
+              <w:rPr>
+                <w:lang w:val="en-GB"/>
               </w:rPr>
               <w:t>Password: Password1</w:t>
             </w:r>
@@ -20543,48 +20857,48 @@
             <w:pPr>
               <w:rPr>
                 <w:rFonts w:hint="eastAsia"/>
-                <w:lang w:val="it-IT"/>
-              </w:rPr>
-            </w:pPr>
-            <w:r>
-              <w:rPr>
-                <w:lang w:val="it-IT"/>
-              </w:rPr>
-              <w:t>Conferma Password: Password1</w:t>
+                <w:lang w:val="en-GB"/>
+              </w:rPr>
+            </w:pPr>
+            <w:proofErr w:type="spellStart"/>
+            <w:r>
+              <w:rPr>
+                <w:lang w:val="en-GB"/>
+              </w:rPr>
+              <w:t>Conferma</w:t>
+            </w:r>
+            <w:proofErr w:type="spellEnd"/>
+            <w:r>
+              <w:rPr>
+                <w:lang w:val="en-GB"/>
+              </w:rPr>
+              <w:t xml:space="preserve"> Password: Password1</w:t>
             </w:r>
           </w:p>
           <w:p>
             <w:pPr>
               <w:rPr>
                 <w:rFonts w:hint="eastAsia"/>
-                <w:lang w:val="it-IT"/>
-              </w:rPr>
-            </w:pPr>
-            <w:proofErr w:type="spellStart"/>
-            <w:r>
-              <w:rPr>
-                <w:lang w:val="it-IT"/>
-              </w:rPr>
-              <w:t>Bio</w:t>
-            </w:r>
-            <w:proofErr w:type="spellEnd"/>
-            <w:r>
-              <w:rPr>
-                <w:lang w:val="it-IT"/>
-              </w:rPr>
-              <w:t>: “…”</w:t>
+                <w:lang w:val="en-GB"/>
+              </w:rPr>
+            </w:pPr>
+            <w:r>
+              <w:rPr>
+                <w:lang w:val="en-GB"/>
+              </w:rPr>
+              <w:t>Bio: “…”</w:t>
             </w:r>
           </w:p>
           <w:p>
             <w:pPr>
               <w:rPr>
                 <w:rFonts w:hint="eastAsia"/>
-                <w:lang w:val="it-IT"/>
-              </w:rPr>
-            </w:pPr>
-            <w:r>
-              <w:rPr>
-                <w:lang w:val="it-IT"/>
+                <w:lang w:val="en-GB"/>
+              </w:rPr>
+            </w:pPr>
+            <w:r>
+              <w:rPr>
+                <w:lang w:val="en-GB"/>
               </w:rPr>
               <w:t xml:space="preserve">             </w:t>
             </w:r>
@@ -20798,7 +21112,6 @@
           <w:numId w:val="13"/>
         </w:numPr>
         <w:rPr>
-          <w:rFonts w:hint="eastAsia"/>
           <w:lang w:val="it-IT"/>
         </w:rPr>
       </w:pPr>
@@ -20887,7 +21200,21 @@
               <w:rPr>
                 <w:lang w:val="it-IT"/>
               </w:rPr>
-              <w:t xml:space="preserve">SC_2  Ricerca di un evento </w:t>
+              <w:t>SC_</w:t>
+            </w:r>
+            <w:proofErr w:type="gramStart"/>
+            <w:r>
+              <w:rPr>
+                <w:lang w:val="it-IT"/>
+              </w:rPr>
+              <w:t>2  Ricerca</w:t>
+            </w:r>
+            <w:proofErr w:type="gramEnd"/>
+            <w:r>
+              <w:rPr>
+                <w:lang w:val="it-IT"/>
+              </w:rPr>
+              <w:t xml:space="preserve"> di un evento </w:t>
             </w:r>
             <w:bookmarkEnd w:id="34"/>
           </w:p>
@@ -21296,7 +21623,21 @@
               <w:rPr>
                 <w:lang w:val="it-IT"/>
               </w:rPr>
-              <w:t xml:space="preserve">Il sistema riceve il nome dell’evento richiesto ed effettua una ricerca all’interno dell’elenco degli eventi. Infine restituisce l’evento con il nome ricevuto </w:t>
+              <w:t xml:space="preserve">Il sistema riceve il nome dell’evento richiesto ed effettua una ricerca all’interno dell’elenco degli eventi. </w:t>
+            </w:r>
+            <w:proofErr w:type="gramStart"/>
+            <w:r>
+              <w:rPr>
+                <w:lang w:val="it-IT"/>
+              </w:rPr>
+              <w:t>Infine</w:t>
+            </w:r>
+            <w:proofErr w:type="gramEnd"/>
+            <w:r>
+              <w:rPr>
+                <w:lang w:val="it-IT"/>
+              </w:rPr>
+              <w:t xml:space="preserve"> restituisce l’evento con il nome ricevuto </w:t>
             </w:r>
           </w:p>
         </w:tc>
@@ -21385,7 +21726,6 @@
           <w:numId w:val="13"/>
         </w:numPr>
         <w:rPr>
-          <w:rFonts w:hint="eastAsia"/>
           <w:lang w:val="it-IT"/>
         </w:rPr>
       </w:pPr>
@@ -21455,7 +21795,21 @@
               <w:rPr>
                 <w:lang w:val="it-IT"/>
               </w:rPr>
-              <w:t>SC_3  Modifica di  un evento</w:t>
+              <w:t>SC_</w:t>
+            </w:r>
+            <w:proofErr w:type="gramStart"/>
+            <w:r>
+              <w:rPr>
+                <w:lang w:val="it-IT"/>
+              </w:rPr>
+              <w:t>3  Modifica</w:t>
+            </w:r>
+            <w:proofErr w:type="gramEnd"/>
+            <w:r>
+              <w:rPr>
+                <w:lang w:val="it-IT"/>
+              </w:rPr>
+              <w:t xml:space="preserve"> di  un evento</w:t>
             </w:r>
           </w:p>
         </w:tc>
@@ -21629,7 +21983,21 @@
               <w:rPr>
                 <w:lang w:val="it-IT"/>
               </w:rPr>
-              <w:t xml:space="preserve">Paolo, mentre sta osservando l’evento riguardante la propria mostra “In forma di luce alla ricerca dell’infinito” da lui inserito all’interno della  piattaforma di </w:t>
+              <w:t xml:space="preserve">Paolo, mentre sta osservando l’evento riguardante la propria mostra “In forma di luce alla ricerca dell’infinito” da lui inserito all’interno </w:t>
+            </w:r>
+            <w:proofErr w:type="gramStart"/>
+            <w:r>
+              <w:rPr>
+                <w:lang w:val="it-IT"/>
+              </w:rPr>
+              <w:t>della  piattaforma</w:t>
+            </w:r>
+            <w:proofErr w:type="gramEnd"/>
+            <w:r>
+              <w:rPr>
+                <w:lang w:val="it-IT"/>
+              </w:rPr>
+              <w:t xml:space="preserve"> di </w:t>
             </w:r>
             <w:proofErr w:type="spellStart"/>
             <w:r>
@@ -21685,7 +22053,21 @@
               <w:rPr>
                 <w:lang w:val="it-IT"/>
               </w:rPr>
-              <w:t>Paolo effettua una richiesta di modifica del proprio evento inserendo la data di fine evento corretta “28 Novembre 2021”  ed invia la richiesta.</w:t>
+              <w:t xml:space="preserve">Paolo effettua una richiesta di modifica del proprio evento inserendo la data di fine evento corretta “28 Novembre </w:t>
+            </w:r>
+            <w:proofErr w:type="gramStart"/>
+            <w:r>
+              <w:rPr>
+                <w:lang w:val="it-IT"/>
+              </w:rPr>
+              <w:t>2021”  ed</w:t>
+            </w:r>
+            <w:proofErr w:type="gramEnd"/>
+            <w:r>
+              <w:rPr>
+                <w:lang w:val="it-IT"/>
+              </w:rPr>
+              <w:t xml:space="preserve"> invia la richiesta.</w:t>
             </w:r>
           </w:p>
         </w:tc>
@@ -21742,7 +22124,21 @@
               <w:rPr>
                 <w:lang w:val="it-IT"/>
               </w:rPr>
-              <w:t xml:space="preserve">Il Sistema  invia all’amministratore la richiesta di modifica  con i nuovi dati dell’evento </w:t>
+              <w:t xml:space="preserve">Il </w:t>
+            </w:r>
+            <w:proofErr w:type="gramStart"/>
+            <w:r>
+              <w:rPr>
+                <w:lang w:val="it-IT"/>
+              </w:rPr>
+              <w:t>Sistema  invia</w:t>
+            </w:r>
+            <w:proofErr w:type="gramEnd"/>
+            <w:r>
+              <w:rPr>
+                <w:lang w:val="it-IT"/>
+              </w:rPr>
+              <w:t xml:space="preserve"> all’amministratore la richiesta di modifica  con i nuovi dati dell’evento </w:t>
             </w:r>
           </w:p>
         </w:tc>
@@ -21769,7 +22165,21 @@
               <w:rPr>
                 <w:lang w:val="it-IT"/>
               </w:rPr>
-              <w:t>Nicola riceve la notifica del sistema,  vede che i dati dell’evento sono consoni e accetta la richiesta di modifica inviata da Paolo.</w:t>
+              <w:t xml:space="preserve">Nicola riceve la notifica del </w:t>
+            </w:r>
+            <w:proofErr w:type="gramStart"/>
+            <w:r>
+              <w:rPr>
+                <w:lang w:val="it-IT"/>
+              </w:rPr>
+              <w:t>sistema,  vede</w:t>
+            </w:r>
+            <w:proofErr w:type="gramEnd"/>
+            <w:r>
+              <w:rPr>
+                <w:lang w:val="it-IT"/>
+              </w:rPr>
+              <w:t xml:space="preserve"> che i dati dell’evento sono consoni e accetta la richiesta di modifica inviata da Paolo.</w:t>
             </w:r>
           </w:p>
         </w:tc>
@@ -21931,7 +22341,6 @@
           <w:numId w:val="13"/>
         </w:numPr>
         <w:rPr>
-          <w:rFonts w:hint="eastAsia"/>
           <w:lang w:val="it-IT"/>
         </w:rPr>
       </w:pPr>
@@ -22613,14 +23022,25 @@
                 <w:kern w:val="1"/>
               </w:rPr>
             </w:pPr>
-            <w:r>
-              <w:rPr>
-                <w:rFonts w:ascii="Times New Roman" w:eastAsia="Lucida Sans Unicode" w:hAnsi="Times New Roman" w:cs="Times New Roman"/>
-                <w:bCs/>
-                <w:color w:val="auto"/>
-                <w:kern w:val="1"/>
-              </w:rPr>
-              <w:t xml:space="preserve">E’ interessato a registrarsi al sistema per poter utilizzare le funzionalità riservate agli utenti registrati </w:t>
+            <w:proofErr w:type="gramStart"/>
+            <w:r>
+              <w:rPr>
+                <w:rFonts w:ascii="Times New Roman" w:eastAsia="Lucida Sans Unicode" w:hAnsi="Times New Roman" w:cs="Times New Roman"/>
+                <w:bCs/>
+                <w:color w:val="auto"/>
+                <w:kern w:val="1"/>
+              </w:rPr>
+              <w:t>E’</w:t>
+            </w:r>
+            <w:proofErr w:type="gramEnd"/>
+            <w:r>
+              <w:rPr>
+                <w:rFonts w:ascii="Times New Roman" w:eastAsia="Lucida Sans Unicode" w:hAnsi="Times New Roman" w:cs="Times New Roman"/>
+                <w:bCs/>
+                <w:color w:val="auto"/>
+                <w:kern w:val="1"/>
+              </w:rPr>
+              <w:t xml:space="preserve"> interessato a registrarsi al sistema per poter utilizzare le funzionalità riservate agli utenti registrati </w:t>
             </w:r>
           </w:p>
         </w:tc>
@@ -22748,13 +23168,23 @@
                 <w:kern w:val="1"/>
               </w:rPr>
             </w:pPr>
-            <w:r>
-              <w:rPr>
-                <w:rFonts w:ascii="Times New Roman" w:eastAsia="Lucida Sans Unicode" w:hAnsi="Times New Roman" w:cs="Times New Roman"/>
-                <w:color w:val="auto"/>
-                <w:kern w:val="1"/>
-              </w:rPr>
-              <w:t xml:space="preserve">E’ visualizzato il comando per effettuare la registrazione. </w:t>
+            <w:proofErr w:type="gramStart"/>
+            <w:r>
+              <w:rPr>
+                <w:rFonts w:ascii="Times New Roman" w:eastAsia="Lucida Sans Unicode" w:hAnsi="Times New Roman" w:cs="Times New Roman"/>
+                <w:color w:val="auto"/>
+                <w:kern w:val="1"/>
+              </w:rPr>
+              <w:t>E’</w:t>
+            </w:r>
+            <w:proofErr w:type="gramEnd"/>
+            <w:r>
+              <w:rPr>
+                <w:rFonts w:ascii="Times New Roman" w:eastAsia="Lucida Sans Unicode" w:hAnsi="Times New Roman" w:cs="Times New Roman"/>
+                <w:color w:val="auto"/>
+                <w:kern w:val="1"/>
+              </w:rPr>
+              <w:t xml:space="preserve"> visualizzato il comando per effettuare la registrazione. </w:t>
             </w:r>
           </w:p>
         </w:tc>
@@ -23515,7 +23945,25 @@
                 <w:color w:val="auto"/>
                 <w:kern w:val="1"/>
               </w:rPr>
-              <w:t>• Sesso: E’ possibile selezionare il sesso.</w:t>
+              <w:t xml:space="preserve">• Sesso: </w:t>
+            </w:r>
+            <w:proofErr w:type="gramStart"/>
+            <w:r>
+              <w:rPr>
+                <w:rFonts w:ascii="Times New Roman" w:eastAsia="Lucida Sans Unicode" w:hAnsi="Times New Roman" w:cs="Times New Roman"/>
+                <w:color w:val="auto"/>
+                <w:kern w:val="1"/>
+              </w:rPr>
+              <w:t>E’</w:t>
+            </w:r>
+            <w:proofErr w:type="gramEnd"/>
+            <w:r>
+              <w:rPr>
+                <w:rFonts w:ascii="Times New Roman" w:eastAsia="Lucida Sans Unicode" w:hAnsi="Times New Roman" w:cs="Times New Roman"/>
+                <w:color w:val="auto"/>
+                <w:kern w:val="1"/>
+              </w:rPr>
+              <w:t xml:space="preserve"> possibile selezionare il sesso.</w:t>
             </w:r>
           </w:p>
           <w:p>
@@ -23536,7 +23984,25 @@
                 <w:color w:val="auto"/>
                 <w:kern w:val="1"/>
               </w:rPr>
-              <w:t>• Data di nascita: Sono presenti 3 menù che consentono di specificare, giorno mese ed anno di nascita.</w:t>
+              <w:t xml:space="preserve">• Data di nascita: Sono presenti </w:t>
+            </w:r>
+            <w:proofErr w:type="gramStart"/>
+            <w:r>
+              <w:rPr>
+                <w:rFonts w:ascii="Times New Roman" w:eastAsia="Lucida Sans Unicode" w:hAnsi="Times New Roman" w:cs="Times New Roman"/>
+                <w:color w:val="auto"/>
+                <w:kern w:val="1"/>
+              </w:rPr>
+              <w:t>3</w:t>
+            </w:r>
+            <w:proofErr w:type="gramEnd"/>
+            <w:r>
+              <w:rPr>
+                <w:rFonts w:ascii="Times New Roman" w:eastAsia="Lucida Sans Unicode" w:hAnsi="Times New Roman" w:cs="Times New Roman"/>
+                <w:color w:val="auto"/>
+                <w:kern w:val="1"/>
+              </w:rPr>
+              <w:t xml:space="preserve"> menù che consentono di specificare, giorno mese ed anno di nascita.</w:t>
             </w:r>
           </w:p>
           <w:p>
@@ -23576,7 +24042,25 @@
                 <w:color w:val="auto"/>
                 <w:kern w:val="1"/>
               </w:rPr>
-              <w:t xml:space="preserve">     • Password: Stringa di almeno 8 caratteri, di cui almeno una cifra e almeno una</w:t>
+              <w:t xml:space="preserve">     • Password: Stringa di almeno </w:t>
+            </w:r>
+            <w:proofErr w:type="gramStart"/>
+            <w:r>
+              <w:rPr>
+                <w:rFonts w:ascii="Times New Roman" w:eastAsia="Lucida Sans Unicode" w:hAnsi="Times New Roman" w:cs="Times New Roman"/>
+                <w:color w:val="auto"/>
+                <w:kern w:val="1"/>
+              </w:rPr>
+              <w:t>8</w:t>
+            </w:r>
+            <w:proofErr w:type="gramEnd"/>
+            <w:r>
+              <w:rPr>
+                <w:rFonts w:ascii="Times New Roman" w:eastAsia="Lucida Sans Unicode" w:hAnsi="Times New Roman" w:cs="Times New Roman"/>
+                <w:color w:val="auto"/>
+                <w:kern w:val="1"/>
+              </w:rPr>
+              <w:t xml:space="preserve"> caratteri, di cui almeno una cifra e almeno una</w:t>
             </w:r>
           </w:p>
           <w:p>
@@ -23935,8 +24419,18 @@
                 <w:color w:val="auto"/>
                 <w:kern w:val="1"/>
               </w:rPr>
-              <w:t>• la password sia lunga almeno 8 caratteri e che contenga almeno una cifra ed una lettera Maiuscola .</w:t>
-            </w:r>
+              <w:t xml:space="preserve">• la password sia lunga almeno 8 caratteri e che contenga almeno una cifra ed una lettera </w:t>
+            </w:r>
+            <w:proofErr w:type="gramStart"/>
+            <w:r>
+              <w:rPr>
+                <w:rFonts w:ascii="Times New Roman" w:eastAsia="Lucida Sans Unicode" w:hAnsi="Times New Roman" w:cs="Times New Roman"/>
+                <w:color w:val="auto"/>
+                <w:kern w:val="1"/>
+              </w:rPr>
+              <w:t>Maiuscola .</w:t>
+            </w:r>
+            <w:proofErr w:type="gramEnd"/>
           </w:p>
           <w:p>
             <w:pPr>
@@ -24267,15 +24761,35 @@
                 <w:color w:val="auto"/>
                 <w:kern w:val="1"/>
               </w:rPr>
-              <w:t xml:space="preserve">Scenario/Flusso di eventi Alternativo:  </w:t>
-            </w:r>
-            <w:r>
-              <w:rPr>
-                <w:rFonts w:ascii="Times New Roman" w:eastAsia="Lucida Sans Unicode" w:hAnsi="Times New Roman" w:cs="Times New Roman"/>
-                <w:color w:val="auto"/>
-                <w:kern w:val="1"/>
-              </w:rPr>
-              <w:t>qualche campo obbligatorio non è stato compilato</w:t>
+              <w:t xml:space="preserve">Scenario/Flusso di eventi </w:t>
+            </w:r>
+            <w:proofErr w:type="gramStart"/>
+            <w:r>
+              <w:rPr>
+                <w:rFonts w:ascii="Times New Roman" w:eastAsia="Lucida Sans Unicode" w:hAnsi="Times New Roman" w:cs="Times New Roman"/>
+                <w:b/>
+                <w:bCs/>
+                <w:color w:val="auto"/>
+                <w:kern w:val="1"/>
+              </w:rPr>
+              <w:t xml:space="preserve">Alternativo:  </w:t>
+            </w:r>
+            <w:r>
+              <w:rPr>
+                <w:rFonts w:ascii="Times New Roman" w:eastAsia="Lucida Sans Unicode" w:hAnsi="Times New Roman" w:cs="Times New Roman"/>
+                <w:color w:val="auto"/>
+                <w:kern w:val="1"/>
+              </w:rPr>
+              <w:t>qualche</w:t>
+            </w:r>
+            <w:proofErr w:type="gramEnd"/>
+            <w:r>
+              <w:rPr>
+                <w:rFonts w:ascii="Times New Roman" w:eastAsia="Lucida Sans Unicode" w:hAnsi="Times New Roman" w:cs="Times New Roman"/>
+                <w:color w:val="auto"/>
+                <w:kern w:val="1"/>
+              </w:rPr>
+              <w:t xml:space="preserve"> campo obbligatorio non è stato compilato</w:t>
             </w:r>
           </w:p>
         </w:tc>
@@ -24363,8 +24877,18 @@
                 <w:color w:val="auto"/>
                 <w:kern w:val="1"/>
               </w:rPr>
-              <w:t>Visualizza un messaggio di errore che segnala all’utente che non ha inserito tutti i dati obbligatori..</w:t>
-            </w:r>
+              <w:t xml:space="preserve">Visualizza un messaggio di errore che segnala all’utente che non ha inserito tutti i dati </w:t>
+            </w:r>
+            <w:proofErr w:type="gramStart"/>
+            <w:r>
+              <w:rPr>
+                <w:rFonts w:ascii="Times New Roman" w:eastAsia="Lucida Sans Unicode" w:hAnsi="Times New Roman" w:cs="Times New Roman"/>
+                <w:color w:val="auto"/>
+                <w:kern w:val="1"/>
+              </w:rPr>
+              <w:t>obbligatori..</w:t>
+            </w:r>
+            <w:proofErr w:type="gramEnd"/>
           </w:p>
         </w:tc>
       </w:tr>
@@ -24539,15 +25063,35 @@
                 <w:color w:val="auto"/>
                 <w:kern w:val="1"/>
               </w:rPr>
-              <w:t xml:space="preserve">Scenario/Flusso di eventi Alternativo:  </w:t>
-            </w:r>
-            <w:r>
-              <w:rPr>
-                <w:rFonts w:ascii="Times New Roman" w:eastAsia="Lucida Sans Unicode" w:hAnsi="Times New Roman" w:cs="Times New Roman"/>
-                <w:color w:val="auto"/>
-                <w:kern w:val="1"/>
-              </w:rPr>
-              <w:t>"password" e "conferma password" hanno contenuti diversi</w:t>
+              <w:t xml:space="preserve">Scenario/Flusso di eventi </w:t>
+            </w:r>
+            <w:proofErr w:type="gramStart"/>
+            <w:r>
+              <w:rPr>
+                <w:rFonts w:ascii="Times New Roman" w:eastAsia="Lucida Sans Unicode" w:hAnsi="Times New Roman" w:cs="Times New Roman"/>
+                <w:b/>
+                <w:bCs/>
+                <w:color w:val="auto"/>
+                <w:kern w:val="1"/>
+              </w:rPr>
+              <w:t xml:space="preserve">Alternativo:  </w:t>
+            </w:r>
+            <w:r>
+              <w:rPr>
+                <w:rFonts w:ascii="Times New Roman" w:eastAsia="Lucida Sans Unicode" w:hAnsi="Times New Roman" w:cs="Times New Roman"/>
+                <w:color w:val="auto"/>
+                <w:kern w:val="1"/>
+              </w:rPr>
+              <w:t>"</w:t>
+            </w:r>
+            <w:proofErr w:type="gramEnd"/>
+            <w:r>
+              <w:rPr>
+                <w:rFonts w:ascii="Times New Roman" w:eastAsia="Lucida Sans Unicode" w:hAnsi="Times New Roman" w:cs="Times New Roman"/>
+                <w:color w:val="auto"/>
+                <w:kern w:val="1"/>
+              </w:rPr>
+              <w:t>password" e "conferma password" hanno contenuti diversi</w:t>
             </w:r>
           </w:p>
         </w:tc>
@@ -24811,15 +25355,35 @@
                 <w:color w:val="auto"/>
                 <w:kern w:val="1"/>
               </w:rPr>
-              <w:t xml:space="preserve">Scenario/Flusso di eventi Alternativo:  </w:t>
-            </w:r>
-            <w:r>
-              <w:rPr>
-                <w:rFonts w:ascii="Times New Roman" w:eastAsia="Lucida Sans Unicode" w:hAnsi="Times New Roman" w:cs="Times New Roman"/>
-                <w:color w:val="auto"/>
-                <w:kern w:val="1"/>
-              </w:rPr>
-              <w:t>la username inserita dall’utente è già in uso</w:t>
+              <w:t xml:space="preserve">Scenario/Flusso di eventi </w:t>
+            </w:r>
+            <w:proofErr w:type="gramStart"/>
+            <w:r>
+              <w:rPr>
+                <w:rFonts w:ascii="Times New Roman" w:eastAsia="Lucida Sans Unicode" w:hAnsi="Times New Roman" w:cs="Times New Roman"/>
+                <w:b/>
+                <w:bCs/>
+                <w:color w:val="auto"/>
+                <w:kern w:val="1"/>
+              </w:rPr>
+              <w:t xml:space="preserve">Alternativo:  </w:t>
+            </w:r>
+            <w:r>
+              <w:rPr>
+                <w:rFonts w:ascii="Times New Roman" w:eastAsia="Lucida Sans Unicode" w:hAnsi="Times New Roman" w:cs="Times New Roman"/>
+                <w:color w:val="auto"/>
+                <w:kern w:val="1"/>
+              </w:rPr>
+              <w:t>la</w:t>
+            </w:r>
+            <w:proofErr w:type="gramEnd"/>
+            <w:r>
+              <w:rPr>
+                <w:rFonts w:ascii="Times New Roman" w:eastAsia="Lucida Sans Unicode" w:hAnsi="Times New Roman" w:cs="Times New Roman"/>
+                <w:color w:val="auto"/>
+                <w:kern w:val="1"/>
+              </w:rPr>
+              <w:t xml:space="preserve"> username inserita dall’utente è già in uso</w:t>
             </w:r>
           </w:p>
         </w:tc>
@@ -25638,7 +26202,29 @@
                 <w:sz w:val="17"/>
                 <w:szCs w:val="17"/>
               </w:rPr>
-              <w:t>contemporaneamente, da 1000 clienti.</w:t>
+              <w:t xml:space="preserve">contemporaneamente, da </w:t>
+            </w:r>
+            <w:proofErr w:type="gramStart"/>
+            <w:r>
+              <w:rPr>
+                <w:rFonts w:ascii="Helvetica" w:eastAsia="Lucida Sans Unicode" w:hAnsi="Helvetica" w:cs="Helvetica"/>
+                <w:color w:val="010000"/>
+                <w:kern w:val="1"/>
+                <w:sz w:val="17"/>
+                <w:szCs w:val="17"/>
+              </w:rPr>
+              <w:t>1000</w:t>
+            </w:r>
+            <w:proofErr w:type="gramEnd"/>
+            <w:r>
+              <w:rPr>
+                <w:rFonts w:ascii="Helvetica" w:eastAsia="Lucida Sans Unicode" w:hAnsi="Helvetica" w:cs="Helvetica"/>
+                <w:color w:val="010000"/>
+                <w:kern w:val="1"/>
+                <w:sz w:val="17"/>
+                <w:szCs w:val="17"/>
+              </w:rPr>
+              <w:t xml:space="preserve"> clienti.</w:t>
             </w:r>
           </w:p>
         </w:tc>
@@ -25711,6 +26297,7 @@
     <w:p>
       <w:pPr>
         <w:rPr>
+          <w:rFonts w:hint="eastAsia"/>
           <w:b/>
           <w:bCs/>
           <w:color w:val="auto"/>
@@ -26341,14 +26928,25 @@
                 <w:kern w:val="1"/>
               </w:rPr>
             </w:pPr>
-            <w:r>
-              <w:rPr>
-                <w:rFonts w:ascii="Times New Roman" w:eastAsia="Lucida Sans Unicode" w:hAnsi="Times New Roman" w:cs="Times New Roman"/>
-                <w:bCs/>
-                <w:color w:val="auto"/>
-                <w:kern w:val="1"/>
-              </w:rPr>
-              <w:t xml:space="preserve">E’ interessato a modificare le informazioni del proprio account </w:t>
+            <w:proofErr w:type="gramStart"/>
+            <w:r>
+              <w:rPr>
+                <w:rFonts w:ascii="Times New Roman" w:eastAsia="Lucida Sans Unicode" w:hAnsi="Times New Roman" w:cs="Times New Roman"/>
+                <w:bCs/>
+                <w:color w:val="auto"/>
+                <w:kern w:val="1"/>
+              </w:rPr>
+              <w:t>E’</w:t>
+            </w:r>
+            <w:proofErr w:type="gramEnd"/>
+            <w:r>
+              <w:rPr>
+                <w:rFonts w:ascii="Times New Roman" w:eastAsia="Lucida Sans Unicode" w:hAnsi="Times New Roman" w:cs="Times New Roman"/>
+                <w:bCs/>
+                <w:color w:val="auto"/>
+                <w:kern w:val="1"/>
+              </w:rPr>
+              <w:t xml:space="preserve"> interessato a modificare le informazioni del proprio account </w:t>
             </w:r>
           </w:p>
         </w:tc>
@@ -26476,13 +27074,23 @@
                 <w:kern w:val="1"/>
               </w:rPr>
             </w:pPr>
-            <w:r>
-              <w:rPr>
-                <w:rFonts w:ascii="Times New Roman" w:eastAsia="Lucida Sans Unicode" w:hAnsi="Times New Roman" w:cs="Times New Roman"/>
-                <w:color w:val="auto"/>
-                <w:kern w:val="1"/>
-              </w:rPr>
-              <w:t xml:space="preserve">E’ visualizzato il comando per effettuare la modifica. </w:t>
+            <w:proofErr w:type="gramStart"/>
+            <w:r>
+              <w:rPr>
+                <w:rFonts w:ascii="Times New Roman" w:eastAsia="Lucida Sans Unicode" w:hAnsi="Times New Roman" w:cs="Times New Roman"/>
+                <w:color w:val="auto"/>
+                <w:kern w:val="1"/>
+              </w:rPr>
+              <w:t>E’</w:t>
+            </w:r>
+            <w:proofErr w:type="gramEnd"/>
+            <w:r>
+              <w:rPr>
+                <w:rFonts w:ascii="Times New Roman" w:eastAsia="Lucida Sans Unicode" w:hAnsi="Times New Roman" w:cs="Times New Roman"/>
+                <w:color w:val="auto"/>
+                <w:kern w:val="1"/>
+              </w:rPr>
+              <w:t xml:space="preserve"> visualizzato il comando per effettuare la modifica. </w:t>
             </w:r>
           </w:p>
         </w:tc>
@@ -27242,7 +27850,25 @@
                 <w:color w:val="auto"/>
                 <w:kern w:val="1"/>
               </w:rPr>
-              <w:t>• Sesso: E’ possibile selezionare il sesso.</w:t>
+              <w:t xml:space="preserve">• Sesso: </w:t>
+            </w:r>
+            <w:proofErr w:type="gramStart"/>
+            <w:r>
+              <w:rPr>
+                <w:rFonts w:ascii="Times New Roman" w:eastAsia="Lucida Sans Unicode" w:hAnsi="Times New Roman" w:cs="Times New Roman"/>
+                <w:color w:val="auto"/>
+                <w:kern w:val="1"/>
+              </w:rPr>
+              <w:t>E’</w:t>
+            </w:r>
+            <w:proofErr w:type="gramEnd"/>
+            <w:r>
+              <w:rPr>
+                <w:rFonts w:ascii="Times New Roman" w:eastAsia="Lucida Sans Unicode" w:hAnsi="Times New Roman" w:cs="Times New Roman"/>
+                <w:color w:val="auto"/>
+                <w:kern w:val="1"/>
+              </w:rPr>
+              <w:t xml:space="preserve"> possibile selezionare il sesso.</w:t>
             </w:r>
           </w:p>
           <w:p>
@@ -27263,7 +27889,25 @@
                 <w:color w:val="auto"/>
                 <w:kern w:val="1"/>
               </w:rPr>
-              <w:t>• Data di nascita: Sono presenti 3 menù che consentono di specificare, giorno mese ed anno di nascita.</w:t>
+              <w:t xml:space="preserve">• Data di nascita: Sono presenti </w:t>
+            </w:r>
+            <w:proofErr w:type="gramStart"/>
+            <w:r>
+              <w:rPr>
+                <w:rFonts w:ascii="Times New Roman" w:eastAsia="Lucida Sans Unicode" w:hAnsi="Times New Roman" w:cs="Times New Roman"/>
+                <w:color w:val="auto"/>
+                <w:kern w:val="1"/>
+              </w:rPr>
+              <w:t>3</w:t>
+            </w:r>
+            <w:proofErr w:type="gramEnd"/>
+            <w:r>
+              <w:rPr>
+                <w:rFonts w:ascii="Times New Roman" w:eastAsia="Lucida Sans Unicode" w:hAnsi="Times New Roman" w:cs="Times New Roman"/>
+                <w:color w:val="auto"/>
+                <w:kern w:val="1"/>
+              </w:rPr>
+              <w:t xml:space="preserve"> menù che consentono di specificare, giorno mese ed anno di nascita.</w:t>
             </w:r>
           </w:p>
           <w:p>
@@ -27304,7 +27948,25 @@
                 <w:color w:val="auto"/>
                 <w:kern w:val="1"/>
               </w:rPr>
-              <w:t>• Password vecchia: Stringa di almeno 8 caratteri, di cui almeno una cifra e almeno una lettera maiuscola.</w:t>
+              <w:t xml:space="preserve">• Password vecchia: Stringa di almeno </w:t>
+            </w:r>
+            <w:proofErr w:type="gramStart"/>
+            <w:r>
+              <w:rPr>
+                <w:rFonts w:ascii="Times New Roman" w:eastAsia="Lucida Sans Unicode" w:hAnsi="Times New Roman" w:cs="Times New Roman"/>
+                <w:color w:val="auto"/>
+                <w:kern w:val="1"/>
+              </w:rPr>
+              <w:t>8</w:t>
+            </w:r>
+            <w:proofErr w:type="gramEnd"/>
+            <w:r>
+              <w:rPr>
+                <w:rFonts w:ascii="Times New Roman" w:eastAsia="Lucida Sans Unicode" w:hAnsi="Times New Roman" w:cs="Times New Roman"/>
+                <w:color w:val="auto"/>
+                <w:kern w:val="1"/>
+              </w:rPr>
+              <w:t xml:space="preserve"> caratteri, di cui almeno una cifra e almeno una lettera maiuscola.</w:t>
             </w:r>
           </w:p>
           <w:p>
@@ -27325,7 +27987,25 @@
                 <w:color w:val="auto"/>
                 <w:kern w:val="1"/>
               </w:rPr>
-              <w:t xml:space="preserve">• Password nuova: Stringa di almeno 8 caratteri, di cui almeno una cifra e almeno </w:t>
+              <w:t xml:space="preserve">• Password nuova: Stringa di almeno </w:t>
+            </w:r>
+            <w:proofErr w:type="gramStart"/>
+            <w:r>
+              <w:rPr>
+                <w:rFonts w:ascii="Times New Roman" w:eastAsia="Lucida Sans Unicode" w:hAnsi="Times New Roman" w:cs="Times New Roman"/>
+                <w:color w:val="auto"/>
+                <w:kern w:val="1"/>
+              </w:rPr>
+              <w:t>8</w:t>
+            </w:r>
+            <w:proofErr w:type="gramEnd"/>
+            <w:r>
+              <w:rPr>
+                <w:rFonts w:ascii="Times New Roman" w:eastAsia="Lucida Sans Unicode" w:hAnsi="Times New Roman" w:cs="Times New Roman"/>
+                <w:color w:val="auto"/>
+                <w:kern w:val="1"/>
+              </w:rPr>
+              <w:t xml:space="preserve"> caratteri, di cui almeno una cifra e almeno </w:t>
             </w:r>
             <w:r>
               <w:rPr>
@@ -27376,7 +28056,25 @@
                 <w:color w:val="auto"/>
                 <w:kern w:val="1"/>
               </w:rPr>
-              <w:t xml:space="preserve">      Tutti i campi suddetti sono opzionali per la modifica , se la modifica viene effettuata   sul campo password devono essere compilati tutti e 3 i campi.</w:t>
+              <w:t xml:space="preserve">      Tutti i campi suddetti sono opzionali per la </w:t>
+            </w:r>
+            <w:proofErr w:type="gramStart"/>
+            <w:r>
+              <w:rPr>
+                <w:rFonts w:ascii="Times New Roman" w:eastAsia="Lucida Sans Unicode" w:hAnsi="Times New Roman" w:cs="Times New Roman"/>
+                <w:color w:val="auto"/>
+                <w:kern w:val="1"/>
+              </w:rPr>
+              <w:t>modifica ,</w:t>
+            </w:r>
+            <w:proofErr w:type="gramEnd"/>
+            <w:r>
+              <w:rPr>
+                <w:rFonts w:ascii="Times New Roman" w:eastAsia="Lucida Sans Unicode" w:hAnsi="Times New Roman" w:cs="Times New Roman"/>
+                <w:color w:val="auto"/>
+                <w:kern w:val="1"/>
+              </w:rPr>
+              <w:t xml:space="preserve"> se la modifica viene effettuata   sul campo password devono essere compilati tutti e 3 i campi.</w:t>
             </w:r>
           </w:p>
           <w:p>
@@ -27415,6 +28113,7 @@
                 <w:color w:val="auto"/>
                 <w:kern w:val="1"/>
               </w:rPr>
+              <w:lastRenderedPageBreak/>
               <w:t>3</w:t>
             </w:r>
           </w:p>
@@ -27608,27 +28307,63 @@
                 <w:color w:val="auto"/>
                 <w:kern w:val="1"/>
               </w:rPr>
-              <w:t>• se viene modificata la password , la password vecchia deve essere diversa dalla nuova</w:t>
-            </w:r>
-          </w:p>
-          <w:p>
-            <w:pPr>
-              <w:widowControl w:val="0"/>
-              <w:overflowPunct/>
-              <w:textAlignment w:val="auto"/>
-              <w:rPr>
-                <w:rFonts w:ascii="Times New Roman" w:eastAsia="Lucida Sans Unicode" w:hAnsi="Times New Roman" w:cs="Times New Roman"/>
-                <w:color w:val="auto"/>
-                <w:kern w:val="1"/>
-              </w:rPr>
-            </w:pPr>
-            <w:r>
-              <w:rPr>
-                <w:rFonts w:ascii="Times New Roman" w:eastAsia="Lucida Sans Unicode" w:hAnsi="Times New Roman" w:cs="Times New Roman"/>
-                <w:color w:val="auto"/>
-                <w:kern w:val="1"/>
-              </w:rPr>
-              <w:t xml:space="preserve">      • se viene modificata la password , la password nuova deve essere uguale alla    conferma password </w:t>
+              <w:t xml:space="preserve">• se viene modificata la </w:t>
+            </w:r>
+            <w:proofErr w:type="gramStart"/>
+            <w:r>
+              <w:rPr>
+                <w:rFonts w:ascii="Times New Roman" w:eastAsia="Lucida Sans Unicode" w:hAnsi="Times New Roman" w:cs="Times New Roman"/>
+                <w:color w:val="auto"/>
+                <w:kern w:val="1"/>
+              </w:rPr>
+              <w:t>password ,</w:t>
+            </w:r>
+            <w:proofErr w:type="gramEnd"/>
+            <w:r>
+              <w:rPr>
+                <w:rFonts w:ascii="Times New Roman" w:eastAsia="Lucida Sans Unicode" w:hAnsi="Times New Roman" w:cs="Times New Roman"/>
+                <w:color w:val="auto"/>
+                <w:kern w:val="1"/>
+              </w:rPr>
+              <w:t xml:space="preserve"> la password vecchia deve essere diversa dalla nuova</w:t>
+            </w:r>
+          </w:p>
+          <w:p>
+            <w:pPr>
+              <w:widowControl w:val="0"/>
+              <w:overflowPunct/>
+              <w:textAlignment w:val="auto"/>
+              <w:rPr>
+                <w:rFonts w:ascii="Times New Roman" w:eastAsia="Lucida Sans Unicode" w:hAnsi="Times New Roman" w:cs="Times New Roman"/>
+                <w:color w:val="auto"/>
+                <w:kern w:val="1"/>
+              </w:rPr>
+            </w:pPr>
+            <w:r>
+              <w:rPr>
+                <w:rFonts w:ascii="Times New Roman" w:eastAsia="Lucida Sans Unicode" w:hAnsi="Times New Roman" w:cs="Times New Roman"/>
+                <w:color w:val="auto"/>
+                <w:kern w:val="1"/>
+              </w:rPr>
+              <w:t xml:space="preserve">      • se viene modificata la </w:t>
+            </w:r>
+            <w:proofErr w:type="gramStart"/>
+            <w:r>
+              <w:rPr>
+                <w:rFonts w:ascii="Times New Roman" w:eastAsia="Lucida Sans Unicode" w:hAnsi="Times New Roman" w:cs="Times New Roman"/>
+                <w:color w:val="auto"/>
+                <w:kern w:val="1"/>
+              </w:rPr>
+              <w:t>password ,</w:t>
+            </w:r>
+            <w:proofErr w:type="gramEnd"/>
+            <w:r>
+              <w:rPr>
+                <w:rFonts w:ascii="Times New Roman" w:eastAsia="Lucida Sans Unicode" w:hAnsi="Times New Roman" w:cs="Times New Roman"/>
+                <w:color w:val="auto"/>
+                <w:kern w:val="1"/>
+              </w:rPr>
+              <w:t xml:space="preserve"> la password nuova deve essere uguale alla    conferma password </w:t>
             </w:r>
           </w:p>
           <w:p>
@@ -27649,7 +28384,25 @@
                 <w:color w:val="auto"/>
                 <w:kern w:val="1"/>
               </w:rPr>
-              <w:t>• la password sia lunga almeno 8 caratteri e che contenga almeno una cifra ed una lettera Maiuscola.</w:t>
+              <w:t xml:space="preserve">• la password sia lunga almeno </w:t>
+            </w:r>
+            <w:proofErr w:type="gramStart"/>
+            <w:r>
+              <w:rPr>
+                <w:rFonts w:ascii="Times New Roman" w:eastAsia="Lucida Sans Unicode" w:hAnsi="Times New Roman" w:cs="Times New Roman"/>
+                <w:color w:val="auto"/>
+                <w:kern w:val="1"/>
+              </w:rPr>
+              <w:t>8</w:t>
+            </w:r>
+            <w:proofErr w:type="gramEnd"/>
+            <w:r>
+              <w:rPr>
+                <w:rFonts w:ascii="Times New Roman" w:eastAsia="Lucida Sans Unicode" w:hAnsi="Times New Roman" w:cs="Times New Roman"/>
+                <w:color w:val="auto"/>
+                <w:kern w:val="1"/>
+              </w:rPr>
+              <w:t xml:space="preserve"> caratteri e che contenga almeno una cifra ed una lettera Maiuscola.</w:t>
             </w:r>
           </w:p>
           <w:p>
@@ -27872,15 +28625,35 @@
                 <w:color w:val="auto"/>
                 <w:kern w:val="1"/>
               </w:rPr>
-              <w:t xml:space="preserve">Scenario/Flusso di eventi Alternativo:  </w:t>
-            </w:r>
-            <w:r>
-              <w:rPr>
-                <w:rFonts w:ascii="Times New Roman" w:eastAsia="Lucida Sans Unicode" w:hAnsi="Times New Roman" w:cs="Times New Roman"/>
-                <w:color w:val="auto"/>
-                <w:kern w:val="1"/>
-              </w:rPr>
-              <w:t>"password vecchia" e "password nuova" hanno contenuti uguali</w:t>
+              <w:t xml:space="preserve">Scenario/Flusso di eventi </w:t>
+            </w:r>
+            <w:proofErr w:type="gramStart"/>
+            <w:r>
+              <w:rPr>
+                <w:rFonts w:ascii="Times New Roman" w:eastAsia="Lucida Sans Unicode" w:hAnsi="Times New Roman" w:cs="Times New Roman"/>
+                <w:b/>
+                <w:bCs/>
+                <w:color w:val="auto"/>
+                <w:kern w:val="1"/>
+              </w:rPr>
+              <w:t xml:space="preserve">Alternativo:  </w:t>
+            </w:r>
+            <w:r>
+              <w:rPr>
+                <w:rFonts w:ascii="Times New Roman" w:eastAsia="Lucida Sans Unicode" w:hAnsi="Times New Roman" w:cs="Times New Roman"/>
+                <w:color w:val="auto"/>
+                <w:kern w:val="1"/>
+              </w:rPr>
+              <w:t>"</w:t>
+            </w:r>
+            <w:proofErr w:type="gramEnd"/>
+            <w:r>
+              <w:rPr>
+                <w:rFonts w:ascii="Times New Roman" w:eastAsia="Lucida Sans Unicode" w:hAnsi="Times New Roman" w:cs="Times New Roman"/>
+                <w:color w:val="auto"/>
+                <w:kern w:val="1"/>
+              </w:rPr>
+              <w:t>password vecchia" e "password nuova" hanno contenuti uguali</w:t>
             </w:r>
           </w:p>
         </w:tc>
@@ -28144,15 +28917,35 @@
                 <w:color w:val="auto"/>
                 <w:kern w:val="1"/>
               </w:rPr>
-              <w:t xml:space="preserve">Scenario/Flusso di eventi Alternativo:  </w:t>
-            </w:r>
-            <w:r>
-              <w:rPr>
-                <w:rFonts w:ascii="Times New Roman" w:eastAsia="Lucida Sans Unicode" w:hAnsi="Times New Roman" w:cs="Times New Roman"/>
-                <w:color w:val="auto"/>
-                <w:kern w:val="1"/>
-              </w:rPr>
-              <w:t>"password nuova" e "conferma password" hanno contenuti diversi</w:t>
+              <w:t xml:space="preserve">Scenario/Flusso di eventi </w:t>
+            </w:r>
+            <w:proofErr w:type="gramStart"/>
+            <w:r>
+              <w:rPr>
+                <w:rFonts w:ascii="Times New Roman" w:eastAsia="Lucida Sans Unicode" w:hAnsi="Times New Roman" w:cs="Times New Roman"/>
+                <w:b/>
+                <w:bCs/>
+                <w:color w:val="auto"/>
+                <w:kern w:val="1"/>
+              </w:rPr>
+              <w:t xml:space="preserve">Alternativo:  </w:t>
+            </w:r>
+            <w:r>
+              <w:rPr>
+                <w:rFonts w:ascii="Times New Roman" w:eastAsia="Lucida Sans Unicode" w:hAnsi="Times New Roman" w:cs="Times New Roman"/>
+                <w:color w:val="auto"/>
+                <w:kern w:val="1"/>
+              </w:rPr>
+              <w:t>"</w:t>
+            </w:r>
+            <w:proofErr w:type="gramEnd"/>
+            <w:r>
+              <w:rPr>
+                <w:rFonts w:ascii="Times New Roman" w:eastAsia="Lucida Sans Unicode" w:hAnsi="Times New Roman" w:cs="Times New Roman"/>
+                <w:color w:val="auto"/>
+                <w:kern w:val="1"/>
+              </w:rPr>
+              <w:t>password nuova" e "conferma password" hanno contenuti diversi</w:t>
             </w:r>
           </w:p>
         </w:tc>
@@ -28416,15 +29209,35 @@
                 <w:color w:val="auto"/>
                 <w:kern w:val="1"/>
               </w:rPr>
-              <w:t xml:space="preserve">Scenario/Flusso di eventi Alternativo:  </w:t>
-            </w:r>
-            <w:r>
-              <w:rPr>
-                <w:rFonts w:ascii="Times New Roman" w:eastAsia="Lucida Sans Unicode" w:hAnsi="Times New Roman" w:cs="Times New Roman"/>
-                <w:color w:val="auto"/>
-                <w:kern w:val="1"/>
-              </w:rPr>
-              <w:t>la username inserita dall’utente è già in uso</w:t>
+              <w:t xml:space="preserve">Scenario/Flusso di eventi </w:t>
+            </w:r>
+            <w:proofErr w:type="gramStart"/>
+            <w:r>
+              <w:rPr>
+                <w:rFonts w:ascii="Times New Roman" w:eastAsia="Lucida Sans Unicode" w:hAnsi="Times New Roman" w:cs="Times New Roman"/>
+                <w:b/>
+                <w:bCs/>
+                <w:color w:val="auto"/>
+                <w:kern w:val="1"/>
+              </w:rPr>
+              <w:t xml:space="preserve">Alternativo:  </w:t>
+            </w:r>
+            <w:r>
+              <w:rPr>
+                <w:rFonts w:ascii="Times New Roman" w:eastAsia="Lucida Sans Unicode" w:hAnsi="Times New Roman" w:cs="Times New Roman"/>
+                <w:color w:val="auto"/>
+                <w:kern w:val="1"/>
+              </w:rPr>
+              <w:t>la</w:t>
+            </w:r>
+            <w:proofErr w:type="gramEnd"/>
+            <w:r>
+              <w:rPr>
+                <w:rFonts w:ascii="Times New Roman" w:eastAsia="Lucida Sans Unicode" w:hAnsi="Times New Roman" w:cs="Times New Roman"/>
+                <w:color w:val="auto"/>
+                <w:kern w:val="1"/>
+              </w:rPr>
+              <w:t xml:space="preserve"> username inserita dall’utente è già in uso</w:t>
             </w:r>
           </w:p>
         </w:tc>
@@ -29156,7 +29969,29 @@
                 <w:sz w:val="17"/>
                 <w:szCs w:val="17"/>
               </w:rPr>
-              <w:t>contemporaneamente, da 1000 clienti.</w:t>
+              <w:t xml:space="preserve">contemporaneamente, da </w:t>
+            </w:r>
+            <w:proofErr w:type="gramStart"/>
+            <w:r>
+              <w:rPr>
+                <w:rFonts w:ascii="Helvetica" w:eastAsia="Lucida Sans Unicode" w:hAnsi="Helvetica" w:cs="Helvetica"/>
+                <w:color w:val="010000"/>
+                <w:kern w:val="1"/>
+                <w:sz w:val="17"/>
+                <w:szCs w:val="17"/>
+              </w:rPr>
+              <w:t>1000</w:t>
+            </w:r>
+            <w:proofErr w:type="gramEnd"/>
+            <w:r>
+              <w:rPr>
+                <w:rFonts w:ascii="Helvetica" w:eastAsia="Lucida Sans Unicode" w:hAnsi="Helvetica" w:cs="Helvetica"/>
+                <w:color w:val="010000"/>
+                <w:kern w:val="1"/>
+                <w:sz w:val="17"/>
+                <w:szCs w:val="17"/>
+              </w:rPr>
+              <w:t xml:space="preserve"> clienti.</w:t>
             </w:r>
           </w:p>
         </w:tc>
@@ -29190,7 +30025,6 @@
           <w:numId w:val="13"/>
         </w:numPr>
         <w:rPr>
-          <w:rFonts w:hint="eastAsia"/>
           <w:lang w:val="it-IT"/>
         </w:rPr>
       </w:pPr>
@@ -30402,13 +31236,23 @@
                 <w:kern w:val="1"/>
               </w:rPr>
             </w:pPr>
-            <w:r>
-              <w:rPr>
-                <w:rFonts w:ascii="Times New Roman" w:eastAsia="Lucida Sans Unicode" w:hAnsi="Times New Roman" w:cs="Times New Roman"/>
-                <w:color w:val="auto"/>
-                <w:kern w:val="1"/>
-              </w:rPr>
-              <w:t>5 usi/giorno</w:t>
+            <w:proofErr w:type="gramStart"/>
+            <w:r>
+              <w:rPr>
+                <w:rFonts w:ascii="Times New Roman" w:eastAsia="Lucida Sans Unicode" w:hAnsi="Times New Roman" w:cs="Times New Roman"/>
+                <w:color w:val="auto"/>
+                <w:kern w:val="1"/>
+              </w:rPr>
+              <w:t>5</w:t>
+            </w:r>
+            <w:proofErr w:type="gramEnd"/>
+            <w:r>
+              <w:rPr>
+                <w:rFonts w:ascii="Times New Roman" w:eastAsia="Lucida Sans Unicode" w:hAnsi="Times New Roman" w:cs="Times New Roman"/>
+                <w:color w:val="auto"/>
+                <w:kern w:val="1"/>
+              </w:rPr>
+              <w:t xml:space="preserve"> usi/giorno</w:t>
             </w:r>
           </w:p>
         </w:tc>
@@ -30784,7 +31628,25 @@
                 <w:color w:val="auto"/>
                 <w:kern w:val="1"/>
               </w:rPr>
-              <w:t xml:space="preserve">Tipo Evento:  è presente un menù che permette di scegliere tra: Mostra e Teatro </w:t>
+              <w:t xml:space="preserve">Tipo </w:t>
+            </w:r>
+            <w:proofErr w:type="gramStart"/>
+            <w:r>
+              <w:rPr>
+                <w:rFonts w:ascii="Times New Roman" w:eastAsia="Lucida Sans Unicode" w:hAnsi="Times New Roman" w:cs="Times New Roman"/>
+                <w:color w:val="auto"/>
+                <w:kern w:val="1"/>
+              </w:rPr>
+              <w:t>Evento:  è</w:t>
+            </w:r>
+            <w:proofErr w:type="gramEnd"/>
+            <w:r>
+              <w:rPr>
+                <w:rFonts w:ascii="Times New Roman" w:eastAsia="Lucida Sans Unicode" w:hAnsi="Times New Roman" w:cs="Times New Roman"/>
+                <w:color w:val="auto"/>
+                <w:kern w:val="1"/>
+              </w:rPr>
+              <w:t xml:space="preserve"> presente un menù che permette di scegliere tra: Mostra e Teatro </w:t>
             </w:r>
           </w:p>
           <w:p>
@@ -30834,7 +31696,25 @@
                 <w:color w:val="auto"/>
                 <w:kern w:val="1"/>
               </w:rPr>
-              <w:t>Descrizione Evento: Stringa di caratteri alfabetici che deve contenere almeno 100 caratteri.</w:t>
+              <w:t xml:space="preserve">Descrizione Evento: Stringa di caratteri alfabetici che deve contenere almeno </w:t>
+            </w:r>
+            <w:proofErr w:type="gramStart"/>
+            <w:r>
+              <w:rPr>
+                <w:rFonts w:ascii="Times New Roman" w:eastAsia="Lucida Sans Unicode" w:hAnsi="Times New Roman" w:cs="Times New Roman"/>
+                <w:color w:val="auto"/>
+                <w:kern w:val="1"/>
+              </w:rPr>
+              <w:t>100</w:t>
+            </w:r>
+            <w:proofErr w:type="gramEnd"/>
+            <w:r>
+              <w:rPr>
+                <w:rFonts w:ascii="Times New Roman" w:eastAsia="Lucida Sans Unicode" w:hAnsi="Times New Roman" w:cs="Times New Roman"/>
+                <w:color w:val="auto"/>
+                <w:kern w:val="1"/>
+              </w:rPr>
+              <w:t xml:space="preserve"> caratteri.</w:t>
             </w:r>
           </w:p>
           <w:p>
@@ -30859,7 +31739,25 @@
                 <w:color w:val="auto"/>
                 <w:kern w:val="1"/>
               </w:rPr>
-              <w:t>Foto Evento: è presente un menù che permette l’inserimento di un File Immagine  che non deve avere  dimensione superiore a 16 Mb</w:t>
+              <w:t xml:space="preserve">Foto Evento: è presente un menù che permette l’inserimento di un File </w:t>
+            </w:r>
+            <w:proofErr w:type="gramStart"/>
+            <w:r>
+              <w:rPr>
+                <w:rFonts w:ascii="Times New Roman" w:eastAsia="Lucida Sans Unicode" w:hAnsi="Times New Roman" w:cs="Times New Roman"/>
+                <w:color w:val="auto"/>
+                <w:kern w:val="1"/>
+              </w:rPr>
+              <w:t>Immagine  che</w:t>
+            </w:r>
+            <w:proofErr w:type="gramEnd"/>
+            <w:r>
+              <w:rPr>
+                <w:rFonts w:ascii="Times New Roman" w:eastAsia="Lucida Sans Unicode" w:hAnsi="Times New Roman" w:cs="Times New Roman"/>
+                <w:color w:val="auto"/>
+                <w:kern w:val="1"/>
+              </w:rPr>
+              <w:t xml:space="preserve"> non deve avere  dimensione superiore a 16 Mb</w:t>
             </w:r>
           </w:p>
           <w:p>
@@ -30952,7 +31850,25 @@
                 <w:color w:val="auto"/>
                 <w:kern w:val="1"/>
               </w:rPr>
-              <w:t>Data inizio: sono presenti 3 menù che consentono di specificare giorno, mese ed anno.</w:t>
+              <w:t xml:space="preserve">Data inizio: sono presenti </w:t>
+            </w:r>
+            <w:proofErr w:type="gramStart"/>
+            <w:r>
+              <w:rPr>
+                <w:rFonts w:ascii="Times New Roman" w:eastAsia="Lucida Sans Unicode" w:hAnsi="Times New Roman" w:cs="Times New Roman"/>
+                <w:color w:val="auto"/>
+                <w:kern w:val="1"/>
+              </w:rPr>
+              <w:t>3</w:t>
+            </w:r>
+            <w:proofErr w:type="gramEnd"/>
+            <w:r>
+              <w:rPr>
+                <w:rFonts w:ascii="Times New Roman" w:eastAsia="Lucida Sans Unicode" w:hAnsi="Times New Roman" w:cs="Times New Roman"/>
+                <w:color w:val="auto"/>
+                <w:kern w:val="1"/>
+              </w:rPr>
+              <w:t xml:space="preserve"> menù che consentono di specificare giorno, mese ed anno.</w:t>
             </w:r>
           </w:p>
           <w:p>
@@ -30977,7 +31893,25 @@
                 <w:color w:val="auto"/>
                 <w:kern w:val="1"/>
               </w:rPr>
-              <w:t>Data fine: sono presenti 3 menù che consentono di specificare giorno, mese ed anno. La data di fine non può essere precedente a quella di inizio.</w:t>
+              <w:t xml:space="preserve">Data fine: sono presenti </w:t>
+            </w:r>
+            <w:proofErr w:type="gramStart"/>
+            <w:r>
+              <w:rPr>
+                <w:rFonts w:ascii="Times New Roman" w:eastAsia="Lucida Sans Unicode" w:hAnsi="Times New Roman" w:cs="Times New Roman"/>
+                <w:color w:val="auto"/>
+                <w:kern w:val="1"/>
+              </w:rPr>
+              <w:t>3</w:t>
+            </w:r>
+            <w:proofErr w:type="gramEnd"/>
+            <w:r>
+              <w:rPr>
+                <w:rFonts w:ascii="Times New Roman" w:eastAsia="Lucida Sans Unicode" w:hAnsi="Times New Roman" w:cs="Times New Roman"/>
+                <w:color w:val="auto"/>
+                <w:kern w:val="1"/>
+              </w:rPr>
+              <w:t xml:space="preserve"> menù che consentono di specificare giorno, mese ed anno. La data di fine non può essere precedente a quella di inizio.</w:t>
             </w:r>
           </w:p>
           <w:p>
@@ -31384,7 +32318,27 @@
                 <w:color w:val="auto"/>
                 <w:kern w:val="1"/>
               </w:rPr>
-              <w:t>Il sistema riceve i dati, li salva  e li invia all’amministratore.</w:t>
+              <w:t xml:space="preserve">Il sistema riceve i dati, li </w:t>
+            </w:r>
+            <w:proofErr w:type="gramStart"/>
+            <w:r>
+              <w:rPr>
+                <w:rFonts w:ascii="Times New Roman" w:eastAsia="Lucida Sans Unicode" w:hAnsi="Times New Roman" w:cs="Times New Roman"/>
+                <w:iCs/>
+                <w:color w:val="auto"/>
+                <w:kern w:val="1"/>
+              </w:rPr>
+              <w:t>salva  e</w:t>
+            </w:r>
+            <w:proofErr w:type="gramEnd"/>
+            <w:r>
+              <w:rPr>
+                <w:rFonts w:ascii="Times New Roman" w:eastAsia="Lucida Sans Unicode" w:hAnsi="Times New Roman" w:cs="Times New Roman"/>
+                <w:iCs/>
+                <w:color w:val="auto"/>
+                <w:kern w:val="1"/>
+              </w:rPr>
+              <w:t xml:space="preserve"> li invia all’amministratore.</w:t>
             </w:r>
           </w:p>
         </w:tc>
@@ -31496,15 +32450,35 @@
                 <w:color w:val="auto"/>
                 <w:kern w:val="1"/>
               </w:rPr>
-              <w:t xml:space="preserve">Scenario/Flusso di eventi Alternativo:  </w:t>
-            </w:r>
-            <w:r>
-              <w:rPr>
-                <w:rFonts w:ascii="Times New Roman" w:eastAsia="Lucida Sans Unicode" w:hAnsi="Times New Roman" w:cs="Times New Roman"/>
-                <w:color w:val="auto"/>
-                <w:kern w:val="1"/>
-              </w:rPr>
-              <w:t>qualche campo obbligatorio non è stato compilato</w:t>
+              <w:t xml:space="preserve">Scenario/Flusso di eventi </w:t>
+            </w:r>
+            <w:proofErr w:type="gramStart"/>
+            <w:r>
+              <w:rPr>
+                <w:rFonts w:ascii="Times New Roman" w:eastAsia="Lucida Sans Unicode" w:hAnsi="Times New Roman" w:cs="Times New Roman"/>
+                <w:b/>
+                <w:bCs/>
+                <w:color w:val="auto"/>
+                <w:kern w:val="1"/>
+              </w:rPr>
+              <w:t xml:space="preserve">Alternativo:  </w:t>
+            </w:r>
+            <w:r>
+              <w:rPr>
+                <w:rFonts w:ascii="Times New Roman" w:eastAsia="Lucida Sans Unicode" w:hAnsi="Times New Roman" w:cs="Times New Roman"/>
+                <w:color w:val="auto"/>
+                <w:kern w:val="1"/>
+              </w:rPr>
+              <w:t>qualche</w:t>
+            </w:r>
+            <w:proofErr w:type="gramEnd"/>
+            <w:r>
+              <w:rPr>
+                <w:rFonts w:ascii="Times New Roman" w:eastAsia="Lucida Sans Unicode" w:hAnsi="Times New Roman" w:cs="Times New Roman"/>
+                <w:color w:val="auto"/>
+                <w:kern w:val="1"/>
+              </w:rPr>
+              <w:t xml:space="preserve"> campo obbligatorio non è stato compilato</w:t>
             </w:r>
           </w:p>
         </w:tc>
@@ -32243,7 +33217,29 @@
                 <w:sz w:val="17"/>
                 <w:szCs w:val="17"/>
               </w:rPr>
-              <w:t>contemporaneamente, da 100 Organizzatori</w:t>
+              <w:t xml:space="preserve">contemporaneamente, da </w:t>
+            </w:r>
+            <w:proofErr w:type="gramStart"/>
+            <w:r>
+              <w:rPr>
+                <w:rFonts w:ascii="Helvetica" w:eastAsia="Lucida Sans Unicode" w:hAnsi="Helvetica" w:cs="Helvetica"/>
+                <w:color w:val="010000"/>
+                <w:kern w:val="1"/>
+                <w:sz w:val="17"/>
+                <w:szCs w:val="17"/>
+              </w:rPr>
+              <w:t>100</w:t>
+            </w:r>
+            <w:proofErr w:type="gramEnd"/>
+            <w:r>
+              <w:rPr>
+                <w:rFonts w:ascii="Helvetica" w:eastAsia="Lucida Sans Unicode" w:hAnsi="Helvetica" w:cs="Helvetica"/>
+                <w:color w:val="010000"/>
+                <w:kern w:val="1"/>
+                <w:sz w:val="17"/>
+                <w:szCs w:val="17"/>
+              </w:rPr>
+              <w:t xml:space="preserve"> Organizzatori</w:t>
             </w:r>
           </w:p>
         </w:tc>
@@ -33353,13 +34349,23 @@
                 <w:kern w:val="1"/>
               </w:rPr>
             </w:pPr>
-            <w:r>
-              <w:rPr>
-                <w:rFonts w:ascii="Times New Roman" w:eastAsia="Lucida Sans Unicode" w:hAnsi="Times New Roman" w:cs="Times New Roman"/>
-                <w:color w:val="auto"/>
-                <w:kern w:val="1"/>
-              </w:rPr>
-              <w:t>5 usi/giorno</w:t>
+            <w:proofErr w:type="gramStart"/>
+            <w:r>
+              <w:rPr>
+                <w:rFonts w:ascii="Times New Roman" w:eastAsia="Lucida Sans Unicode" w:hAnsi="Times New Roman" w:cs="Times New Roman"/>
+                <w:color w:val="auto"/>
+                <w:kern w:val="1"/>
+              </w:rPr>
+              <w:t>5</w:t>
+            </w:r>
+            <w:proofErr w:type="gramEnd"/>
+            <w:r>
+              <w:rPr>
+                <w:rFonts w:ascii="Times New Roman" w:eastAsia="Lucida Sans Unicode" w:hAnsi="Times New Roman" w:cs="Times New Roman"/>
+                <w:color w:val="auto"/>
+                <w:kern w:val="1"/>
+              </w:rPr>
+              <w:t xml:space="preserve"> usi/giorno</w:t>
             </w:r>
           </w:p>
         </w:tc>
@@ -33702,7 +34708,25 @@
                 <w:color w:val="auto"/>
                 <w:kern w:val="1"/>
               </w:rPr>
-              <w:t>Descrizione Evento: Stringa di caratteri alfabetici che deve contenere almeno 100 caratteri.</w:t>
+              <w:t xml:space="preserve">Descrizione Evento: Stringa di caratteri alfabetici che deve contenere almeno </w:t>
+            </w:r>
+            <w:proofErr w:type="gramStart"/>
+            <w:r>
+              <w:rPr>
+                <w:rFonts w:ascii="Times New Roman" w:eastAsia="Lucida Sans Unicode" w:hAnsi="Times New Roman" w:cs="Times New Roman"/>
+                <w:color w:val="auto"/>
+                <w:kern w:val="1"/>
+              </w:rPr>
+              <w:t>100</w:t>
+            </w:r>
+            <w:proofErr w:type="gramEnd"/>
+            <w:r>
+              <w:rPr>
+                <w:rFonts w:ascii="Times New Roman" w:eastAsia="Lucida Sans Unicode" w:hAnsi="Times New Roman" w:cs="Times New Roman"/>
+                <w:color w:val="auto"/>
+                <w:kern w:val="1"/>
+              </w:rPr>
+              <w:t xml:space="preserve"> caratteri.</w:t>
             </w:r>
           </w:p>
           <w:p>
@@ -33816,7 +34840,25 @@
                 <w:color w:val="auto"/>
                 <w:kern w:val="1"/>
               </w:rPr>
-              <w:t>Data inizio: sono presenti 3 menù che consentono di specificare giorno, mese ed anno.</w:t>
+              <w:t xml:space="preserve">Data inizio: sono presenti </w:t>
+            </w:r>
+            <w:proofErr w:type="gramStart"/>
+            <w:r>
+              <w:rPr>
+                <w:rFonts w:ascii="Times New Roman" w:eastAsia="Lucida Sans Unicode" w:hAnsi="Times New Roman" w:cs="Times New Roman"/>
+                <w:color w:val="auto"/>
+                <w:kern w:val="1"/>
+              </w:rPr>
+              <w:t>3</w:t>
+            </w:r>
+            <w:proofErr w:type="gramEnd"/>
+            <w:r>
+              <w:rPr>
+                <w:rFonts w:ascii="Times New Roman" w:eastAsia="Lucida Sans Unicode" w:hAnsi="Times New Roman" w:cs="Times New Roman"/>
+                <w:color w:val="auto"/>
+                <w:kern w:val="1"/>
+              </w:rPr>
+              <w:t xml:space="preserve"> menù che consentono di specificare giorno, mese ed anno.</w:t>
             </w:r>
           </w:p>
           <w:p>
@@ -33840,7 +34882,25 @@
                 <w:color w:val="auto"/>
                 <w:kern w:val="1"/>
               </w:rPr>
-              <w:t>Data fine: sono presenti 3 menù che consentono di specificare giorno, mese ed anno. La data di fine non può essere precedente a quella di inizio.</w:t>
+              <w:t xml:space="preserve">Data fine: sono presenti </w:t>
+            </w:r>
+            <w:proofErr w:type="gramStart"/>
+            <w:r>
+              <w:rPr>
+                <w:rFonts w:ascii="Times New Roman" w:eastAsia="Lucida Sans Unicode" w:hAnsi="Times New Roman" w:cs="Times New Roman"/>
+                <w:color w:val="auto"/>
+                <w:kern w:val="1"/>
+              </w:rPr>
+              <w:t>3</w:t>
+            </w:r>
+            <w:proofErr w:type="gramEnd"/>
+            <w:r>
+              <w:rPr>
+                <w:rFonts w:ascii="Times New Roman" w:eastAsia="Lucida Sans Unicode" w:hAnsi="Times New Roman" w:cs="Times New Roman"/>
+                <w:color w:val="auto"/>
+                <w:kern w:val="1"/>
+              </w:rPr>
+              <w:t xml:space="preserve"> menù che consentono di specificare giorno, mese ed anno. La data di fine non può essere precedente a quella di inizio.</w:t>
             </w:r>
           </w:p>
           <w:p>
@@ -33920,7 +34980,25 @@
                 <w:color w:val="auto"/>
                 <w:kern w:val="1"/>
               </w:rPr>
-              <w:t xml:space="preserve"> L’amministratore controlla  i dati ed accetta l’inserimento</w:t>
+              <w:t xml:space="preserve"> L’amministratore </w:t>
+            </w:r>
+            <w:proofErr w:type="gramStart"/>
+            <w:r>
+              <w:rPr>
+                <w:rFonts w:ascii="Times New Roman" w:eastAsia="Lucida Sans Unicode" w:hAnsi="Times New Roman" w:cs="Times New Roman"/>
+                <w:color w:val="auto"/>
+                <w:kern w:val="1"/>
+              </w:rPr>
+              <w:t>controlla  i</w:t>
+            </w:r>
+            <w:proofErr w:type="gramEnd"/>
+            <w:r>
+              <w:rPr>
+                <w:rFonts w:ascii="Times New Roman" w:eastAsia="Lucida Sans Unicode" w:hAnsi="Times New Roman" w:cs="Times New Roman"/>
+                <w:color w:val="auto"/>
+                <w:kern w:val="1"/>
+              </w:rPr>
+              <w:t xml:space="preserve"> dati ed accetta l’inserimento</w:t>
             </w:r>
           </w:p>
         </w:tc>
@@ -33947,6 +35025,7 @@
                 <w:color w:val="auto"/>
                 <w:kern w:val="1"/>
               </w:rPr>
+              <w:lastRenderedPageBreak/>
               <w:t>2</w:t>
             </w:r>
           </w:p>
@@ -35375,14 +36454,25 @@
                 <w:kern w:val="1"/>
               </w:rPr>
             </w:pPr>
-            <w:r>
-              <w:rPr>
-                <w:rFonts w:ascii="Times New Roman" w:eastAsia="Lucida Sans Unicode" w:hAnsi="Times New Roman" w:cs="Times New Roman"/>
-                <w:bCs/>
-                <w:color w:val="auto"/>
-                <w:kern w:val="1"/>
-              </w:rPr>
-              <w:t xml:space="preserve">E’ interessato a rimuovere dall’elenco degli eventi un suo evento   </w:t>
+            <w:proofErr w:type="gramStart"/>
+            <w:r>
+              <w:rPr>
+                <w:rFonts w:ascii="Times New Roman" w:eastAsia="Lucida Sans Unicode" w:hAnsi="Times New Roman" w:cs="Times New Roman"/>
+                <w:bCs/>
+                <w:color w:val="auto"/>
+                <w:kern w:val="1"/>
+              </w:rPr>
+              <w:t>E’</w:t>
+            </w:r>
+            <w:proofErr w:type="gramEnd"/>
+            <w:r>
+              <w:rPr>
+                <w:rFonts w:ascii="Times New Roman" w:eastAsia="Lucida Sans Unicode" w:hAnsi="Times New Roman" w:cs="Times New Roman"/>
+                <w:bCs/>
+                <w:color w:val="auto"/>
+                <w:kern w:val="1"/>
+              </w:rPr>
+              <w:t xml:space="preserve"> interessato a rimuovere dall’elenco degli eventi un suo evento   </w:t>
             </w:r>
           </w:p>
         </w:tc>
@@ -35474,14 +36564,25 @@
                 <w:kern w:val="1"/>
               </w:rPr>
             </w:pPr>
-            <w:r>
-              <w:rPr>
-                <w:rFonts w:ascii="Times New Roman" w:eastAsia="Lucida Sans Unicode" w:hAnsi="Times New Roman" w:cs="Times New Roman"/>
-                <w:bCs/>
-                <w:color w:val="auto"/>
-                <w:kern w:val="1"/>
-              </w:rPr>
-              <w:t>E’ interessato a ricevere una notifica quando un evento viene eliminato</w:t>
+            <w:proofErr w:type="gramStart"/>
+            <w:r>
+              <w:rPr>
+                <w:rFonts w:ascii="Times New Roman" w:eastAsia="Lucida Sans Unicode" w:hAnsi="Times New Roman" w:cs="Times New Roman"/>
+                <w:bCs/>
+                <w:color w:val="auto"/>
+                <w:kern w:val="1"/>
+              </w:rPr>
+              <w:t>E’</w:t>
+            </w:r>
+            <w:proofErr w:type="gramEnd"/>
+            <w:r>
+              <w:rPr>
+                <w:rFonts w:ascii="Times New Roman" w:eastAsia="Lucida Sans Unicode" w:hAnsi="Times New Roman" w:cs="Times New Roman"/>
+                <w:bCs/>
+                <w:color w:val="auto"/>
+                <w:kern w:val="1"/>
+              </w:rPr>
+              <w:t xml:space="preserve"> interessato a ricevere una notifica quando un evento viene eliminato</w:t>
             </w:r>
           </w:p>
         </w:tc>
@@ -35560,13 +36661,23 @@
                 <w:kern w:val="1"/>
               </w:rPr>
             </w:pPr>
-            <w:r>
-              <w:rPr>
-                <w:rFonts w:ascii="Times New Roman" w:eastAsia="Lucida Sans Unicode" w:hAnsi="Times New Roman" w:cs="Times New Roman"/>
-                <w:color w:val="auto"/>
-                <w:kern w:val="1"/>
-              </w:rPr>
-              <w:t xml:space="preserve">E’ visualizzato il comando per la rimozione dell’evento. </w:t>
+            <w:proofErr w:type="gramStart"/>
+            <w:r>
+              <w:rPr>
+                <w:rFonts w:ascii="Times New Roman" w:eastAsia="Lucida Sans Unicode" w:hAnsi="Times New Roman" w:cs="Times New Roman"/>
+                <w:color w:val="auto"/>
+                <w:kern w:val="1"/>
+              </w:rPr>
+              <w:t>E’</w:t>
+            </w:r>
+            <w:proofErr w:type="gramEnd"/>
+            <w:r>
+              <w:rPr>
+                <w:rFonts w:ascii="Times New Roman" w:eastAsia="Lucida Sans Unicode" w:hAnsi="Times New Roman" w:cs="Times New Roman"/>
+                <w:color w:val="auto"/>
+                <w:kern w:val="1"/>
+              </w:rPr>
+              <w:t xml:space="preserve"> visualizzato il comando per la rimozione dell’evento. </w:t>
             </w:r>
           </w:p>
         </w:tc>
@@ -35946,14 +37057,25 @@
                 <w:kern w:val="1"/>
               </w:rPr>
             </w:pPr>
-            <w:r>
-              <w:rPr>
-                <w:rFonts w:ascii="Times New Roman" w:eastAsia="Lucida Sans Unicode" w:hAnsi="Times New Roman" w:cs="Times New Roman"/>
-                <w:bCs/>
-                <w:color w:val="auto"/>
-                <w:kern w:val="1"/>
-              </w:rPr>
-              <w:t>10 usi/mese</w:t>
+            <w:proofErr w:type="gramStart"/>
+            <w:r>
+              <w:rPr>
+                <w:rFonts w:ascii="Times New Roman" w:eastAsia="Lucida Sans Unicode" w:hAnsi="Times New Roman" w:cs="Times New Roman"/>
+                <w:bCs/>
+                <w:color w:val="auto"/>
+                <w:kern w:val="1"/>
+              </w:rPr>
+              <w:t>10</w:t>
+            </w:r>
+            <w:proofErr w:type="gramEnd"/>
+            <w:r>
+              <w:rPr>
+                <w:rFonts w:ascii="Times New Roman" w:eastAsia="Lucida Sans Unicode" w:hAnsi="Times New Roman" w:cs="Times New Roman"/>
+                <w:bCs/>
+                <w:color w:val="auto"/>
+                <w:kern w:val="1"/>
+              </w:rPr>
+              <w:t xml:space="preserve"> usi/mese</w:t>
             </w:r>
           </w:p>
         </w:tc>
@@ -36339,7 +37461,25 @@
                 <w:color w:val="auto"/>
                 <w:kern w:val="1"/>
               </w:rPr>
-              <w:t>Descrizione Evento: Stringa di caratteri alfabetici che deve contenere almeno 100 caratteri.</w:t>
+              <w:t xml:space="preserve">Descrizione Evento: Stringa di caratteri alfabetici che deve contenere almeno </w:t>
+            </w:r>
+            <w:proofErr w:type="gramStart"/>
+            <w:r>
+              <w:rPr>
+                <w:rFonts w:ascii="Times New Roman" w:eastAsia="Lucida Sans Unicode" w:hAnsi="Times New Roman" w:cs="Times New Roman"/>
+                <w:color w:val="auto"/>
+                <w:kern w:val="1"/>
+              </w:rPr>
+              <w:t>100</w:t>
+            </w:r>
+            <w:proofErr w:type="gramEnd"/>
+            <w:r>
+              <w:rPr>
+                <w:rFonts w:ascii="Times New Roman" w:eastAsia="Lucida Sans Unicode" w:hAnsi="Times New Roman" w:cs="Times New Roman"/>
+                <w:color w:val="auto"/>
+                <w:kern w:val="1"/>
+              </w:rPr>
+              <w:t xml:space="preserve"> caratteri.</w:t>
             </w:r>
           </w:p>
           <w:p>
@@ -36457,7 +37597,25 @@
                 <w:color w:val="auto"/>
                 <w:kern w:val="1"/>
               </w:rPr>
-              <w:t>Data inizio: sono presenti 3 menù che consentono di specificare giorno, mese ed anno.</w:t>
+              <w:t xml:space="preserve">Data inizio: sono presenti </w:t>
+            </w:r>
+            <w:proofErr w:type="gramStart"/>
+            <w:r>
+              <w:rPr>
+                <w:rFonts w:ascii="Times New Roman" w:eastAsia="Lucida Sans Unicode" w:hAnsi="Times New Roman" w:cs="Times New Roman"/>
+                <w:color w:val="auto"/>
+                <w:kern w:val="1"/>
+              </w:rPr>
+              <w:t>3</w:t>
+            </w:r>
+            <w:proofErr w:type="gramEnd"/>
+            <w:r>
+              <w:rPr>
+                <w:rFonts w:ascii="Times New Roman" w:eastAsia="Lucida Sans Unicode" w:hAnsi="Times New Roman" w:cs="Times New Roman"/>
+                <w:color w:val="auto"/>
+                <w:kern w:val="1"/>
+              </w:rPr>
+              <w:t xml:space="preserve"> menù che consentono di specificare giorno, mese ed anno.</w:t>
             </w:r>
           </w:p>
           <w:p>
@@ -36482,7 +37640,25 @@
                 <w:color w:val="auto"/>
                 <w:kern w:val="1"/>
               </w:rPr>
-              <w:t>Data fine: sono presenti 3 menù che consentono di specificare giorno, mese ed anno. La data di fine non può essere precedente a quella di inizio.</w:t>
+              <w:t xml:space="preserve">Data fine: sono presenti </w:t>
+            </w:r>
+            <w:proofErr w:type="gramStart"/>
+            <w:r>
+              <w:rPr>
+                <w:rFonts w:ascii="Times New Roman" w:eastAsia="Lucida Sans Unicode" w:hAnsi="Times New Roman" w:cs="Times New Roman"/>
+                <w:color w:val="auto"/>
+                <w:kern w:val="1"/>
+              </w:rPr>
+              <w:t>3</w:t>
+            </w:r>
+            <w:proofErr w:type="gramEnd"/>
+            <w:r>
+              <w:rPr>
+                <w:rFonts w:ascii="Times New Roman" w:eastAsia="Lucida Sans Unicode" w:hAnsi="Times New Roman" w:cs="Times New Roman"/>
+                <w:color w:val="auto"/>
+                <w:kern w:val="1"/>
+              </w:rPr>
+              <w:t xml:space="preserve"> menù che consentono di specificare giorno, mese ed anno. La data di fine non può essere precedente a quella di inizio.</w:t>
             </w:r>
           </w:p>
           <w:p>
@@ -37999,7 +39175,29 @@
                 <w:sz w:val="17"/>
                 <w:szCs w:val="17"/>
               </w:rPr>
-              <w:t>contemporaneamente da 100 clienti.</w:t>
+              <w:t xml:space="preserve">contemporaneamente da </w:t>
+            </w:r>
+            <w:proofErr w:type="gramStart"/>
+            <w:r>
+              <w:rPr>
+                <w:rFonts w:ascii="Helvetica" w:eastAsia="Lucida Sans Unicode" w:hAnsi="Helvetica" w:cs="Helvetica"/>
+                <w:color w:val="010000"/>
+                <w:kern w:val="1"/>
+                <w:sz w:val="17"/>
+                <w:szCs w:val="17"/>
+              </w:rPr>
+              <w:t>100</w:t>
+            </w:r>
+            <w:proofErr w:type="gramEnd"/>
+            <w:r>
+              <w:rPr>
+                <w:rFonts w:ascii="Helvetica" w:eastAsia="Lucida Sans Unicode" w:hAnsi="Helvetica" w:cs="Helvetica"/>
+                <w:color w:val="010000"/>
+                <w:kern w:val="1"/>
+                <w:sz w:val="17"/>
+                <w:szCs w:val="17"/>
+              </w:rPr>
+              <w:t xml:space="preserve"> clienti.</w:t>
             </w:r>
           </w:p>
         </w:tc>
@@ -38844,13 +40042,23 @@
                 <w:kern w:val="1"/>
               </w:rPr>
             </w:pPr>
-            <w:r>
-              <w:rPr>
-                <w:rFonts w:ascii="Times New Roman" w:eastAsia="Lucida Sans Unicode" w:hAnsi="Times New Roman" w:cs="Times New Roman"/>
-                <w:color w:val="auto"/>
-                <w:kern w:val="1"/>
-              </w:rPr>
-              <w:t>E’ interessato all’acquisto</w:t>
+            <w:proofErr w:type="gramStart"/>
+            <w:r>
+              <w:rPr>
+                <w:rFonts w:ascii="Times New Roman" w:eastAsia="Lucida Sans Unicode" w:hAnsi="Times New Roman" w:cs="Times New Roman"/>
+                <w:color w:val="auto"/>
+                <w:kern w:val="1"/>
+              </w:rPr>
+              <w:t>E’</w:t>
+            </w:r>
+            <w:proofErr w:type="gramEnd"/>
+            <w:r>
+              <w:rPr>
+                <w:rFonts w:ascii="Times New Roman" w:eastAsia="Lucida Sans Unicode" w:hAnsi="Times New Roman" w:cs="Times New Roman"/>
+                <w:color w:val="auto"/>
+                <w:kern w:val="1"/>
+              </w:rPr>
+              <w:t xml:space="preserve"> interessato all’acquisto</w:t>
             </w:r>
             <w:r>
               <w:rPr>
@@ -39016,13 +40224,23 @@
                 <w:kern w:val="1"/>
               </w:rPr>
             </w:pPr>
-            <w:r>
-              <w:rPr>
-                <w:rFonts w:ascii="Times New Roman" w:eastAsia="Lucida Sans Unicode" w:hAnsi="Times New Roman" w:cs="Times New Roman"/>
-                <w:color w:val="auto"/>
-                <w:kern w:val="1"/>
-              </w:rPr>
-              <w:t>E’ visualizzato il comando per l’acquisto dei biglietti</w:t>
+            <w:proofErr w:type="gramStart"/>
+            <w:r>
+              <w:rPr>
+                <w:rFonts w:ascii="Times New Roman" w:eastAsia="Lucida Sans Unicode" w:hAnsi="Times New Roman" w:cs="Times New Roman"/>
+                <w:color w:val="auto"/>
+                <w:kern w:val="1"/>
+              </w:rPr>
+              <w:t>E’</w:t>
+            </w:r>
+            <w:proofErr w:type="gramEnd"/>
+            <w:r>
+              <w:rPr>
+                <w:rFonts w:ascii="Times New Roman" w:eastAsia="Lucida Sans Unicode" w:hAnsi="Times New Roman" w:cs="Times New Roman"/>
+                <w:color w:val="auto"/>
+                <w:kern w:val="1"/>
+              </w:rPr>
+              <w:t xml:space="preserve"> visualizzato il comando per l’acquisto dei biglietti</w:t>
             </w:r>
           </w:p>
         </w:tc>
@@ -39401,14 +40619,25 @@
                 <w:kern w:val="1"/>
               </w:rPr>
             </w:pPr>
-            <w:r>
-              <w:rPr>
-                <w:rFonts w:ascii="Times New Roman" w:eastAsia="Lucida Sans Unicode" w:hAnsi="Times New Roman" w:cs="Times New Roman"/>
-                <w:bCs/>
-                <w:color w:val="auto"/>
-                <w:kern w:val="1"/>
-              </w:rPr>
-              <w:t>1000 usi/giorno</w:t>
+            <w:proofErr w:type="gramStart"/>
+            <w:r>
+              <w:rPr>
+                <w:rFonts w:ascii="Times New Roman" w:eastAsia="Lucida Sans Unicode" w:hAnsi="Times New Roman" w:cs="Times New Roman"/>
+                <w:bCs/>
+                <w:color w:val="auto"/>
+                <w:kern w:val="1"/>
+              </w:rPr>
+              <w:t>1000</w:t>
+            </w:r>
+            <w:proofErr w:type="gramEnd"/>
+            <w:r>
+              <w:rPr>
+                <w:rFonts w:ascii="Times New Roman" w:eastAsia="Lucida Sans Unicode" w:hAnsi="Times New Roman" w:cs="Times New Roman"/>
+                <w:bCs/>
+                <w:color w:val="auto"/>
+                <w:kern w:val="1"/>
+              </w:rPr>
+              <w:t xml:space="preserve"> usi/giorno</w:t>
             </w:r>
           </w:p>
         </w:tc>
@@ -39902,7 +41131,25 @@
                 <w:color w:val="auto"/>
                 <w:kern w:val="1"/>
               </w:rPr>
-              <w:t>• Mese e anno di scadenza – stringa di 7 caratteri</w:t>
+              <w:t xml:space="preserve">• Mese e anno di scadenza – stringa di </w:t>
+            </w:r>
+            <w:proofErr w:type="gramStart"/>
+            <w:r>
+              <w:rPr>
+                <w:rFonts w:ascii="Times New Roman" w:eastAsia="Lucida Sans Unicode" w:hAnsi="Times New Roman" w:cs="Times New Roman"/>
+                <w:color w:val="auto"/>
+                <w:kern w:val="1"/>
+              </w:rPr>
+              <w:t>7</w:t>
+            </w:r>
+            <w:proofErr w:type="gramEnd"/>
+            <w:r>
+              <w:rPr>
+                <w:rFonts w:ascii="Times New Roman" w:eastAsia="Lucida Sans Unicode" w:hAnsi="Times New Roman" w:cs="Times New Roman"/>
+                <w:color w:val="auto"/>
+                <w:kern w:val="1"/>
+              </w:rPr>
+              <w:t xml:space="preserve"> caratteri</w:t>
             </w:r>
           </w:p>
           <w:p>
@@ -39923,7 +41170,25 @@
                 <w:color w:val="auto"/>
                 <w:kern w:val="1"/>
               </w:rPr>
-              <w:t>• CVC – intero di 3 cifre</w:t>
+              <w:t xml:space="preserve">• CVC – intero di </w:t>
+            </w:r>
+            <w:proofErr w:type="gramStart"/>
+            <w:r>
+              <w:rPr>
+                <w:rFonts w:ascii="Times New Roman" w:eastAsia="Lucida Sans Unicode" w:hAnsi="Times New Roman" w:cs="Times New Roman"/>
+                <w:color w:val="auto"/>
+                <w:kern w:val="1"/>
+              </w:rPr>
+              <w:t>3</w:t>
+            </w:r>
+            <w:proofErr w:type="gramEnd"/>
+            <w:r>
+              <w:rPr>
+                <w:rFonts w:ascii="Times New Roman" w:eastAsia="Lucida Sans Unicode" w:hAnsi="Times New Roman" w:cs="Times New Roman"/>
+                <w:color w:val="auto"/>
+                <w:kern w:val="1"/>
+              </w:rPr>
+              <w:t xml:space="preserve"> cifre</w:t>
             </w:r>
           </w:p>
           <w:p>
@@ -40100,7 +41365,25 @@
                 <w:color w:val="auto"/>
                 <w:kern w:val="1"/>
               </w:rPr>
-              <w:t xml:space="preserve">Il cliente preme il pulsante “Paga ora”                                      </w:t>
+              <w:t xml:space="preserve">Il cliente preme il pulsante “Paga </w:t>
+            </w:r>
+            <w:proofErr w:type="gramStart"/>
+            <w:r>
+              <w:rPr>
+                <w:rFonts w:ascii="Times New Roman" w:eastAsia="Lucida Sans Unicode" w:hAnsi="Times New Roman" w:cs="Times New Roman"/>
+                <w:color w:val="auto"/>
+                <w:kern w:val="1"/>
+              </w:rPr>
+              <w:t xml:space="preserve">ora”   </w:t>
+            </w:r>
+            <w:proofErr w:type="gramEnd"/>
+            <w:r>
+              <w:rPr>
+                <w:rFonts w:ascii="Times New Roman" w:eastAsia="Lucida Sans Unicode" w:hAnsi="Times New Roman" w:cs="Times New Roman"/>
+                <w:color w:val="auto"/>
+                <w:kern w:val="1"/>
+              </w:rPr>
+              <w:t xml:space="preserve">                                   </w:t>
             </w:r>
           </w:p>
         </w:tc>
@@ -40365,15 +41648,35 @@
                 <w:color w:val="auto"/>
                 <w:kern w:val="1"/>
               </w:rPr>
-              <w:t xml:space="preserve">Scenario/Flusso di eventi Alternativo:  </w:t>
-            </w:r>
-            <w:r>
-              <w:rPr>
-                <w:rFonts w:ascii="Times New Roman" w:eastAsia="Lucida Sans Unicode" w:hAnsi="Times New Roman" w:cs="Times New Roman"/>
-                <w:color w:val="auto"/>
-                <w:kern w:val="1"/>
-              </w:rPr>
-              <w:t>qualche campo obbligatorio non è stato compilato</w:t>
+              <w:t xml:space="preserve">Scenario/Flusso di eventi </w:t>
+            </w:r>
+            <w:proofErr w:type="gramStart"/>
+            <w:r>
+              <w:rPr>
+                <w:rFonts w:ascii="Times New Roman" w:eastAsia="Lucida Sans Unicode" w:hAnsi="Times New Roman" w:cs="Times New Roman"/>
+                <w:b/>
+                <w:bCs/>
+                <w:color w:val="auto"/>
+                <w:kern w:val="1"/>
+              </w:rPr>
+              <w:t xml:space="preserve">Alternativo:  </w:t>
+            </w:r>
+            <w:r>
+              <w:rPr>
+                <w:rFonts w:ascii="Times New Roman" w:eastAsia="Lucida Sans Unicode" w:hAnsi="Times New Roman" w:cs="Times New Roman"/>
+                <w:color w:val="auto"/>
+                <w:kern w:val="1"/>
+              </w:rPr>
+              <w:t>qualche</w:t>
+            </w:r>
+            <w:proofErr w:type="gramEnd"/>
+            <w:r>
+              <w:rPr>
+                <w:rFonts w:ascii="Times New Roman" w:eastAsia="Lucida Sans Unicode" w:hAnsi="Times New Roman" w:cs="Times New Roman"/>
+                <w:color w:val="auto"/>
+                <w:kern w:val="1"/>
+              </w:rPr>
+              <w:t xml:space="preserve"> campo obbligatorio non è stato compilato</w:t>
             </w:r>
           </w:p>
         </w:tc>
@@ -41263,7 +42566,29 @@
                 <w:sz w:val="17"/>
                 <w:szCs w:val="17"/>
               </w:rPr>
-              <w:t>contemporaneamente, da 100 clienti.</w:t>
+              <w:t xml:space="preserve">contemporaneamente, da </w:t>
+            </w:r>
+            <w:proofErr w:type="gramStart"/>
+            <w:r>
+              <w:rPr>
+                <w:rFonts w:ascii="Helvetica" w:eastAsia="Lucida Sans Unicode" w:hAnsi="Helvetica" w:cs="Helvetica"/>
+                <w:color w:val="010000"/>
+                <w:kern w:val="1"/>
+                <w:sz w:val="17"/>
+                <w:szCs w:val="17"/>
+              </w:rPr>
+              <w:t>100</w:t>
+            </w:r>
+            <w:proofErr w:type="gramEnd"/>
+            <w:r>
+              <w:rPr>
+                <w:rFonts w:ascii="Helvetica" w:eastAsia="Lucida Sans Unicode" w:hAnsi="Helvetica" w:cs="Helvetica"/>
+                <w:color w:val="010000"/>
+                <w:kern w:val="1"/>
+                <w:sz w:val="17"/>
+                <w:szCs w:val="17"/>
+              </w:rPr>
+              <w:t xml:space="preserve"> clienti.</w:t>
             </w:r>
           </w:p>
         </w:tc>
@@ -41318,7 +42643,13 @@
       <w:bookmarkEnd w:id="48"/>
       <w:proofErr w:type="spellEnd"/>
     </w:p>
-    <w:p/>
+    <w:p>
+      <w:pPr>
+        <w:rPr>
+          <w:rFonts w:hint="eastAsia"/>
+        </w:rPr>
+      </w:pPr>
+    </w:p>
     <w:p>
       <w:pPr>
         <w:rPr>
@@ -41345,10 +42676,10 @@
         </w:rPr>
         <w:lastRenderedPageBreak/>
         <w:drawing>
-          <wp:inline distT="0" distB="0" distL="0" distR="0" wp14:anchorId="7EE7819E" wp14:editId="69C4553B">
-            <wp:extent cx="6332220" cy="3851275"/>
-            <wp:effectExtent l="0" t="0" r="0" b="0"/>
-            <wp:docPr id="14" name="Immagine 14"/>
+          <wp:inline distT="0" distB="0" distL="0" distR="0" wp14:anchorId="4F5A6A36" wp14:editId="2DBC5799">
+            <wp:extent cx="6332220" cy="4356100"/>
+            <wp:effectExtent l="0" t="0" r="0" b="6350"/>
+            <wp:docPr id="46" name="Immagine 46"/>
             <wp:cNvGraphicFramePr>
               <a:graphicFrameLocks xmlns:a="http://schemas.openxmlformats.org/drawingml/2006/main" noChangeAspect="1"/>
             </wp:cNvGraphicFramePr>
@@ -41356,7 +42687,7 @@
               <a:graphicData uri="http://schemas.openxmlformats.org/drawingml/2006/picture">
                 <pic:pic xmlns:pic="http://schemas.openxmlformats.org/drawingml/2006/picture">
                   <pic:nvPicPr>
-                    <pic:cNvPr id="0" name="Picture 7"/>
+                    <pic:cNvPr id="0" name="Picture 3"/>
                     <pic:cNvPicPr>
                       <a:picLocks noChangeAspect="1" noChangeArrowheads="1"/>
                     </pic:cNvPicPr>
@@ -41377,7 +42708,7 @@
                   <pic:spPr bwMode="auto">
                     <a:xfrm>
                       <a:off x="0" y="0"/>
-                      <a:ext cx="6332220" cy="3851275"/>
+                      <a:ext cx="6332220" cy="4356100"/>
                     </a:xfrm>
                     <a:prstGeom prst="rect">
                       <a:avLst/>
@@ -41397,6 +42728,15 @@
     <w:p>
       <w:pPr>
         <w:rPr>
+          <w:b/>
+          <w:bCs/>
+          <w:lang w:val="it-IT"/>
+        </w:rPr>
+      </w:pPr>
+    </w:p>
+    <w:p>
+      <w:pPr>
+        <w:rPr>
           <w:rFonts w:hint="eastAsia"/>
           <w:b/>
           <w:bCs/>
@@ -41421,22 +42761,6 @@
         </w:rPr>
         <w:t>MO_GU: Gestione Utente</w:t>
       </w:r>
-    </w:p>
-    <w:p>
-      <w:pPr>
-        <w:rPr>
-          <w:rFonts w:hint="eastAsia"/>
-          <w:lang w:val="it-IT"/>
-        </w:rPr>
-      </w:pPr>
-    </w:p>
-    <w:p>
-      <w:pPr>
-        <w:rPr>
-          <w:rFonts w:hint="eastAsia"/>
-          <w:lang w:val="it-IT"/>
-        </w:rPr>
-      </w:pPr>
     </w:p>
     <w:tbl>
       <w:tblPr>
@@ -42647,7 +43971,6 @@
           <w:bCs/>
           <w:lang w:val="it-IT"/>
         </w:rPr>
-        <w:lastRenderedPageBreak/>
         <w:t>MO_GE Gestione Eventi</w:t>
       </w:r>
     </w:p>
@@ -42926,11 +44249,9 @@
             <w:pPr>
               <w:jc w:val="center"/>
             </w:pPr>
-            <w:proofErr w:type="spellStart"/>
             <w:r>
               <w:t>Boundary</w:t>
             </w:r>
-            <w:proofErr w:type="spellEnd"/>
           </w:p>
         </w:tc>
         <w:tc>
@@ -42980,14 +44301,12 @@
                 <w:color w:val="auto"/>
               </w:rPr>
             </w:pPr>
-            <w:proofErr w:type="spellStart"/>
             <w:r>
               <w:rPr>
                 <w:color w:val="auto"/>
               </w:rPr>
               <w:t>Boundary</w:t>
             </w:r>
-            <w:proofErr w:type="spellEnd"/>
           </w:p>
         </w:tc>
         <w:tc>
@@ -43071,14 +44390,12 @@
                 <w:color w:val="auto"/>
               </w:rPr>
             </w:pPr>
-            <w:proofErr w:type="spellStart"/>
             <w:r>
               <w:rPr>
                 <w:color w:val="auto"/>
               </w:rPr>
               <w:t>Boundary</w:t>
             </w:r>
-            <w:proofErr w:type="spellEnd"/>
           </w:p>
         </w:tc>
         <w:tc>
@@ -43134,14 +44451,12 @@
                 <w:color w:val="auto"/>
               </w:rPr>
             </w:pPr>
-            <w:proofErr w:type="spellStart"/>
             <w:r>
               <w:rPr>
                 <w:color w:val="auto"/>
               </w:rPr>
               <w:t>Boundary</w:t>
             </w:r>
-            <w:proofErr w:type="spellEnd"/>
           </w:p>
         </w:tc>
         <w:tc>
@@ -43217,14 +44532,12 @@
                 <w:color w:val="auto"/>
               </w:rPr>
             </w:pPr>
-            <w:proofErr w:type="spellStart"/>
             <w:r>
               <w:rPr>
                 <w:color w:val="auto"/>
               </w:rPr>
               <w:t>Boundary</w:t>
             </w:r>
-            <w:proofErr w:type="spellEnd"/>
           </w:p>
         </w:tc>
         <w:tc>
@@ -43274,14 +44587,12 @@
                 <w:color w:val="auto"/>
               </w:rPr>
             </w:pPr>
-            <w:proofErr w:type="spellStart"/>
             <w:r>
               <w:rPr>
                 <w:color w:val="auto"/>
               </w:rPr>
               <w:t>Boundary</w:t>
             </w:r>
-            <w:proofErr w:type="spellEnd"/>
           </w:p>
         </w:tc>
         <w:tc>
@@ -43331,14 +44642,12 @@
                 <w:color w:val="auto"/>
               </w:rPr>
             </w:pPr>
-            <w:proofErr w:type="spellStart"/>
             <w:r>
               <w:rPr>
                 <w:color w:val="auto"/>
               </w:rPr>
               <w:t>Boundary</w:t>
             </w:r>
-            <w:proofErr w:type="spellEnd"/>
           </w:p>
         </w:tc>
         <w:tc>
@@ -43408,14 +44717,12 @@
                 <w:color w:val="auto"/>
               </w:rPr>
             </w:pPr>
-            <w:proofErr w:type="spellStart"/>
             <w:r>
               <w:rPr>
                 <w:color w:val="auto"/>
               </w:rPr>
               <w:t>Boundary</w:t>
             </w:r>
-            <w:proofErr w:type="spellEnd"/>
           </w:p>
         </w:tc>
         <w:tc>
@@ -43485,14 +44792,12 @@
                 <w:color w:val="auto"/>
               </w:rPr>
             </w:pPr>
-            <w:proofErr w:type="spellStart"/>
             <w:r>
               <w:rPr>
                 <w:color w:val="auto"/>
               </w:rPr>
               <w:t>Boundary</w:t>
             </w:r>
-            <w:proofErr w:type="spellEnd"/>
           </w:p>
         </w:tc>
         <w:tc>
@@ -43568,14 +44873,12 @@
                 <w:color w:val="auto"/>
               </w:rPr>
             </w:pPr>
-            <w:proofErr w:type="spellStart"/>
             <w:r>
               <w:rPr>
                 <w:color w:val="auto"/>
               </w:rPr>
               <w:t>Boundary</w:t>
             </w:r>
-            <w:proofErr w:type="spellEnd"/>
           </w:p>
         </w:tc>
         <w:tc>
@@ -43645,14 +44948,12 @@
                 <w:color w:val="auto"/>
               </w:rPr>
             </w:pPr>
-            <w:proofErr w:type="spellStart"/>
             <w:r>
               <w:rPr>
                 <w:color w:val="auto"/>
               </w:rPr>
               <w:t>Boundary</w:t>
             </w:r>
-            <w:proofErr w:type="spellEnd"/>
           </w:p>
         </w:tc>
         <w:tc>
@@ -43734,14 +45035,12 @@
                 <w:color w:val="auto"/>
               </w:rPr>
             </w:pPr>
-            <w:proofErr w:type="spellStart"/>
             <w:r>
               <w:rPr>
                 <w:color w:val="auto"/>
               </w:rPr>
               <w:t>Boundary</w:t>
             </w:r>
-            <w:proofErr w:type="spellEnd"/>
           </w:p>
         </w:tc>
         <w:tc>
@@ -43809,14 +45108,12 @@
                 <w:color w:val="auto"/>
               </w:rPr>
             </w:pPr>
-            <w:proofErr w:type="spellStart"/>
             <w:r>
               <w:rPr>
                 <w:color w:val="auto"/>
               </w:rPr>
               <w:t>Boundary</w:t>
             </w:r>
-            <w:proofErr w:type="spellEnd"/>
           </w:p>
         </w:tc>
         <w:tc>
@@ -43886,14 +45183,12 @@
                 <w:color w:val="auto"/>
               </w:rPr>
             </w:pPr>
-            <w:proofErr w:type="spellStart"/>
             <w:r>
               <w:rPr>
                 <w:color w:val="auto"/>
               </w:rPr>
               <w:t>Boundary</w:t>
             </w:r>
-            <w:proofErr w:type="spellEnd"/>
           </w:p>
         </w:tc>
         <w:tc>
@@ -43971,14 +45266,12 @@
                 <w:color w:val="auto"/>
               </w:rPr>
             </w:pPr>
-            <w:proofErr w:type="spellStart"/>
             <w:r>
               <w:rPr>
                 <w:color w:val="auto"/>
               </w:rPr>
               <w:t>Boundary</w:t>
             </w:r>
-            <w:proofErr w:type="spellEnd"/>
           </w:p>
         </w:tc>
         <w:tc>
@@ -44208,6 +45501,7 @@
               <w:rPr>
                 <w:color w:val="auto"/>
               </w:rPr>
+              <w:lastRenderedPageBreak/>
               <w:t>VisualizzazioneEventiMostre</w:t>
             </w:r>
             <w:proofErr w:type="spellEnd"/>
@@ -44270,7 +45564,6 @@
               <w:rPr>
                 <w:color w:val="auto"/>
               </w:rPr>
-              <w:lastRenderedPageBreak/>
               <w:t>VisualizzazioneEvento</w:t>
             </w:r>
             <w:proofErr w:type="spellEnd"/>
@@ -44869,14 +46162,12 @@
                 <w:color w:val="auto"/>
               </w:rPr>
             </w:pPr>
-            <w:proofErr w:type="spellStart"/>
             <w:r>
               <w:rPr>
                 <w:color w:val="auto"/>
               </w:rPr>
               <w:t>Boundary</w:t>
             </w:r>
-            <w:proofErr w:type="spellEnd"/>
           </w:p>
         </w:tc>
         <w:tc>
@@ -44943,14 +46234,12 @@
                 <w:color w:val="auto"/>
               </w:rPr>
             </w:pPr>
-            <w:proofErr w:type="spellStart"/>
             <w:r>
               <w:rPr>
                 <w:color w:val="auto"/>
               </w:rPr>
               <w:t>Boundary</w:t>
             </w:r>
-            <w:proofErr w:type="spellEnd"/>
           </w:p>
         </w:tc>
         <w:tc>
@@ -45017,14 +46306,12 @@
                 <w:color w:val="auto"/>
               </w:rPr>
             </w:pPr>
-            <w:proofErr w:type="spellStart"/>
             <w:r>
               <w:rPr>
                 <w:color w:val="auto"/>
               </w:rPr>
               <w:t>Boundary</w:t>
             </w:r>
-            <w:proofErr w:type="spellEnd"/>
           </w:p>
         </w:tc>
         <w:tc>
@@ -45103,14 +46390,12 @@
                 <w:color w:val="auto"/>
               </w:rPr>
             </w:pPr>
-            <w:proofErr w:type="spellStart"/>
             <w:r>
               <w:rPr>
                 <w:color w:val="auto"/>
               </w:rPr>
               <w:t>Boundary</w:t>
             </w:r>
-            <w:proofErr w:type="spellEnd"/>
           </w:p>
         </w:tc>
         <w:tc>
@@ -45195,14 +46480,12 @@
                 <w:color w:val="auto"/>
               </w:rPr>
             </w:pPr>
-            <w:proofErr w:type="spellStart"/>
             <w:r>
               <w:rPr>
                 <w:color w:val="auto"/>
               </w:rPr>
               <w:t>Boundary</w:t>
             </w:r>
-            <w:proofErr w:type="spellEnd"/>
           </w:p>
         </w:tc>
         <w:tc>
@@ -45269,14 +46552,12 @@
                 <w:color w:val="auto"/>
               </w:rPr>
             </w:pPr>
-            <w:proofErr w:type="spellStart"/>
             <w:r>
               <w:rPr>
                 <w:color w:val="auto"/>
               </w:rPr>
               <w:t>Boundary</w:t>
             </w:r>
-            <w:proofErr w:type="spellEnd"/>
           </w:p>
         </w:tc>
         <w:tc>
@@ -45343,14 +46624,12 @@
                 <w:color w:val="auto"/>
               </w:rPr>
             </w:pPr>
-            <w:proofErr w:type="spellStart"/>
             <w:r>
               <w:rPr>
                 <w:color w:val="auto"/>
               </w:rPr>
               <w:t>Boundary</w:t>
             </w:r>
-            <w:proofErr w:type="spellEnd"/>
           </w:p>
         </w:tc>
         <w:tc>
@@ -45535,14 +46814,12 @@
                 <w:color w:val="auto"/>
               </w:rPr>
             </w:pPr>
-            <w:proofErr w:type="spellStart"/>
             <w:r>
               <w:rPr>
                 <w:color w:val="auto"/>
               </w:rPr>
               <w:t>Boundary</w:t>
             </w:r>
-            <w:proofErr w:type="spellEnd"/>
           </w:p>
         </w:tc>
         <w:tc>
@@ -46032,24 +47309,42 @@
     <w:p>
       <w:pPr>
         <w:pStyle w:val="Titolo4"/>
+        <w:rPr>
+          <w:lang w:val="it-IT"/>
+        </w:rPr>
       </w:pPr>
       <w:bookmarkStart w:id="52" w:name="_Toc103172617"/>
       <w:r>
+        <w:rPr>
+          <w:lang w:val="it-IT"/>
+        </w:rPr>
         <w:t xml:space="preserve">3.5.4.2. </w:t>
       </w:r>
       <w:r>
+        <w:rPr>
+          <w:lang w:val="it-IT"/>
+        </w:rPr>
         <w:t xml:space="preserve"> </w:t>
       </w:r>
       <w:proofErr w:type="spellStart"/>
       <w:r>
+        <w:rPr>
+          <w:lang w:val="it-IT"/>
+        </w:rPr>
         <w:t>Sequence</w:t>
       </w:r>
       <w:proofErr w:type="spellEnd"/>
       <w:r>
+        <w:rPr>
+          <w:lang w:val="it-IT"/>
+        </w:rPr>
         <w:t xml:space="preserve"> </w:t>
       </w:r>
       <w:proofErr w:type="spellStart"/>
       <w:r>
+        <w:rPr>
+          <w:lang w:val="it-IT"/>
+        </w:rPr>
         <w:t>Diagram</w:t>
       </w:r>
       <w:bookmarkEnd w:id="52"/>
@@ -46844,27 +48139,48 @@
     <w:p>
       <w:pPr>
         <w:pStyle w:val="Titolo4"/>
+        <w:rPr>
+          <w:lang w:val="it-IT"/>
+        </w:rPr>
       </w:pPr>
       <w:bookmarkStart w:id="53" w:name="_Toc103172618"/>
       <w:r>
+        <w:rPr>
+          <w:lang w:val="it-IT"/>
+        </w:rPr>
         <w:t xml:space="preserve">3.5.4.3. </w:t>
       </w:r>
       <w:r>
+        <w:rPr>
+          <w:lang w:val="it-IT"/>
+        </w:rPr>
         <w:t xml:space="preserve"> </w:t>
       </w:r>
       <w:proofErr w:type="spellStart"/>
       <w:r>
+        <w:rPr>
+          <w:lang w:val="it-IT"/>
+        </w:rPr>
         <w:t>S</w:t>
       </w:r>
       <w:r>
+        <w:rPr>
+          <w:lang w:val="it-IT"/>
+        </w:rPr>
         <w:t>tatechart</w:t>
       </w:r>
       <w:proofErr w:type="spellEnd"/>
       <w:r>
+        <w:rPr>
+          <w:lang w:val="it-IT"/>
+        </w:rPr>
         <w:t xml:space="preserve"> </w:t>
       </w:r>
       <w:proofErr w:type="spellStart"/>
       <w:r>
+        <w:rPr>
+          <w:lang w:val="it-IT"/>
+        </w:rPr>
         <w:t>Diagram</w:t>
       </w:r>
       <w:bookmarkEnd w:id="53"/>
@@ -47511,7 +48827,23 @@
           <w:b/>
           <w:bCs/>
         </w:rPr>
-        <w:t xml:space="preserve">NP_2:Utente </w:t>
+        <w:t>NP_</w:t>
+      </w:r>
+      <w:proofErr w:type="gramStart"/>
+      <w:r>
+        <w:rPr>
+          <w:b/>
+          <w:bCs/>
+        </w:rPr>
+        <w:t>2:Utente</w:t>
+      </w:r>
+      <w:proofErr w:type="gramEnd"/>
+      <w:r>
+        <w:rPr>
+          <w:b/>
+          <w:bCs/>
+        </w:rPr>
+        <w:t xml:space="preserve"> </w:t>
       </w:r>
       <w:proofErr w:type="spellStart"/>
       <w:r>
@@ -47812,8 +49144,18 @@
           <w:bCs/>
           <w:lang w:val="it-IT"/>
         </w:rPr>
-        <w:t>NP_5:Amministratore</w:t>
+        <w:t>NP_</w:t>
       </w:r>
+      <w:proofErr w:type="gramStart"/>
+      <w:r>
+        <w:rPr>
+          <w:b/>
+          <w:bCs/>
+          <w:lang w:val="it-IT"/>
+        </w:rPr>
+        <w:t>5:Amministratore</w:t>
+      </w:r>
+      <w:proofErr w:type="gramEnd"/>
     </w:p>
     <w:p>
       <w:pPr>
@@ -47910,10 +49252,17 @@
       </w:r>
       <w:bookmarkEnd w:id="56"/>
     </w:p>
-    <w:p/>
     <w:p>
       <w:pPr>
         <w:rPr>
+          <w:rFonts w:hint="eastAsia"/>
+        </w:rPr>
+      </w:pPr>
+    </w:p>
+    <w:p>
+      <w:pPr>
+        <w:rPr>
+          <w:rFonts w:hint="eastAsia"/>
           <w:b/>
           <w:bCs/>
           <w:lang w:val="en-GB"/>
@@ -47941,11 +49290,17 @@
     <w:p>
       <w:pPr>
         <w:rPr>
+          <w:rFonts w:hint="eastAsia"/>
           <w:lang w:val="en-GB"/>
         </w:rPr>
       </w:pPr>
     </w:p>
     <w:p>
+      <w:pPr>
+        <w:rPr>
+          <w:rFonts w:hint="eastAsia"/>
+        </w:rPr>
+      </w:pPr>
       <w:r>
         <w:rPr>
           <w:noProof/>
@@ -48000,10 +49355,17 @@
         </w:drawing>
       </w:r>
     </w:p>
-    <w:p/>
     <w:p>
       <w:pPr>
         <w:rPr>
+          <w:rFonts w:hint="eastAsia"/>
+        </w:rPr>
+      </w:pPr>
+    </w:p>
+    <w:p>
+      <w:pPr>
+        <w:rPr>
+          <w:rFonts w:hint="eastAsia"/>
           <w:b/>
           <w:bCs/>
         </w:rPr>
@@ -48017,6 +49379,11 @@
       </w:r>
     </w:p>
     <w:p>
+      <w:pPr>
+        <w:rPr>
+          <w:rFonts w:hint="eastAsia"/>
+        </w:rPr>
+      </w:pPr>
       <w:r>
         <w:rPr>
           <w:noProof/>
@@ -48072,10 +49439,17 @@
         </w:drawing>
       </w:r>
     </w:p>
-    <w:p/>
     <w:p>
       <w:pPr>
         <w:rPr>
+          <w:rFonts w:hint="eastAsia"/>
+        </w:rPr>
+      </w:pPr>
+    </w:p>
+    <w:p>
+      <w:pPr>
+        <w:rPr>
+          <w:rFonts w:hint="eastAsia"/>
           <w:b/>
           <w:bCs/>
         </w:rPr>
@@ -48097,8 +49471,19 @@
       </w:r>
       <w:proofErr w:type="spellEnd"/>
     </w:p>
-    <w:p/>
     <w:p>
+      <w:pPr>
+        <w:rPr>
+          <w:rFonts w:hint="eastAsia"/>
+        </w:rPr>
+      </w:pPr>
+    </w:p>
+    <w:p>
+      <w:pPr>
+        <w:rPr>
+          <w:rFonts w:hint="eastAsia"/>
+        </w:rPr>
+      </w:pPr>
       <w:r>
         <w:rPr>
           <w:noProof/>
@@ -48153,10 +49538,17 @@
         </w:drawing>
       </w:r>
     </w:p>
-    <w:p/>
     <w:p>
       <w:pPr>
         <w:rPr>
+          <w:rFonts w:hint="eastAsia"/>
+        </w:rPr>
+      </w:pPr>
+    </w:p>
+    <w:p>
+      <w:pPr>
+        <w:rPr>
+          <w:rFonts w:hint="eastAsia"/>
           <w:b/>
           <w:bCs/>
         </w:rPr>
@@ -48178,8 +49570,19 @@
       </w:r>
       <w:proofErr w:type="spellEnd"/>
     </w:p>
-    <w:p/>
     <w:p>
+      <w:pPr>
+        <w:rPr>
+          <w:rFonts w:hint="eastAsia"/>
+        </w:rPr>
+      </w:pPr>
+    </w:p>
+    <w:p>
+      <w:pPr>
+        <w:rPr>
+          <w:rFonts w:hint="eastAsia"/>
+        </w:rPr>
+      </w:pPr>
       <w:r>
         <w:rPr>
           <w:noProof/>
@@ -48235,10 +49638,17 @@
         </w:drawing>
       </w:r>
     </w:p>
-    <w:p/>
     <w:p>
       <w:pPr>
         <w:rPr>
+          <w:rFonts w:hint="eastAsia"/>
+        </w:rPr>
+      </w:pPr>
+    </w:p>
+    <w:p>
+      <w:pPr>
+        <w:rPr>
+          <w:rFonts w:hint="eastAsia"/>
           <w:b/>
           <w:bCs/>
         </w:rPr>
@@ -48251,8 +49661,19 @@
         <w:t>MU_5: Login</w:t>
       </w:r>
     </w:p>
-    <w:p/>
     <w:p>
+      <w:pPr>
+        <w:rPr>
+          <w:rFonts w:hint="eastAsia"/>
+        </w:rPr>
+      </w:pPr>
+    </w:p>
+    <w:p>
+      <w:pPr>
+        <w:rPr>
+          <w:rFonts w:hint="eastAsia"/>
+        </w:rPr>
+      </w:pPr>
       <w:r>
         <w:rPr>
           <w:noProof/>
@@ -48307,10 +49728,17 @@
         </w:drawing>
       </w:r>
     </w:p>
-    <w:p/>
     <w:p>
       <w:pPr>
         <w:rPr>
+          <w:rFonts w:hint="eastAsia"/>
+        </w:rPr>
+      </w:pPr>
+    </w:p>
+    <w:p>
+      <w:pPr>
+        <w:rPr>
+          <w:rFonts w:hint="eastAsia"/>
           <w:b/>
           <w:bCs/>
         </w:rPr>
@@ -48348,8 +49776,19 @@
       </w:r>
       <w:proofErr w:type="spellEnd"/>
     </w:p>
-    <w:p/>
     <w:p>
+      <w:pPr>
+        <w:rPr>
+          <w:rFonts w:hint="eastAsia"/>
+        </w:rPr>
+      </w:pPr>
+    </w:p>
+    <w:p>
+      <w:pPr>
+        <w:rPr>
+          <w:rFonts w:hint="eastAsia"/>
+        </w:rPr>
+      </w:pPr>
       <w:r>
         <w:rPr>
           <w:noProof/>
@@ -48405,10 +49844,17 @@
         </w:drawing>
       </w:r>
     </w:p>
-    <w:p/>
     <w:p>
       <w:pPr>
         <w:rPr>
+          <w:rFonts w:hint="eastAsia"/>
+        </w:rPr>
+      </w:pPr>
+    </w:p>
+    <w:p>
+      <w:pPr>
+        <w:rPr>
+          <w:rFonts w:hint="eastAsia"/>
           <w:b/>
           <w:bCs/>
         </w:rPr>
@@ -48446,8 +49892,19 @@
       </w:r>
       <w:proofErr w:type="spellEnd"/>
     </w:p>
-    <w:p/>
     <w:p>
+      <w:pPr>
+        <w:rPr>
+          <w:rFonts w:hint="eastAsia"/>
+        </w:rPr>
+      </w:pPr>
+    </w:p>
+    <w:p>
+      <w:pPr>
+        <w:rPr>
+          <w:rFonts w:hint="eastAsia"/>
+        </w:rPr>
+      </w:pPr>
       <w:r>
         <w:rPr>
           <w:noProof/>
@@ -48502,10 +49959,17 @@
         </w:drawing>
       </w:r>
     </w:p>
-    <w:p/>
     <w:p>
       <w:pPr>
         <w:rPr>
+          <w:rFonts w:hint="eastAsia"/>
+        </w:rPr>
+      </w:pPr>
+    </w:p>
+    <w:p>
+      <w:pPr>
+        <w:rPr>
+          <w:rFonts w:hint="eastAsia"/>
           <w:b/>
           <w:bCs/>
         </w:rPr>
@@ -48543,8 +50007,19 @@
       </w:r>
       <w:proofErr w:type="spellEnd"/>
     </w:p>
-    <w:p/>
     <w:p>
+      <w:pPr>
+        <w:rPr>
+          <w:rFonts w:hint="eastAsia"/>
+        </w:rPr>
+      </w:pPr>
+    </w:p>
+    <w:p>
+      <w:pPr>
+        <w:rPr>
+          <w:rFonts w:hint="eastAsia"/>
+        </w:rPr>
+      </w:pPr>
       <w:r>
         <w:rPr>
           <w:noProof/>
@@ -48600,10 +50075,17 @@
         </w:drawing>
       </w:r>
     </w:p>
-    <w:p/>
     <w:p>
       <w:pPr>
         <w:rPr>
+          <w:rFonts w:hint="eastAsia"/>
+        </w:rPr>
+      </w:pPr>
+    </w:p>
+    <w:p>
+      <w:pPr>
+        <w:rPr>
+          <w:rFonts w:hint="eastAsia"/>
           <w:b/>
           <w:bCs/>
         </w:rPr>
@@ -48641,8 +50123,19 @@
       </w:r>
       <w:proofErr w:type="spellEnd"/>
     </w:p>
-    <w:p/>
     <w:p>
+      <w:pPr>
+        <w:rPr>
+          <w:rFonts w:hint="eastAsia"/>
+        </w:rPr>
+      </w:pPr>
+    </w:p>
+    <w:p>
+      <w:pPr>
+        <w:rPr>
+          <w:rFonts w:hint="eastAsia"/>
+        </w:rPr>
+      </w:pPr>
       <w:r>
         <w:rPr>
           <w:noProof/>
@@ -48697,10 +50190,17 @@
         </w:drawing>
       </w:r>
     </w:p>
-    <w:p/>
     <w:p>
       <w:pPr>
         <w:rPr>
+          <w:rFonts w:hint="eastAsia"/>
+        </w:rPr>
+      </w:pPr>
+    </w:p>
+    <w:p>
+      <w:pPr>
+        <w:rPr>
+          <w:rFonts w:hint="eastAsia"/>
           <w:b/>
           <w:bCs/>
         </w:rPr>
@@ -48738,8 +50238,19 @@
       </w:r>
       <w:proofErr w:type="spellEnd"/>
     </w:p>
-    <w:p/>
     <w:p>
+      <w:pPr>
+        <w:rPr>
+          <w:rFonts w:hint="eastAsia"/>
+        </w:rPr>
+      </w:pPr>
+    </w:p>
+    <w:p>
+      <w:pPr>
+        <w:rPr>
+          <w:rFonts w:hint="eastAsia"/>
+        </w:rPr>
+      </w:pPr>
       <w:r>
         <w:rPr>
           <w:noProof/>
@@ -48795,10 +50306,17 @@
         </w:drawing>
       </w:r>
     </w:p>
-    <w:p/>
     <w:p>
       <w:pPr>
         <w:rPr>
+          <w:rFonts w:hint="eastAsia"/>
+        </w:rPr>
+      </w:pPr>
+    </w:p>
+    <w:p>
+      <w:pPr>
+        <w:rPr>
+          <w:rFonts w:hint="eastAsia"/>
           <w:b/>
           <w:bCs/>
         </w:rPr>
@@ -48836,8 +50354,19 @@
       </w:r>
       <w:proofErr w:type="spellEnd"/>
     </w:p>
-    <w:p/>
     <w:p>
+      <w:pPr>
+        <w:rPr>
+          <w:rFonts w:hint="eastAsia"/>
+        </w:rPr>
+      </w:pPr>
+    </w:p>
+    <w:p>
+      <w:pPr>
+        <w:rPr>
+          <w:rFonts w:hint="eastAsia"/>
+        </w:rPr>
+      </w:pPr>
       <w:r>
         <w:rPr>
           <w:noProof/>
@@ -48892,10 +50421,17 @@
         </w:drawing>
       </w:r>
     </w:p>
-    <w:p/>
     <w:p>
       <w:pPr>
         <w:rPr>
+          <w:rFonts w:hint="eastAsia"/>
+        </w:rPr>
+      </w:pPr>
+    </w:p>
+    <w:p>
+      <w:pPr>
+        <w:rPr>
+          <w:rFonts w:hint="eastAsia"/>
           <w:b/>
           <w:bCs/>
         </w:rPr>
@@ -48949,8 +50485,19 @@
       </w:r>
       <w:proofErr w:type="spellEnd"/>
     </w:p>
-    <w:p/>
     <w:p>
+      <w:pPr>
+        <w:rPr>
+          <w:rFonts w:hint="eastAsia"/>
+        </w:rPr>
+      </w:pPr>
+    </w:p>
+    <w:p>
+      <w:pPr>
+        <w:rPr>
+          <w:rFonts w:hint="eastAsia"/>
+        </w:rPr>
+      </w:pPr>
       <w:r>
         <w:rPr>
           <w:noProof/>
@@ -49006,10 +50553,17 @@
         </w:drawing>
       </w:r>
     </w:p>
-    <w:p/>
     <w:p>
       <w:pPr>
         <w:rPr>
+          <w:rFonts w:hint="eastAsia"/>
+        </w:rPr>
+      </w:pPr>
+    </w:p>
+    <w:p>
+      <w:pPr>
+        <w:rPr>
+          <w:rFonts w:hint="eastAsia"/>
           <w:b/>
           <w:bCs/>
         </w:rPr>
@@ -49054,8 +50608,19 @@
       </w:r>
       <w:proofErr w:type="spellEnd"/>
     </w:p>
-    <w:p/>
     <w:p>
+      <w:pPr>
+        <w:rPr>
+          <w:rFonts w:hint="eastAsia"/>
+        </w:rPr>
+      </w:pPr>
+    </w:p>
+    <w:p>
+      <w:pPr>
+        <w:rPr>
+          <w:rFonts w:hint="eastAsia"/>
+        </w:rPr>
+      </w:pPr>
       <w:r>
         <w:rPr>
           <w:noProof/>
@@ -49110,10 +50675,17 @@
         </w:drawing>
       </w:r>
     </w:p>
-    <w:p/>
     <w:p>
       <w:pPr>
         <w:rPr>
+          <w:rFonts w:hint="eastAsia"/>
+        </w:rPr>
+      </w:pPr>
+    </w:p>
+    <w:p>
+      <w:pPr>
+        <w:rPr>
+          <w:rFonts w:hint="eastAsia"/>
           <w:b/>
           <w:bCs/>
         </w:rPr>
@@ -49151,8 +50723,19 @@
       </w:r>
       <w:proofErr w:type="spellEnd"/>
     </w:p>
-    <w:p/>
     <w:p>
+      <w:pPr>
+        <w:rPr>
+          <w:rFonts w:hint="eastAsia"/>
+        </w:rPr>
+      </w:pPr>
+    </w:p>
+    <w:p>
+      <w:pPr>
+        <w:rPr>
+          <w:rFonts w:hint="eastAsia"/>
+        </w:rPr>
+      </w:pPr>
       <w:r>
         <w:rPr>
           <w:noProof/>
@@ -49208,10 +50791,17 @@
         </w:drawing>
       </w:r>
     </w:p>
-    <w:p/>
     <w:p>
       <w:pPr>
         <w:rPr>
+          <w:rFonts w:hint="eastAsia"/>
+        </w:rPr>
+      </w:pPr>
+    </w:p>
+    <w:p>
+      <w:pPr>
+        <w:rPr>
+          <w:rFonts w:hint="eastAsia"/>
           <w:b/>
           <w:bCs/>
         </w:rPr>
@@ -49249,8 +50839,19 @@
       </w:r>
       <w:proofErr w:type="spellEnd"/>
     </w:p>
-    <w:p/>
     <w:p>
+      <w:pPr>
+        <w:rPr>
+          <w:rFonts w:hint="eastAsia"/>
+        </w:rPr>
+      </w:pPr>
+    </w:p>
+    <w:p>
+      <w:pPr>
+        <w:rPr>
+          <w:rFonts w:hint="eastAsia"/>
+        </w:rPr>
+      </w:pPr>
       <w:r>
         <w:rPr>
           <w:noProof/>
@@ -49305,10 +50906,17 @@
         </w:drawing>
       </w:r>
     </w:p>
-    <w:p/>
     <w:p>
       <w:pPr>
         <w:rPr>
+          <w:rFonts w:hint="eastAsia"/>
+        </w:rPr>
+      </w:pPr>
+    </w:p>
+    <w:p>
+      <w:pPr>
+        <w:rPr>
+          <w:rFonts w:hint="eastAsia"/>
           <w:b/>
           <w:bCs/>
         </w:rPr>
@@ -49346,8 +50954,19 @@
       </w:r>
       <w:proofErr w:type="spellEnd"/>
     </w:p>
-    <w:p/>
     <w:p>
+      <w:pPr>
+        <w:rPr>
+          <w:rFonts w:hint="eastAsia"/>
+        </w:rPr>
+      </w:pPr>
+    </w:p>
+    <w:p>
+      <w:pPr>
+        <w:rPr>
+          <w:rFonts w:hint="eastAsia"/>
+        </w:rPr>
+      </w:pPr>
       <w:r>
         <w:rPr>
           <w:noProof/>
@@ -49406,6 +51025,7 @@
     <w:p>
       <w:pPr>
         <w:rPr>
+          <w:rFonts w:hint="eastAsia"/>
           <w:b/>
           <w:bCs/>
         </w:rPr>
@@ -49414,6 +51034,7 @@
     <w:p>
       <w:pPr>
         <w:rPr>
+          <w:rFonts w:hint="eastAsia"/>
           <w:b/>
           <w:bCs/>
         </w:rPr>
@@ -49467,8 +51088,19 @@
       </w:r>
       <w:proofErr w:type="spellEnd"/>
     </w:p>
-    <w:p/>
     <w:p>
+      <w:pPr>
+        <w:rPr>
+          <w:rFonts w:hint="eastAsia"/>
+        </w:rPr>
+      </w:pPr>
+    </w:p>
+    <w:p>
+      <w:pPr>
+        <w:rPr>
+          <w:rFonts w:hint="eastAsia"/>
+        </w:rPr>
+      </w:pPr>
       <w:r>
         <w:rPr>
           <w:noProof/>
@@ -49523,10 +51155,17 @@
         </w:drawing>
       </w:r>
     </w:p>
-    <w:p/>
     <w:p>
       <w:pPr>
         <w:rPr>
+          <w:rFonts w:hint="eastAsia"/>
+        </w:rPr>
+      </w:pPr>
+    </w:p>
+    <w:p>
+      <w:pPr>
+        <w:rPr>
+          <w:rFonts w:hint="eastAsia"/>
           <w:b/>
           <w:bCs/>
         </w:rPr>
@@ -49564,8 +51203,19 @@
       </w:r>
       <w:proofErr w:type="spellEnd"/>
     </w:p>
-    <w:p/>
     <w:p>
+      <w:pPr>
+        <w:rPr>
+          <w:rFonts w:hint="eastAsia"/>
+        </w:rPr>
+      </w:pPr>
+    </w:p>
+    <w:p>
+      <w:pPr>
+        <w:rPr>
+          <w:rFonts w:hint="eastAsia"/>
+        </w:rPr>
+      </w:pPr>
       <w:r>
         <w:rPr>
           <w:noProof/>
@@ -49621,10 +51271,17 @@
         </w:drawing>
       </w:r>
     </w:p>
-    <w:p/>
     <w:p>
       <w:pPr>
         <w:rPr>
+          <w:rFonts w:hint="eastAsia"/>
+        </w:rPr>
+      </w:pPr>
+    </w:p>
+    <w:p>
+      <w:pPr>
+        <w:rPr>
+          <w:rFonts w:hint="eastAsia"/>
           <w:b/>
           <w:bCs/>
         </w:rPr>
@@ -49694,8 +51351,19 @@
       </w:r>
       <w:proofErr w:type="spellEnd"/>
     </w:p>
-    <w:p/>
     <w:p>
+      <w:pPr>
+        <w:rPr>
+          <w:rFonts w:hint="eastAsia"/>
+        </w:rPr>
+      </w:pPr>
+    </w:p>
+    <w:p>
+      <w:pPr>
+        <w:rPr>
+          <w:rFonts w:hint="eastAsia"/>
+        </w:rPr>
+      </w:pPr>
       <w:r>
         <w:rPr>
           <w:noProof/>
@@ -53770,6 +55438,7 @@
   <w:style w:type="character" w:default="1" w:styleId="Carpredefinitoparagrafo">
     <w:name w:val="Default Paragraph Font"/>
     <w:uiPriority w:val="1"/>
+    <w:semiHidden/>
     <w:unhideWhenUsed/>
   </w:style>
   <w:style w:type="table" w:default="1" w:styleId="Tabellanormale">

</xml_diff>

<commit_message>
Inserimento servizi di sottosistema, gestione limite e controllo degli accessi e sicurezza
</commit_message>
<xml_diff>
--- a/DOCUMENTAZIONE/3-Requirements Analysis Document - Copia.docx
+++ b/DOCUMENTAZIONE/3-Requirements Analysis Document - Copia.docx
@@ -40407,6 +40407,7 @@
     <w:p>
       <w:pPr>
         <w:rPr>
+          <w:rFonts w:hint="eastAsia"/>
           <w:b/>
           <w:bCs/>
           <w:lang w:val="it-IT"/>
@@ -40416,6 +40417,7 @@
     <w:p>
       <w:pPr>
         <w:rPr>
+          <w:rFonts w:hint="eastAsia"/>
           <w:b/>
           <w:bCs/>
           <w:lang w:val="it-IT"/>
@@ -43237,6 +43239,7 @@
     <w:p>
       <w:pPr>
         <w:rPr>
+          <w:rFonts w:hint="eastAsia"/>
           <w:b/>
           <w:bCs/>
           <w:lang w:val="it-IT"/>
@@ -43246,6 +43249,7 @@
     <w:p>
       <w:pPr>
         <w:rPr>
+          <w:rFonts w:hint="eastAsia"/>
           <w:b/>
           <w:bCs/>
           <w:lang w:val="it-IT"/>
@@ -43255,6 +43259,7 @@
     <w:p>
       <w:pPr>
         <w:rPr>
+          <w:rFonts w:hint="eastAsia"/>
           <w:b/>
           <w:bCs/>
           <w:lang w:val="it-IT"/>
@@ -43264,6 +43269,7 @@
     <w:p>
       <w:pPr>
         <w:rPr>
+          <w:rFonts w:hint="eastAsia"/>
           <w:b/>
           <w:bCs/>
           <w:lang w:val="it-IT"/>
@@ -43273,6 +43279,7 @@
     <w:p>
       <w:pPr>
         <w:rPr>
+          <w:rFonts w:hint="eastAsia"/>
           <w:b/>
           <w:bCs/>
           <w:lang w:val="it-IT"/>

</xml_diff>